<commit_message>
docs : coupling and design pattern v1.1
</commit_message>
<xml_diff>
--- a/Documents/Report/TKXDPM_20241_20_Design_Patterns.docx
+++ b/Documents/Report/TKXDPM_20241_20_Design_Patterns.docx
@@ -1,11 +1,10 @@
 
 <file path=word/document.xml><?xml version="1.0" encoding="utf-8"?>
-<w:document xmlns:wpc="http://schemas.microsoft.com/office/word/2010/wordprocessingCanvas" xmlns:cx="http://schemas.microsoft.com/office/drawing/2014/chartex" xmlns:cx1="http://schemas.microsoft.com/office/drawing/2015/9/8/chartex" xmlns:cx2="http://schemas.microsoft.com/office/drawing/2015/10/21/chartex" xmlns:cx3="http://schemas.microsoft.com/office/drawing/2016/5/9/chartex" xmlns:cx4="http://schemas.microsoft.com/office/drawing/2016/5/10/chartex" xmlns:cx5="http://schemas.microsoft.com/office/drawing/2016/5/11/chartex" xmlns:cx6="http://schemas.microsoft.com/office/drawing/2016/5/12/chartex" xmlns:cx7="http://schemas.microsoft.com/office/drawing/2016/5/13/chartex" xmlns:cx8="http://schemas.microsoft.com/office/drawing/2016/5/14/chartex" xmlns:mc="http://schemas.openxmlformats.org/markup-compatibility/2006" xmlns:aink="http://schemas.microsoft.com/office/drawing/2016/ink" xmlns:am3d="http://schemas.microsoft.com/office/drawing/2017/model3d" xmlns:o="urn:schemas-microsoft-com:office:office" xmlns:oel="http://schemas.microsoft.com/office/2019/extlst" xmlns:r="http://schemas.openxmlformats.org/officeDocument/2006/relationships" xmlns:m="http://schemas.openxmlformats.org/officeDocument/2006/math" xmlns:v="urn:schemas-microsoft-com:vml" xmlns:wp14="http://schemas.microsoft.com/office/word/2010/wordprocessingDrawing" xmlns:wp="http://schemas.openxmlformats.org/drawingml/2006/wordprocessingDrawing" xmlns:w10="urn:schemas-microsoft-com:office:word" xmlns:w="http://schemas.openxmlformats.org/wordprocessingml/2006/main" xmlns:w14="http://schemas.microsoft.com/office/word/2010/wordml" xmlns:w15="http://schemas.microsoft.com/office/word/2012/wordml" xmlns:w16cex="http://schemas.microsoft.com/office/word/2018/wordml/cex" xmlns:w16cid="http://schemas.microsoft.com/office/word/2016/wordml/cid" xmlns:w16="http://schemas.microsoft.com/office/word/2018/wordml" xmlns:w16du="http://schemas.microsoft.com/office/word/2023/wordml/word16du" xmlns:w16sdtdh="http://schemas.microsoft.com/office/word/2020/wordml/sdtdatahash" xmlns:w16se="http://schemas.microsoft.com/office/word/2015/wordml/symex" xmlns:wpg="http://schemas.microsoft.com/office/word/2010/wordprocessingGroup" xmlns:wpi="http://schemas.microsoft.com/office/word/2010/wordprocessingInk" xmlns:wne="http://schemas.microsoft.com/office/word/2006/wordml" xmlns:wps="http://schemas.microsoft.com/office/word/2010/wordprocessingShape" mc:Ignorable="w14 w15 w16se w16cid w16 w16cex w16sdtdh w16du wp14">
+<w:document xmlns:wpc="http://schemas.microsoft.com/office/word/2010/wordprocessingCanvas" xmlns:cx="http://schemas.microsoft.com/office/drawing/2014/chartex" xmlns:cx1="http://schemas.microsoft.com/office/drawing/2015/9/8/chartex" xmlns:cx2="http://schemas.microsoft.com/office/drawing/2015/10/21/chartex" xmlns:cx3="http://schemas.microsoft.com/office/drawing/2016/5/9/chartex" xmlns:cx4="http://schemas.microsoft.com/office/drawing/2016/5/10/chartex" xmlns:cx5="http://schemas.microsoft.com/office/drawing/2016/5/11/chartex" xmlns:cx6="http://schemas.microsoft.com/office/drawing/2016/5/12/chartex" xmlns:cx7="http://schemas.microsoft.com/office/drawing/2016/5/13/chartex" xmlns:cx8="http://schemas.microsoft.com/office/drawing/2016/5/14/chartex" xmlns:mc="http://schemas.openxmlformats.org/markup-compatibility/2006" xmlns:aink="http://schemas.microsoft.com/office/drawing/2016/ink" xmlns:am3d="http://schemas.microsoft.com/office/drawing/2017/model3d" xmlns:o="urn:schemas-microsoft-com:office:office" xmlns:oel="http://schemas.microsoft.com/office/2019/extlst" xmlns:r="http://schemas.openxmlformats.org/officeDocument/2006/relationships" xmlns:m="http://schemas.openxmlformats.org/officeDocument/2006/math" xmlns:v="urn:schemas-microsoft-com:vml" xmlns:wp14="http://schemas.microsoft.com/office/word/2010/wordprocessingDrawing" xmlns:wp="http://schemas.openxmlformats.org/drawingml/2006/wordprocessingDrawing" xmlns:w10="urn:schemas-microsoft-com:office:word" xmlns:w="http://schemas.openxmlformats.org/wordprocessingml/2006/main" xmlns:w14="http://schemas.microsoft.com/office/word/2010/wordml" xmlns:w15="http://schemas.microsoft.com/office/word/2012/wordml" xmlns:w16cex="http://schemas.microsoft.com/office/word/2018/wordml/cex" xmlns:w16cid="http://schemas.microsoft.com/office/word/2016/wordml/cid" xmlns:w16="http://schemas.microsoft.com/office/word/2018/wordml" xmlns:w16du="http://schemas.microsoft.com/office/word/2023/wordml/word16du" xmlns:w16sdtdh="http://schemas.microsoft.com/office/word/2020/wordml/sdtdatahash" xmlns:w16sdtfl="http://schemas.microsoft.com/office/word/2024/wordml/sdtformatlock" xmlns:w16se="http://schemas.microsoft.com/office/word/2015/wordml/symex" xmlns:wpg="http://schemas.microsoft.com/office/word/2010/wordprocessingGroup" xmlns:wpi="http://schemas.microsoft.com/office/word/2010/wordprocessingInk" xmlns:wne="http://schemas.microsoft.com/office/word/2006/wordml" xmlns:wps="http://schemas.microsoft.com/office/word/2010/wordprocessingShape" mc:Ignorable="w14 w15 w16se w16cid w16 w16cex w16sdtdh w16sdtfl w16du wp14">
   <w:body>
     <w:p>
       <w:pPr>
-        <w:spacing w:before="273"/>
-        <w:ind w:left="128" w:right="634"/>
+        <w:spacing w:line="288" w:lineRule="auto"/>
         <w:jc w:val="center"/>
         <w:rPr>
           <w:sz w:val="32"/>
@@ -367,7 +366,7 @@
           </mc:Choice>
           <mc:Fallback>
             <w:pict>
-              <v:group w14:anchorId="65465DF4" id="Group 2" o:spid="_x0000_s1026" style="position:absolute;margin-left:75.8pt;margin-top:50.5pt;width:488.65pt;height:711.6pt;z-index:-16582656;mso-wrap-distance-left:0;mso-wrap-distance-right:0;mso-position-horizontal-relative:page;mso-position-vertical-relative:page" coordsize="62058,90373" o:gfxdata="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">
+              <v:group w14:anchorId="2D346AFD" id="Group 2" o:spid="_x0000_s1026" style="position:absolute;margin-left:75.8pt;margin-top:50.5pt;width:488.65pt;height:711.6pt;z-index:-16582656;mso-wrap-distance-left:0;mso-wrap-distance-right:0;mso-position-horizontal-relative:page;mso-position-vertical-relative:page" coordsize="62058,90373" o:gfxdata="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">
                 <v:shape id="Graphic 3" o:spid="_x0000_s1027" style="position:absolute;width:660;height:660;visibility:visible;mso-wrap-style:square;v-text-anchor:top" coordsize="66040,66040" o:gfxdata="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" path="m65532,47244r-18288,l47244,65532r18288,l65532,47244xem65532,l,,,65532r9144,l9144,9144r56388,l65532,xe" fillcolor="black" stroked="f">
                   <v:path arrowok="t"/>
                 </v:shape>
@@ -502,8 +501,7 @@
     </w:p>
     <w:p>
       <w:pPr>
-        <w:spacing w:before="276"/>
-        <w:ind w:left="128" w:right="629"/>
+        <w:spacing w:line="288" w:lineRule="auto"/>
         <w:jc w:val="center"/>
         <w:rPr>
           <w:sz w:val="32"/>
@@ -595,7 +593,8 @@
     </w:p>
     <w:p>
       <w:pPr>
-        <w:pStyle w:val="BodyText"/>
+        <w:pStyle w:val="ThnVnban"/>
+        <w:spacing w:line="288" w:lineRule="auto"/>
         <w:rPr>
           <w:sz w:val="32"/>
         </w:rPr>
@@ -603,7 +602,8 @@
     </w:p>
     <w:p>
       <w:pPr>
-        <w:pStyle w:val="BodyText"/>
+        <w:pStyle w:val="ThnVnban"/>
+        <w:spacing w:line="288" w:lineRule="auto"/>
         <w:rPr>
           <w:sz w:val="32"/>
         </w:rPr>
@@ -611,8 +611,8 @@
     </w:p>
     <w:p>
       <w:pPr>
-        <w:pStyle w:val="BodyText"/>
-        <w:spacing w:before="92"/>
+        <w:pStyle w:val="ThnVnban"/>
+        <w:spacing w:line="288" w:lineRule="auto"/>
         <w:rPr>
           <w:sz w:val="32"/>
         </w:rPr>
@@ -620,8 +620,7 @@
     </w:p>
     <w:p>
       <w:pPr>
-        <w:spacing w:before="1"/>
-        <w:ind w:left="128" w:right="623"/>
+        <w:spacing w:line="288" w:lineRule="auto"/>
         <w:jc w:val="center"/>
         <w:rPr>
           <w:sz w:val="32"/>
@@ -670,7 +669,8 @@
     </w:p>
     <w:p>
       <w:pPr>
-        <w:pStyle w:val="BodyText"/>
+        <w:pStyle w:val="ThnVnban"/>
+        <w:spacing w:line="288" w:lineRule="auto"/>
         <w:rPr>
           <w:sz w:val="32"/>
         </w:rPr>
@@ -678,7 +678,8 @@
     </w:p>
     <w:p>
       <w:pPr>
-        <w:pStyle w:val="BodyText"/>
+        <w:pStyle w:val="ThnVnban"/>
+        <w:spacing w:line="288" w:lineRule="auto"/>
         <w:rPr>
           <w:sz w:val="32"/>
         </w:rPr>
@@ -687,7 +688,6 @@
     <w:p>
       <w:pPr>
         <w:spacing w:line="288" w:lineRule="auto"/>
-        <w:ind w:right="590"/>
         <w:jc w:val="center"/>
         <w:rPr>
           <w:spacing w:val="-2"/>
@@ -800,6 +800,7 @@
         </w:rPr>
         <w:t xml:space="preserve"> </w:t>
       </w:r>
+      <w:proofErr w:type="gramStart"/>
       <w:r>
         <w:rPr>
           <w:sz w:val="32"/>
@@ -830,11 +831,11 @@
         </w:rPr>
         <w:t>Development</w:t>
       </w:r>
-    </w:p>
-    <w:p>
-      <w:pPr>
-        <w:spacing w:line="288" w:lineRule="auto"/>
-        <w:ind w:right="590"/>
+      <w:proofErr w:type="gramEnd"/>
+    </w:p>
+    <w:p>
+      <w:pPr>
+        <w:spacing w:line="288" w:lineRule="auto"/>
         <w:jc w:val="center"/>
         <w:rPr>
           <w:spacing w:val="-2"/>
@@ -846,7 +847,7 @@
     <w:p>
       <w:pPr>
         <w:spacing w:line="288" w:lineRule="auto"/>
-        <w:ind w:left="3960" w:right="510" w:hanging="3960"/>
+        <w:ind w:hanging="3960"/>
         <w:jc w:val="center"/>
         <w:rPr>
           <w:spacing w:val="-2"/>
@@ -858,7 +859,7 @@
     <w:p>
       <w:pPr>
         <w:spacing w:line="288" w:lineRule="auto"/>
-        <w:ind w:left="3960" w:right="510" w:hanging="3960"/>
+        <w:ind w:hanging="3960"/>
         <w:jc w:val="center"/>
         <w:rPr>
           <w:spacing w:val="-2"/>
@@ -878,7 +879,7 @@
     <w:p>
       <w:pPr>
         <w:spacing w:line="288" w:lineRule="auto"/>
-        <w:ind w:left="3960" w:right="510" w:hanging="3960"/>
+        <w:ind w:hanging="3960"/>
         <w:jc w:val="center"/>
         <w:rPr>
           <w:spacing w:val="-2"/>
@@ -898,7 +899,7 @@
     <w:p>
       <w:pPr>
         <w:spacing w:line="288" w:lineRule="auto"/>
-        <w:ind w:left="3960" w:right="590" w:hanging="2221"/>
+        <w:ind w:hanging="2221"/>
         <w:rPr>
           <w:spacing w:val="-2"/>
           <w:sz w:val="32"/>
@@ -914,7 +915,7 @@
     </w:p>
     <w:tbl>
       <w:tblPr>
-        <w:tblStyle w:val="TableGrid"/>
+        <w:tblStyle w:val="LiBang"/>
         <w:tblW w:w="0" w:type="auto"/>
         <w:jc w:val="center"/>
         <w:tblLook w:val="04A0" w:firstRow="1" w:lastRow="0" w:firstColumn="1" w:lastColumn="0" w:noHBand="0" w:noVBand="1"/>
@@ -935,7 +936,6 @@
           <w:p>
             <w:pPr>
               <w:spacing w:line="288" w:lineRule="auto"/>
-              <w:ind w:right="590"/>
               <w:rPr>
                 <w:spacing w:val="-2"/>
                 <w:sz w:val="26"/>
@@ -959,7 +959,6 @@
           <w:p>
             <w:pPr>
               <w:spacing w:line="288" w:lineRule="auto"/>
-              <w:ind w:right="590"/>
               <w:rPr>
                 <w:spacing w:val="-2"/>
                 <w:sz w:val="26"/>
@@ -983,7 +982,6 @@
           <w:p>
             <w:pPr>
               <w:spacing w:line="288" w:lineRule="auto"/>
-              <w:ind w:right="590"/>
               <w:rPr>
                 <w:spacing w:val="-2"/>
                 <w:sz w:val="26"/>
@@ -1012,7 +1010,6 @@
           <w:p>
             <w:pPr>
               <w:spacing w:line="288" w:lineRule="auto"/>
-              <w:ind w:right="590"/>
               <w:rPr>
                 <w:spacing w:val="-2"/>
                 <w:sz w:val="26"/>
@@ -1036,7 +1033,6 @@
           <w:p>
             <w:pPr>
               <w:spacing w:line="288" w:lineRule="auto"/>
-              <w:ind w:right="590"/>
               <w:rPr>
                 <w:spacing w:val="-2"/>
                 <w:sz w:val="26"/>
@@ -1060,7 +1056,6 @@
           <w:p>
             <w:pPr>
               <w:spacing w:line="288" w:lineRule="auto"/>
-              <w:ind w:right="590"/>
               <w:rPr>
                 <w:spacing w:val="-2"/>
                 <w:sz w:val="26"/>
@@ -1089,7 +1084,6 @@
           <w:p>
             <w:pPr>
               <w:spacing w:line="288" w:lineRule="auto"/>
-              <w:ind w:right="590"/>
               <w:rPr>
                 <w:spacing w:val="-2"/>
                 <w:sz w:val="26"/>
@@ -1113,7 +1107,6 @@
           <w:p>
             <w:pPr>
               <w:spacing w:line="288" w:lineRule="auto"/>
-              <w:ind w:right="590"/>
               <w:rPr>
                 <w:spacing w:val="-2"/>
                 <w:sz w:val="26"/>
@@ -1137,7 +1130,6 @@
           <w:p>
             <w:pPr>
               <w:spacing w:line="288" w:lineRule="auto"/>
-              <w:ind w:right="590"/>
               <w:rPr>
                 <w:spacing w:val="-2"/>
                 <w:sz w:val="26"/>
@@ -1166,7 +1158,6 @@
           <w:p>
             <w:pPr>
               <w:spacing w:line="288" w:lineRule="auto"/>
-              <w:ind w:right="590"/>
               <w:rPr>
                 <w:spacing w:val="-2"/>
                 <w:sz w:val="26"/>
@@ -1190,7 +1181,6 @@
           <w:p>
             <w:pPr>
               <w:spacing w:line="288" w:lineRule="auto"/>
-              <w:ind w:right="590"/>
               <w:rPr>
                 <w:spacing w:val="-2"/>
                 <w:sz w:val="26"/>
@@ -1214,7 +1204,6 @@
           <w:p>
             <w:pPr>
               <w:spacing w:line="288" w:lineRule="auto"/>
-              <w:ind w:right="590"/>
               <w:rPr>
                 <w:spacing w:val="-2"/>
                 <w:sz w:val="26"/>
@@ -1243,7 +1232,6 @@
           <w:p>
             <w:pPr>
               <w:spacing w:line="288" w:lineRule="auto"/>
-              <w:ind w:right="590"/>
               <w:rPr>
                 <w:spacing w:val="-2"/>
                 <w:sz w:val="26"/>
@@ -1267,7 +1255,6 @@
           <w:p>
             <w:pPr>
               <w:spacing w:line="288" w:lineRule="auto"/>
-              <w:ind w:right="590"/>
               <w:rPr>
                 <w:spacing w:val="-2"/>
                 <w:sz w:val="26"/>
@@ -1291,7 +1278,6 @@
           <w:p>
             <w:pPr>
               <w:spacing w:line="288" w:lineRule="auto"/>
-              <w:ind w:right="590"/>
               <w:rPr>
                 <w:spacing w:val="-2"/>
                 <w:sz w:val="26"/>
@@ -1320,7 +1306,6 @@
           <w:p>
             <w:pPr>
               <w:spacing w:line="288" w:lineRule="auto"/>
-              <w:ind w:right="590"/>
               <w:rPr>
                 <w:spacing w:val="-2"/>
                 <w:sz w:val="26"/>
@@ -1344,7 +1329,6 @@
           <w:p>
             <w:pPr>
               <w:spacing w:line="288" w:lineRule="auto"/>
-              <w:ind w:right="590"/>
               <w:rPr>
                 <w:spacing w:val="-2"/>
                 <w:sz w:val="26"/>
@@ -1368,7 +1352,6 @@
           <w:p>
             <w:pPr>
               <w:spacing w:line="288" w:lineRule="auto"/>
-              <w:ind w:right="590"/>
               <w:rPr>
                 <w:spacing w:val="-2"/>
                 <w:sz w:val="26"/>
@@ -1390,7 +1373,6 @@
     <w:p>
       <w:pPr>
         <w:spacing w:line="288" w:lineRule="auto"/>
-        <w:ind w:right="590"/>
         <w:rPr>
           <w:sz w:val="32"/>
         </w:rPr>
@@ -1398,7 +1380,8 @@
     </w:p>
     <w:p>
       <w:pPr>
-        <w:pStyle w:val="BodyText"/>
+        <w:pStyle w:val="ThnVnban"/>
+        <w:spacing w:line="288" w:lineRule="auto"/>
         <w:rPr>
           <w:sz w:val="32"/>
         </w:rPr>
@@ -1406,7 +1389,8 @@
     </w:p>
     <w:p>
       <w:pPr>
-        <w:pStyle w:val="BodyText"/>
+        <w:pStyle w:val="ThnVnban"/>
+        <w:spacing w:line="288" w:lineRule="auto"/>
         <w:rPr>
           <w:sz w:val="32"/>
         </w:rPr>
@@ -1414,8 +1398,8 @@
     </w:p>
     <w:p>
       <w:pPr>
-        <w:pStyle w:val="BodyText"/>
-        <w:spacing w:before="152"/>
+        <w:pStyle w:val="ThnVnban"/>
+        <w:spacing w:line="288" w:lineRule="auto"/>
         <w:rPr>
           <w:sz w:val="32"/>
         </w:rPr>
@@ -1423,7 +1407,8 @@
     </w:p>
     <w:p>
       <w:pPr>
-        <w:pStyle w:val="BodyText"/>
+        <w:pStyle w:val="ThnVnban"/>
+        <w:spacing w:line="288" w:lineRule="auto"/>
         <w:rPr>
           <w:sz w:val="32"/>
         </w:rPr>
@@ -1431,7 +1416,8 @@
     </w:p>
     <w:p>
       <w:pPr>
-        <w:pStyle w:val="BodyText"/>
+        <w:pStyle w:val="ThnVnban"/>
+        <w:spacing w:line="288" w:lineRule="auto"/>
         <w:rPr>
           <w:sz w:val="32"/>
         </w:rPr>
@@ -1439,7 +1425,8 @@
     </w:p>
     <w:p>
       <w:pPr>
-        <w:pStyle w:val="BodyText"/>
+        <w:pStyle w:val="ThnVnban"/>
+        <w:spacing w:line="288" w:lineRule="auto"/>
         <w:rPr>
           <w:sz w:val="32"/>
         </w:rPr>
@@ -1447,7 +1434,8 @@
     </w:p>
     <w:p>
       <w:pPr>
-        <w:pStyle w:val="BodyText"/>
+        <w:pStyle w:val="ThnVnban"/>
+        <w:spacing w:line="288" w:lineRule="auto"/>
         <w:rPr>
           <w:sz w:val="32"/>
         </w:rPr>
@@ -1455,7 +1443,7 @@
     </w:p>
     <w:p>
       <w:pPr>
-        <w:ind w:right="615"/>
+        <w:spacing w:line="288" w:lineRule="auto"/>
         <w:jc w:val="center"/>
         <w:rPr>
           <w:i/>
@@ -1465,7 +1453,7 @@
     </w:p>
     <w:p>
       <w:pPr>
-        <w:ind w:right="615"/>
+        <w:spacing w:line="288" w:lineRule="auto"/>
         <w:jc w:val="center"/>
         <w:rPr>
           <w:i/>
@@ -1498,6 +1486,7 @@
     </w:p>
     <w:p>
       <w:pPr>
+        <w:spacing w:line="288" w:lineRule="auto"/>
         <w:jc w:val="center"/>
         <w:rPr>
           <w:sz w:val="32"/>
@@ -1514,194 +1503,215 @@
     </w:p>
     <w:p>
       <w:pPr>
-        <w:pStyle w:val="BodyText"/>
+        <w:pStyle w:val="u1"/>
+        <w:spacing w:before="0" w:line="288" w:lineRule="auto"/>
+        <w:ind w:left="0"/>
+        <w:rPr>
+          <w:color w:val="548DD4" w:themeColor="text2" w:themeTint="99"/>
+        </w:rPr>
+      </w:pPr>
+      <w:r>
+        <w:rPr>
+          <w:color w:val="548DD4" w:themeColor="text2" w:themeTint="99"/>
+        </w:rPr>
+        <w:lastRenderedPageBreak/>
+        <w:t>Vấn đề 1: thêm sản phẩm mới AudioBook</w:t>
+      </w:r>
+    </w:p>
+    <w:p>
+      <w:pPr>
+        <w:pStyle w:val="ThnVnban"/>
+        <w:tabs>
+          <w:tab w:val="left" w:pos="820"/>
+        </w:tabs>
+        <w:spacing w:line="288" w:lineRule="auto"/>
+        <w:jc w:val="both"/>
+      </w:pPr>
+      <w:r>
+        <w:t>Đối với yêu cầu</w:t>
+      </w:r>
+      <w:r>
+        <w:t xml:space="preserve"> </w:t>
+      </w:r>
+      <w:r>
+        <w:t>1:</w:t>
+      </w:r>
+      <w:r>
+        <w:t xml:space="preserve"> </w:t>
+      </w:r>
+      <w:r>
+        <w:t>T</w:t>
+      </w:r>
+      <w:r>
+        <w:t>hêm</w:t>
+      </w:r>
+      <w:r>
+        <w:t xml:space="preserve"> mặt hàng Media mới: AudioBook</w:t>
+      </w:r>
+      <w:r>
+        <w:t xml:space="preserve"> </w:t>
+      </w:r>
+    </w:p>
+    <w:p>
+      <w:pPr>
+        <w:pStyle w:val="ThnVnban"/>
+        <w:tabs>
+          <w:tab w:val="left" w:pos="820"/>
+        </w:tabs>
+        <w:spacing w:line="288" w:lineRule="auto"/>
+      </w:pPr>
+      <w:r>
+        <w:t xml:space="preserve">Thông tin về loại mặt hàng mới như sau: </w:t>
+      </w:r>
+    </w:p>
+    <w:p>
+      <w:pPr>
+        <w:pStyle w:val="ThnVnban"/>
+        <w:tabs>
+          <w:tab w:val="left" w:pos="820"/>
+        </w:tabs>
+        <w:spacing w:line="288" w:lineRule="auto"/>
+      </w:pPr>
+      <w:r>
+        <w:t xml:space="preserve">AudioBook </w:t>
+      </w:r>
+    </w:p>
+    <w:p>
+      <w:pPr>
+        <w:pStyle w:val="ThnVnban"/>
+        <w:tabs>
+          <w:tab w:val="left" w:pos="820"/>
+        </w:tabs>
+        <w:spacing w:line="288" w:lineRule="auto"/>
+      </w:pPr>
+      <w:r>
+        <w:t xml:space="preserve">+ String author, ví dụ: Paulo Coelho </w:t>
+      </w:r>
+    </w:p>
+    <w:p>
+      <w:pPr>
+        <w:pStyle w:val="ThnVnban"/>
+        <w:tabs>
+          <w:tab w:val="left" w:pos="820"/>
+        </w:tabs>
+        <w:spacing w:line="288" w:lineRule="auto"/>
+      </w:pPr>
+      <w:r>
+        <w:t xml:space="preserve">+ String format, ví dụ: mp3 </w:t>
+      </w:r>
+    </w:p>
+    <w:p>
+      <w:pPr>
+        <w:pStyle w:val="ThnVnban"/>
+        <w:tabs>
+          <w:tab w:val="left" w:pos="820"/>
+        </w:tabs>
+        <w:spacing w:line="288" w:lineRule="auto"/>
+      </w:pPr>
+      <w:r>
+        <w:t xml:space="preserve">+ String language, ví dụ: English </w:t>
+      </w:r>
+    </w:p>
+    <w:p>
+      <w:pPr>
+        <w:pStyle w:val="ThnVnban"/>
+        <w:tabs>
+          <w:tab w:val="left" w:pos="820"/>
+        </w:tabs>
+        <w:spacing w:line="288" w:lineRule="auto"/>
+      </w:pPr>
+      <w:r>
+        <w:t xml:space="preserve">+ String accent, ví dụ: Male - North America </w:t>
+      </w:r>
+    </w:p>
+    <w:p>
+      <w:pPr>
+        <w:pStyle w:val="ThnVnban"/>
+        <w:tabs>
+          <w:tab w:val="left" w:pos="820"/>
+        </w:tabs>
+        <w:spacing w:line="288" w:lineRule="auto"/>
+      </w:pPr>
+      <w:r>
+        <w:t>+ int lengthInMinutes, ví dụ: 226</w:t>
+      </w:r>
+    </w:p>
+    <w:p>
+      <w:pPr>
+        <w:pStyle w:val="ThnVnban"/>
+        <w:tabs>
+          <w:tab w:val="left" w:pos="820"/>
+        </w:tabs>
+        <w:spacing w:line="288" w:lineRule="auto"/>
+        <w:rPr>
+          <w:b/>
+          <w:bCs/>
+        </w:rPr>
+      </w:pPr>
+      <w:r>
+        <w:rPr>
+          <w:b/>
+          <w:bCs/>
+        </w:rPr>
+        <w:t>Vấn đề</w:t>
+      </w:r>
+    </w:p>
+    <w:p>
+      <w:pPr>
+        <w:pStyle w:val="u1"/>
         <w:numPr>
           <w:ilvl w:val="0"/>
-          <w:numId w:val="28"/>
+          <w:numId w:val="33"/>
         </w:numPr>
         <w:tabs>
           <w:tab w:val="left" w:pos="820"/>
         </w:tabs>
-        <w:spacing w:before="119" w:line="288" w:lineRule="auto"/>
-        <w:ind w:right="1292"/>
-      </w:pPr>
-      <w:r>
-        <w:lastRenderedPageBreak/>
-        <w:t>Factory Method</w:t>
-      </w:r>
-    </w:p>
-    <w:p>
-      <w:pPr>
-        <w:pStyle w:val="BodyText"/>
-        <w:numPr>
-          <w:ilvl w:val="0"/>
-          <w:numId w:val="29"/>
-        </w:numPr>
-        <w:tabs>
-          <w:tab w:val="left" w:pos="820"/>
-        </w:tabs>
-        <w:spacing w:before="119" w:line="288" w:lineRule="auto"/>
-        <w:ind w:right="1292"/>
-      </w:pPr>
-      <w:r>
-        <w:t>Đối với yêu cầu</w:t>
-      </w:r>
-      <w:r>
-        <w:t>1:</w:t>
-      </w:r>
-      <w:r>
-        <w:t xml:space="preserve"> </w:t>
-      </w:r>
-      <w:r>
-        <w:t>T</w:t>
-      </w:r>
-      <w:r>
-        <w:t>hêm</w:t>
-      </w:r>
-      <w:r>
-        <w:t xml:space="preserve"> mặt hàng Media mới: AudioBook</w:t>
-      </w:r>
-      <w:r>
-        <w:t xml:space="preserve"> </w:t>
-      </w:r>
-    </w:p>
-    <w:p>
-      <w:pPr>
-        <w:pStyle w:val="BodyText"/>
-        <w:tabs>
-          <w:tab w:val="left" w:pos="820"/>
-        </w:tabs>
-        <w:spacing w:before="119" w:line="288" w:lineRule="auto"/>
-        <w:ind w:left="820" w:right="1292"/>
-      </w:pPr>
-      <w:r>
-        <w:t xml:space="preserve">Thông tin về loại mặt hàng mới như sau: </w:t>
-      </w:r>
-    </w:p>
-    <w:p>
-      <w:pPr>
-        <w:pStyle w:val="BodyText"/>
-        <w:tabs>
-          <w:tab w:val="left" w:pos="820"/>
-        </w:tabs>
-        <w:spacing w:before="119" w:line="288" w:lineRule="auto"/>
-        <w:ind w:left="820" w:right="1292"/>
-      </w:pPr>
-      <w:r>
-        <w:t xml:space="preserve">AudioBook </w:t>
-      </w:r>
-    </w:p>
-    <w:p>
-      <w:pPr>
-        <w:pStyle w:val="BodyText"/>
-        <w:tabs>
-          <w:tab w:val="left" w:pos="820"/>
-        </w:tabs>
-        <w:spacing w:before="119" w:line="288" w:lineRule="auto"/>
-        <w:ind w:left="820" w:right="1292"/>
-      </w:pPr>
-      <w:r>
-        <w:t xml:space="preserve">+ String author, ví dụ: Paulo Coelho </w:t>
-      </w:r>
-    </w:p>
-    <w:p>
-      <w:pPr>
-        <w:pStyle w:val="BodyText"/>
-        <w:tabs>
-          <w:tab w:val="left" w:pos="820"/>
-        </w:tabs>
-        <w:spacing w:before="119" w:line="288" w:lineRule="auto"/>
-        <w:ind w:left="820" w:right="1292"/>
-      </w:pPr>
-      <w:r>
-        <w:t xml:space="preserve">+ String format, ví dụ: mp3 </w:t>
-      </w:r>
-    </w:p>
-    <w:p>
-      <w:pPr>
-        <w:pStyle w:val="BodyText"/>
-        <w:tabs>
-          <w:tab w:val="left" w:pos="820"/>
-        </w:tabs>
-        <w:spacing w:before="119" w:line="288" w:lineRule="auto"/>
-        <w:ind w:left="820" w:right="1292"/>
-      </w:pPr>
-      <w:r>
-        <w:t xml:space="preserve">+ String language, ví dụ: English </w:t>
-      </w:r>
-    </w:p>
-    <w:p>
-      <w:pPr>
-        <w:pStyle w:val="BodyText"/>
-        <w:tabs>
-          <w:tab w:val="left" w:pos="820"/>
-        </w:tabs>
-        <w:spacing w:before="119" w:line="288" w:lineRule="auto"/>
-        <w:ind w:left="820" w:right="1292"/>
-      </w:pPr>
-      <w:r>
-        <w:t xml:space="preserve">+ String accent, ví dụ: Male - North America </w:t>
-      </w:r>
-    </w:p>
-    <w:p>
-      <w:pPr>
-        <w:pStyle w:val="BodyText"/>
-        <w:tabs>
-          <w:tab w:val="left" w:pos="820"/>
-        </w:tabs>
-        <w:spacing w:before="119" w:line="288" w:lineRule="auto"/>
-        <w:ind w:left="820" w:right="1292"/>
-      </w:pPr>
-      <w:r>
-        <w:t>+ int lengthInMinutes, ví dụ: 226</w:t>
-      </w:r>
-    </w:p>
-    <w:p>
-      <w:pPr>
-        <w:pStyle w:val="BodyText"/>
-        <w:tabs>
-          <w:tab w:val="left" w:pos="820"/>
-        </w:tabs>
-        <w:spacing w:before="119" w:line="288" w:lineRule="auto"/>
-        <w:ind w:left="820" w:right="1292"/>
-      </w:pPr>
-    </w:p>
-    <w:p>
-      <w:pPr>
-        <w:pStyle w:val="BodyText"/>
-        <w:tabs>
-          <w:tab w:val="left" w:pos="820"/>
-        </w:tabs>
-        <w:spacing w:before="119" w:line="288" w:lineRule="auto"/>
-        <w:ind w:left="820" w:right="1292"/>
-      </w:pPr>
-      <w:r>
-        <w:t xml:space="preserve">Cơ sở dữ liệu của nhóm đang sử dụng MongoDB lưu tất cả các loại sản phẩm vào trong Document Product. Việc thêm một sản phẩm mới trong cơ sở dữ liệu sẽ gây ra control coupling minh họa trong đoạn code sau </w:t>
-      </w:r>
-      <w:r>
+        <w:spacing w:line="288" w:lineRule="auto"/>
+        <w:rPr>
+          <w:color w:val="548DD4" w:themeColor="text2" w:themeTint="99"/>
+        </w:rPr>
+      </w:pPr>
+      <w:r>
+        <w:rPr>
+          <w:color w:val="548DD4" w:themeColor="text2" w:themeTint="99"/>
+        </w:rPr>
+        <w:t>Cơ sở dữ liệu của nhóm đang sử dụng MongoDB lưu tất cả các loại sản phẩm vào trong Document Product. Việc thêm một sản phẩm mới trong cơ sở dữ liệu sẽ gây ra control coupling</w:t>
+      </w:r>
+      <w:r>
+        <w:rPr>
+          <w:color w:val="548DD4" w:themeColor="text2" w:themeTint="99"/>
+        </w:rPr>
+        <w:t>, đồng thời vi phạm tính Open-Close Principle trong SOLID</w:t>
+      </w:r>
+      <w:r>
+        <w:rPr>
+          <w:color w:val="548DD4" w:themeColor="text2" w:themeTint="99"/>
+        </w:rPr>
+        <w:t xml:space="preserve"> minh họa trong đoạn code sau </w:t>
+      </w:r>
+      <w:r>
+        <w:rPr>
+          <w:color w:val="548DD4" w:themeColor="text2" w:themeTint="99"/>
+        </w:rPr>
         <w:br/>
       </w:r>
     </w:p>
     <w:p>
       <w:pPr>
-        <w:pStyle w:val="BodyText"/>
+        <w:pStyle w:val="ThnVnban"/>
         <w:tabs>
           <w:tab w:val="left" w:pos="0"/>
           <w:tab w:val="left" w:pos="820"/>
         </w:tabs>
-        <w:spacing w:before="119" w:line="288" w:lineRule="auto"/>
-        <w:ind w:right="1292"/>
+        <w:spacing w:line="288" w:lineRule="auto"/>
         <w:jc w:val="center"/>
       </w:pPr>
       <w:r>
-        <w:rPr>
-          <w:noProof/>
-        </w:rPr>
         <w:drawing>
-          <wp:inline distT="0" distB="0" distL="0" distR="0" wp14:anchorId="2437AC3D" wp14:editId="4B13DC8B">
-            <wp:extent cx="6438900" cy="1497330"/>
-            <wp:effectExtent l="0" t="0" r="0" b="7620"/>
-            <wp:docPr id="1542034687" name="Hình ảnh 1" descr="Ảnh có chứa văn bản, Phông chữ, ảnh chụp màn hình&#10;&#10;Mô tả được tạo tự động"/>
+          <wp:inline distT="0" distB="0" distL="0" distR="0" wp14:anchorId="0C2349A0" wp14:editId="7C6C207E">
+            <wp:extent cx="6438900" cy="1743710"/>
+            <wp:effectExtent l="0" t="0" r="0" b="8890"/>
+            <wp:docPr id="472524960" name="Hình ảnh 1" descr="Ảnh có chứa văn bản, ảnh chụp màn hình, Phông chữ&#10;&#10;Mô tả được tạo tự động"/>
             <wp:cNvGraphicFramePr>
               <a:graphicFrameLocks xmlns:a="http://schemas.openxmlformats.org/drawingml/2006/main" noChangeAspect="1"/>
             </wp:cNvGraphicFramePr>
@@ -1709,7 +1719,7 @@
               <a:graphicData uri="http://schemas.openxmlformats.org/drawingml/2006/picture">
                 <pic:pic xmlns:pic="http://schemas.openxmlformats.org/drawingml/2006/picture">
                   <pic:nvPicPr>
-                    <pic:cNvPr id="1542034687" name="Hình ảnh 1" descr="Ảnh có chứa văn bản, Phông chữ, ảnh chụp màn hình&#10;&#10;Mô tả được tạo tự động"/>
+                    <pic:cNvPr id="472524960" name="Hình ảnh 1" descr="Ảnh có chứa văn bản, ảnh chụp màn hình, Phông chữ&#10;&#10;Mô tả được tạo tự động"/>
                     <pic:cNvPicPr/>
                   </pic:nvPicPr>
                   <pic:blipFill>
@@ -1721,7 +1731,7 @@
                   <pic:spPr>
                     <a:xfrm>
                       <a:off x="0" y="0"/>
-                      <a:ext cx="6438900" cy="1497330"/>
+                      <a:ext cx="6438900" cy="1743710"/>
                     </a:xfrm>
                     <a:prstGeom prst="rect">
                       <a:avLst/>
@@ -1736,27 +1746,43 @@
     </w:p>
     <w:p>
       <w:pPr>
-        <w:pStyle w:val="BodyText"/>
+        <w:pStyle w:val="ThnVnban"/>
         <w:tabs>
           <w:tab w:val="left" w:pos="0"/>
           <w:tab w:val="left" w:pos="820"/>
         </w:tabs>
-        <w:spacing w:before="119" w:line="288" w:lineRule="auto"/>
-        <w:ind w:right="1292"/>
-      </w:pPr>
-      <w:r>
-        <w:t>Để giải quyết vấn đề trên Nhóm đã áp dụng factory Method như sau.</w:t>
-      </w:r>
-    </w:p>
-    <w:p>
-      <w:pPr>
-        <w:pStyle w:val="BodyText"/>
+        <w:spacing w:line="288" w:lineRule="auto"/>
+        <w:jc w:val="center"/>
+      </w:pPr>
+    </w:p>
+    <w:p>
+      <w:pPr>
+        <w:pStyle w:val="ThnVnban"/>
         <w:tabs>
           <w:tab w:val="left" w:pos="0"/>
           <w:tab w:val="left" w:pos="820"/>
         </w:tabs>
-        <w:spacing w:before="119" w:line="288" w:lineRule="auto"/>
-        <w:ind w:right="1292"/>
+        <w:spacing w:line="288" w:lineRule="auto"/>
+      </w:pPr>
+      <w:r>
+        <w:rPr>
+          <w:b/>
+          <w:bCs/>
+        </w:rPr>
+        <w:t>Để giải quyết</w:t>
+      </w:r>
+      <w:r>
+        <w:t xml:space="preserve"> vấn đề trên Nhóm đã áp dụng factory Method như sau.</w:t>
+      </w:r>
+    </w:p>
+    <w:p>
+      <w:pPr>
+        <w:pStyle w:val="ThnVnban"/>
+        <w:tabs>
+          <w:tab w:val="left" w:pos="0"/>
+          <w:tab w:val="left" w:pos="820"/>
+        </w:tabs>
+        <w:spacing w:line="288" w:lineRule="auto"/>
       </w:pPr>
       <w:r>
         <w:rPr>
@@ -1801,13 +1827,12 @@
     </w:p>
     <w:p>
       <w:pPr>
-        <w:pStyle w:val="BodyText"/>
+        <w:pStyle w:val="ThnVnban"/>
         <w:tabs>
           <w:tab w:val="left" w:pos="0"/>
           <w:tab w:val="left" w:pos="820"/>
         </w:tabs>
-        <w:spacing w:before="119" w:line="288" w:lineRule="auto"/>
-        <w:ind w:right="1292"/>
+        <w:spacing w:line="288" w:lineRule="auto"/>
       </w:pPr>
       <w:r>
         <w:t>Đối với mỗi request để tạo loại sản phẩm mới, mỗi loại sản phẩm có các thuộc tính riêng được gửi lên sử dụng extend để kế thừa các thuộc tính chung.</w:t>
@@ -1815,19 +1840,17 @@
     </w:p>
     <w:p>
       <w:pPr>
-        <w:pStyle w:val="BodyText"/>
+        <w:pStyle w:val="ThnVnban"/>
         <w:tabs>
           <w:tab w:val="left" w:pos="0"/>
           <w:tab w:val="left" w:pos="820"/>
         </w:tabs>
-        <w:spacing w:before="119" w:line="288" w:lineRule="auto"/>
-        <w:ind w:right="-390"/>
+        <w:spacing w:line="288" w:lineRule="auto"/>
       </w:pPr>
       <w:r>
         <w:rPr>
           <w:noProof/>
         </w:rPr>
-        <w:lastRenderedPageBreak/>
         <w:drawing>
           <wp:anchor distT="0" distB="0" distL="114300" distR="114300" simplePos="0" relativeHeight="486734848" behindDoc="0" locked="0" layoutInCell="1" allowOverlap="1" wp14:anchorId="013DC8E7" wp14:editId="57649A03">
             <wp:simplePos x="0" y="0"/>
@@ -1890,13 +1913,12 @@
     </w:p>
     <w:p>
       <w:pPr>
-        <w:pStyle w:val="BodyText"/>
+        <w:pStyle w:val="ThnVnban"/>
         <w:tabs>
           <w:tab w:val="left" w:pos="0"/>
           <w:tab w:val="left" w:pos="820"/>
         </w:tabs>
-        <w:spacing w:before="119" w:line="288" w:lineRule="auto"/>
-        <w:ind w:right="-390"/>
+        <w:spacing w:line="288" w:lineRule="auto"/>
       </w:pPr>
       <w:r>
         <w:rPr>
@@ -1941,19 +1963,26 @@
     </w:p>
     <w:p>
       <w:pPr>
-        <w:pStyle w:val="BodyText"/>
+        <w:pStyle w:val="ThnVnban"/>
         <w:tabs>
           <w:tab w:val="left" w:pos="0"/>
           <w:tab w:val="left" w:pos="820"/>
         </w:tabs>
-        <w:spacing w:before="119" w:line="288" w:lineRule="auto"/>
-        <w:ind w:right="-390"/>
+        <w:spacing w:line="288" w:lineRule="auto"/>
       </w:pPr>
       <w:r>
         <w:t xml:space="preserve">Dựa vào type trong product sẽ lấy được các factory như AudioFactory, AudioFactory sẽ </w:t>
       </w:r>
       <w:r>
-        <w:t xml:space="preserve">sử dụng phương thức createFromRequest() được kế thừa từ </w:t>
+        <w:t xml:space="preserve">sử dụng phương thức </w:t>
+      </w:r>
+      <w:proofErr w:type="gramStart"/>
+      <w:r>
+        <w:t>createFromRequest(</w:t>
+      </w:r>
+      <w:proofErr w:type="gramEnd"/>
+      <w:r>
+        <w:t xml:space="preserve">) được kế thừa từ </w:t>
       </w:r>
       <w:r>
         <w:rPr>
@@ -1976,13 +2005,12 @@
     </w:p>
     <w:p>
       <w:pPr>
-        <w:pStyle w:val="BodyText"/>
+        <w:pStyle w:val="ThnVnban"/>
         <w:tabs>
           <w:tab w:val="left" w:pos="0"/>
           <w:tab w:val="left" w:pos="820"/>
         </w:tabs>
-        <w:spacing w:before="119" w:line="288" w:lineRule="auto"/>
-        <w:ind w:right="-390"/>
+        <w:spacing w:line="288" w:lineRule="auto"/>
       </w:pPr>
       <w:r>
         <w:t xml:space="preserve"> Tạo 1 sản phẩm mới từ request dựa trên request được gửi.</w:t>
@@ -1990,13 +2018,12 @@
     </w:p>
     <w:p>
       <w:pPr>
-        <w:pStyle w:val="BodyText"/>
+        <w:pStyle w:val="ThnVnban"/>
         <w:tabs>
           <w:tab w:val="left" w:pos="0"/>
           <w:tab w:val="left" w:pos="820"/>
         </w:tabs>
-        <w:spacing w:before="119" w:line="288" w:lineRule="auto"/>
-        <w:ind w:right="-390"/>
+        <w:spacing w:line="288" w:lineRule="auto"/>
       </w:pPr>
       <w:r>
         <w:t>Triển khai của các factory như sau</w:t>
@@ -2004,13 +2031,12 @@
     </w:p>
     <w:p>
       <w:pPr>
-        <w:pStyle w:val="BodyText"/>
+        <w:pStyle w:val="ThnVnban"/>
         <w:tabs>
           <w:tab w:val="left" w:pos="0"/>
           <w:tab w:val="left" w:pos="820"/>
         </w:tabs>
-        <w:spacing w:before="119" w:line="288" w:lineRule="auto"/>
-        <w:ind w:right="-390"/>
+        <w:spacing w:line="288" w:lineRule="auto"/>
       </w:pPr>
       <w:r>
         <w:rPr>
@@ -2055,19 +2081,17 @@
     </w:p>
     <w:p>
       <w:pPr>
-        <w:pStyle w:val="BodyText"/>
+        <w:pStyle w:val="ThnVnban"/>
         <w:tabs>
           <w:tab w:val="left" w:pos="0"/>
           <w:tab w:val="left" w:pos="820"/>
         </w:tabs>
-        <w:spacing w:before="119" w:line="288" w:lineRule="auto"/>
-        <w:ind w:right="-390"/>
+        <w:spacing w:line="288" w:lineRule="auto"/>
       </w:pPr>
       <w:r>
         <w:rPr>
           <w:noProof/>
         </w:rPr>
-        <w:lastRenderedPageBreak/>
         <w:drawing>
           <wp:inline distT="0" distB="0" distL="0" distR="0" wp14:anchorId="75CB13C0" wp14:editId="687F9437">
             <wp:extent cx="6438900" cy="3649345"/>
@@ -2107,13 +2131,12 @@
     </w:p>
     <w:p>
       <w:pPr>
-        <w:pStyle w:val="BodyText"/>
+        <w:pStyle w:val="ThnVnban"/>
         <w:tabs>
           <w:tab w:val="left" w:pos="0"/>
           <w:tab w:val="left" w:pos="820"/>
         </w:tabs>
-        <w:spacing w:before="119" w:line="288" w:lineRule="auto"/>
-        <w:ind w:right="-390"/>
+        <w:spacing w:line="288" w:lineRule="auto"/>
       </w:pPr>
       <w:r>
         <w:rPr>
@@ -2158,107 +2181,108 @@
     </w:p>
     <w:p>
       <w:pPr>
-        <w:pStyle w:val="BodyText"/>
-        <w:numPr>
-          <w:ilvl w:val="0"/>
-          <w:numId w:val="29"/>
-        </w:numPr>
+        <w:pStyle w:val="u1"/>
+        <w:spacing w:before="0" w:line="288" w:lineRule="auto"/>
+        <w:ind w:left="0"/>
+        <w:rPr>
+          <w:color w:val="548DD4" w:themeColor="text2" w:themeTint="99"/>
+        </w:rPr>
+      </w:pPr>
+      <w:r>
+        <w:rPr>
+          <w:color w:val="548DD4" w:themeColor="text2" w:themeTint="99"/>
+        </w:rPr>
+        <w:t>V</w:t>
+      </w:r>
+      <w:r>
+        <w:rPr>
+          <w:color w:val="548DD4" w:themeColor="text2" w:themeTint="99"/>
+        </w:rPr>
+        <w:t xml:space="preserve">ấn đề 2: </w:t>
+      </w:r>
+      <w:r>
+        <w:rPr>
+          <w:color w:val="548DD4" w:themeColor="text2" w:themeTint="99"/>
+        </w:rPr>
+        <w:t>Thay đổi cách tính phí vận chuyển</w:t>
+      </w:r>
+    </w:p>
+    <w:p>
+      <w:pPr>
+        <w:pStyle w:val="ThnVnban"/>
         <w:tabs>
           <w:tab w:val="left" w:pos="0"/>
           <w:tab w:val="left" w:pos="820"/>
         </w:tabs>
-        <w:spacing w:before="119" w:line="288" w:lineRule="auto"/>
-        <w:ind w:right="-390"/>
-      </w:pPr>
-      <w:r>
-        <w:lastRenderedPageBreak/>
-        <w:t xml:space="preserve">Đối với vấn đề 2: </w:t>
-      </w:r>
-      <w:r>
-        <w:t>Thay đổi cách tính phí vận chuyển</w:t>
-      </w:r>
-    </w:p>
-    <w:p>
-      <w:pPr>
-        <w:pStyle w:val="BodyText"/>
+        <w:spacing w:line="288" w:lineRule="auto"/>
+        <w:rPr>
+          <w:b/>
+          <w:bCs/>
+        </w:rPr>
+      </w:pPr>
+      <w:r>
+        <w:rPr>
+          <w:b/>
+          <w:bCs/>
+        </w:rPr>
+        <w:t>Vấn đề:</w:t>
+      </w:r>
+    </w:p>
+    <w:p>
+      <w:pPr>
+        <w:pStyle w:val="ThnVnban"/>
         <w:tabs>
           <w:tab w:val="left" w:pos="0"/>
           <w:tab w:val="left" w:pos="820"/>
         </w:tabs>
-        <w:spacing w:before="119" w:line="288" w:lineRule="auto"/>
-        <w:ind w:right="-390"/>
-        <w:rPr>
-          <w:b/>
-          <w:bCs/>
-        </w:rPr>
-      </w:pPr>
-      <w:r>
-        <w:rPr>
-          <w:b/>
-          <w:bCs/>
-        </w:rPr>
-        <w:t>Vấn đề:</w:t>
-      </w:r>
-    </w:p>
-    <w:p>
-      <w:pPr>
-        <w:pStyle w:val="BodyText"/>
+        <w:spacing w:line="288" w:lineRule="auto"/>
+      </w:pPr>
+      <w:r>
+        <w:t>Trong hệ thống hiện tại, phí vận chuyển được tính dựa trên khối lượng thực tế của kiện hàng. Tuy nhiên, yêu cầu mới đòi hỏi phải xem xét thêm khối lượng quy đổi (dựa trên kích thước) và tính phí dựa trên giá trị lớn hơn giữa hai khối lượng. Việc tích hợp logic này vào các phương thức tính phí có thể gây ra "control coupling", làm hệ thống khó bảo trì.</w:t>
+      </w:r>
+    </w:p>
+    <w:p>
+      <w:pPr>
+        <w:pStyle w:val="ThnVnban"/>
         <w:tabs>
           <w:tab w:val="left" w:pos="0"/>
           <w:tab w:val="left" w:pos="820"/>
         </w:tabs>
-        <w:spacing w:before="119" w:line="288" w:lineRule="auto"/>
-        <w:ind w:right="-390"/>
-      </w:pPr>
-      <w:r>
-        <w:t>Trong hệ thống hiện tại, phí vận chuyển được tính dựa trên khối lượng thực tế của kiện hàng. Tuy nhiên, yêu cầu mới đòi hỏi phải xem xét thêm khối lượng quy đổi (dựa trên kích thước) và tính phí dựa trên giá trị lớn hơn giữa hai khối lượng. Việc tích hợp logic này vào các phương thức tính phí có thể gây ra "control coupling", làm hệ thống khó bảo trì.</w:t>
-      </w:r>
-    </w:p>
-    <w:p>
-      <w:pPr>
-        <w:pStyle w:val="BodyText"/>
+        <w:spacing w:line="288" w:lineRule="auto"/>
+        <w:rPr>
+          <w:b/>
+          <w:bCs/>
+        </w:rPr>
+      </w:pPr>
+      <w:r>
+        <w:rPr>
+          <w:b/>
+          <w:bCs/>
+        </w:rPr>
+        <w:t>Giải pháp:</w:t>
+      </w:r>
+    </w:p>
+    <w:p>
+      <w:pPr>
+        <w:pStyle w:val="ThnVnban"/>
         <w:tabs>
           <w:tab w:val="left" w:pos="0"/>
           <w:tab w:val="left" w:pos="820"/>
         </w:tabs>
-        <w:spacing w:before="119" w:line="288" w:lineRule="auto"/>
-        <w:ind w:right="-390"/>
-        <w:rPr>
-          <w:b/>
-          <w:bCs/>
-        </w:rPr>
-      </w:pPr>
-      <w:r>
-        <w:rPr>
-          <w:b/>
-          <w:bCs/>
-        </w:rPr>
-        <w:t>Giải pháp:</w:t>
-      </w:r>
-    </w:p>
-    <w:p>
-      <w:pPr>
-        <w:pStyle w:val="BodyText"/>
+        <w:spacing w:line="288" w:lineRule="auto"/>
+      </w:pPr>
+      <w:r>
+        <w:t>Nhóm đã áp dụng Factory Method để tách biệt việc quyết định cách tính khối lượng và logic tính phí. Factory Method được sử dụng để tạo các đối tượng thực hiện tính khối lượng phù hợp dựa trên dữ liệu đầu vào.</w:t>
+      </w:r>
+    </w:p>
+    <w:p>
+      <w:pPr>
+        <w:pStyle w:val="ThnVnban"/>
         <w:tabs>
           <w:tab w:val="left" w:pos="0"/>
           <w:tab w:val="left" w:pos="820"/>
         </w:tabs>
-        <w:spacing w:before="119" w:line="288" w:lineRule="auto"/>
-        <w:ind w:right="-390"/>
-      </w:pPr>
-      <w:r>
-        <w:t>Nhóm đã áp dụng Factory Method để tách biệt việc quyết định cách tính khối lượng và logic tính phí. Factory Method được sử dụng để tạo các đối tượng thực hiện tính khối lượng phù hợp dựa trên dữ liệu đầu vào.</w:t>
-      </w:r>
-    </w:p>
-    <w:p>
-      <w:pPr>
-        <w:pStyle w:val="BodyText"/>
-        <w:tabs>
-          <w:tab w:val="left" w:pos="0"/>
-          <w:tab w:val="left" w:pos="820"/>
-        </w:tabs>
-        <w:spacing w:before="119" w:line="288" w:lineRule="auto"/>
-        <w:ind w:right="-390"/>
+        <w:spacing w:line="288" w:lineRule="auto"/>
         <w:rPr>
           <w:b/>
           <w:bCs/>
@@ -2274,7 +2298,7 @@
     </w:p>
     <w:p>
       <w:pPr>
-        <w:pStyle w:val="BodyText"/>
+        <w:pStyle w:val="ThnVnban"/>
         <w:numPr>
           <w:ilvl w:val="0"/>
           <w:numId w:val="30"/>
@@ -2283,8 +2307,8 @@
           <w:tab w:val="left" w:pos="0"/>
           <w:tab w:val="left" w:pos="820"/>
         </w:tabs>
-        <w:spacing w:before="119" w:line="288" w:lineRule="auto"/>
-        <w:ind w:right="-390"/>
+        <w:spacing w:line="288" w:lineRule="auto"/>
+        <w:ind w:left="0"/>
       </w:pPr>
       <w:r>
         <w:t>Factory Method để chọn chiến lược tính khối lượng:</w:t>
@@ -2292,13 +2316,12 @@
     </w:p>
     <w:p>
       <w:pPr>
-        <w:pStyle w:val="BodyText"/>
+        <w:pStyle w:val="ThnVnban"/>
         <w:tabs>
           <w:tab w:val="left" w:pos="0"/>
           <w:tab w:val="left" w:pos="820"/>
         </w:tabs>
-        <w:spacing w:before="119" w:line="288" w:lineRule="auto"/>
-        <w:ind w:right="-390"/>
+        <w:spacing w:line="288" w:lineRule="auto"/>
       </w:pPr>
       <w:r>
         <w:t>Phương pháp này quyết định sử dụng cách tính khối lượng dựa trên trọng lượng thực tế hoặc khối lượng quy đổi bằng cách tạo các đối tượng chiến lược.</w:t>
@@ -2306,15 +2329,17 @@
     </w:p>
     <w:p>
       <w:pPr>
-        <w:pStyle w:val="BodyText"/>
+        <w:pStyle w:val="ThnVnban"/>
         <w:tabs>
           <w:tab w:val="left" w:pos="0"/>
           <w:tab w:val="left" w:pos="820"/>
         </w:tabs>
-        <w:spacing w:before="119" w:line="288" w:lineRule="auto"/>
-        <w:ind w:right="-390"/>
-      </w:pPr>
-      <w:r>
+        <w:spacing w:line="288" w:lineRule="auto"/>
+      </w:pPr>
+      <w:r>
+        <w:rPr>
+          <w:noProof/>
+        </w:rPr>
         <w:drawing>
           <wp:inline distT="0" distB="0" distL="0" distR="0" wp14:anchorId="312CEAAD" wp14:editId="31694AE6">
             <wp:extent cx="6438900" cy="4676775"/>
@@ -2354,7 +2379,7 @@
     </w:p>
     <w:p>
       <w:pPr>
-        <w:pStyle w:val="BodyText"/>
+        <w:pStyle w:val="ThnVnban"/>
         <w:numPr>
           <w:ilvl w:val="0"/>
           <w:numId w:val="30"/>
@@ -2363,23 +2388,21 @@
           <w:tab w:val="left" w:pos="0"/>
           <w:tab w:val="left" w:pos="820"/>
         </w:tabs>
-        <w:spacing w:before="119" w:line="288" w:lineRule="auto"/>
-        <w:ind w:right="-390"/>
-      </w:pPr>
-      <w:r>
-        <w:lastRenderedPageBreak/>
+        <w:spacing w:line="288" w:lineRule="auto"/>
+        <w:ind w:left="0"/>
+      </w:pPr>
+      <w:r>
         <w:t>Hàm getWeight trong lớp Product:</w:t>
       </w:r>
     </w:p>
     <w:p>
       <w:pPr>
-        <w:pStyle w:val="BodyText"/>
+        <w:pStyle w:val="ThnVnban"/>
         <w:tabs>
           <w:tab w:val="left" w:pos="0"/>
           <w:tab w:val="left" w:pos="820"/>
         </w:tabs>
-        <w:spacing w:before="119" w:line="288" w:lineRule="auto"/>
-        <w:ind w:right="-390"/>
+        <w:spacing w:line="288" w:lineRule="auto"/>
       </w:pPr>
       <w:r>
         <w:t>Để đơn giản hóa việc truy xuất khối lượng, phương thức getWeight sử dụng WeightCalculatorFactory để tạo chiến lược và tính toán khối lượng phù hợp.</w:t>
@@ -2387,15 +2410,17 @@
     </w:p>
     <w:p>
       <w:pPr>
-        <w:pStyle w:val="BodyText"/>
+        <w:pStyle w:val="ThnVnban"/>
         <w:tabs>
           <w:tab w:val="left" w:pos="0"/>
           <w:tab w:val="left" w:pos="820"/>
         </w:tabs>
-        <w:spacing w:before="119" w:line="288" w:lineRule="auto"/>
-        <w:ind w:right="-390"/>
-      </w:pPr>
-      <w:r>
+        <w:spacing w:line="288" w:lineRule="auto"/>
+      </w:pPr>
+      <w:r>
+        <w:rPr>
+          <w:noProof/>
+        </w:rPr>
         <w:drawing>
           <wp:inline distT="0" distB="0" distL="0" distR="0" wp14:anchorId="6EC091AD" wp14:editId="44B546D8">
             <wp:extent cx="6438900" cy="833755"/>
@@ -2435,7 +2460,7 @@
     </w:p>
     <w:p>
       <w:pPr>
-        <w:pStyle w:val="BodyText"/>
+        <w:pStyle w:val="ThnVnban"/>
         <w:numPr>
           <w:ilvl w:val="0"/>
           <w:numId w:val="30"/>
@@ -2444,8 +2469,8 @@
           <w:tab w:val="left" w:pos="0"/>
           <w:tab w:val="left" w:pos="820"/>
         </w:tabs>
-        <w:spacing w:before="119" w:line="288" w:lineRule="auto"/>
-        <w:ind w:right="-390"/>
+        <w:spacing w:line="288" w:lineRule="auto"/>
+        <w:ind w:left="0"/>
       </w:pPr>
       <w:r>
         <w:t>Hàm calculateShippingFee:</w:t>
@@ -2453,13 +2478,12 @@
     </w:p>
     <w:p>
       <w:pPr>
-        <w:pStyle w:val="BodyText"/>
+        <w:pStyle w:val="ThnVnban"/>
         <w:tabs>
           <w:tab w:val="left" w:pos="0"/>
           <w:tab w:val="left" w:pos="820"/>
         </w:tabs>
-        <w:spacing w:before="119" w:line="288" w:lineRule="auto"/>
-        <w:ind w:right="-390"/>
+        <w:spacing w:line="288" w:lineRule="auto"/>
       </w:pPr>
       <w:r>
         <w:t>Hàm này tính phí vận chuyển dựa trên các tham số đầu vào như ID giỏ hàng, tỉnh thành, và yêu cầu giao gấp. Logic bao gồm:</w:t>
@@ -2467,7 +2491,7 @@
     </w:p>
     <w:p>
       <w:pPr>
-        <w:pStyle w:val="BodyText"/>
+        <w:pStyle w:val="ThnVnban"/>
         <w:numPr>
           <w:ilvl w:val="0"/>
           <w:numId w:val="31"/>
@@ -2476,22 +2500,24 @@
           <w:tab w:val="left" w:pos="0"/>
           <w:tab w:val="left" w:pos="820"/>
         </w:tabs>
-        <w:spacing w:before="119" w:line="288" w:lineRule="auto"/>
-        <w:ind w:right="-390"/>
-      </w:pPr>
-      <w:r>
-        <w:t>Xác định khối lượng tổng:</w:t>
-      </w:r>
-      <w:r>
-        <w:t xml:space="preserve"> </w:t>
-      </w:r>
-      <w:r>
-        <w:t>Sử dụng phương thức getWeight() cho từng sản phẩm trong giỏ hàng.</w:t>
-      </w:r>
-    </w:p>
-    <w:p>
-      <w:pPr>
-        <w:pStyle w:val="BodyText"/>
+        <w:spacing w:line="288" w:lineRule="auto"/>
+        <w:ind w:left="0"/>
+      </w:pPr>
+      <w:r>
+        <w:t xml:space="preserve">Xác định khối lượng tổng: Sử dụng phương thức </w:t>
+      </w:r>
+      <w:proofErr w:type="gramStart"/>
+      <w:r>
+        <w:t>getWeight(</w:t>
+      </w:r>
+      <w:proofErr w:type="gramEnd"/>
+      <w:r>
+        <w:t>) cho từng sản phẩm trong giỏ hàng.</w:t>
+      </w:r>
+    </w:p>
+    <w:p>
+      <w:pPr>
+        <w:pStyle w:val="ThnVnban"/>
         <w:numPr>
           <w:ilvl w:val="0"/>
           <w:numId w:val="31"/>
@@ -2500,22 +2526,16 @@
           <w:tab w:val="left" w:pos="0"/>
           <w:tab w:val="left" w:pos="820"/>
         </w:tabs>
-        <w:spacing w:before="119" w:line="288" w:lineRule="auto"/>
-        <w:ind w:right="-390"/>
-      </w:pPr>
-      <w:r>
-        <w:t>Tính phí giao hàng nội tỉnh hoặc ngoại tỉnh:</w:t>
-      </w:r>
-      <w:r>
-        <w:t xml:space="preserve"> </w:t>
-      </w:r>
-      <w:r>
-        <w:t>Phí giao hàng được tính theo quy tắc có sẵn, có tính đến khối lượng tổng và các ngưỡng phụ phí.</w:t>
-      </w:r>
-    </w:p>
-    <w:p>
-      <w:pPr>
-        <w:pStyle w:val="BodyText"/>
+        <w:spacing w:line="288" w:lineRule="auto"/>
+        <w:ind w:left="0"/>
+      </w:pPr>
+      <w:r>
+        <w:t>Tính phí giao hàng nội tỉnh hoặc ngoại tỉnh: Phí giao hàng được tính theo quy tắc có sẵn, có tính đến khối lượng tổng và các ngưỡng phụ phí.</w:t>
+      </w:r>
+    </w:p>
+    <w:p>
+      <w:pPr>
+        <w:pStyle w:val="ThnVnban"/>
         <w:numPr>
           <w:ilvl w:val="0"/>
           <w:numId w:val="31"/>
@@ -2524,22 +2544,16 @@
           <w:tab w:val="left" w:pos="0"/>
           <w:tab w:val="left" w:pos="820"/>
         </w:tabs>
-        <w:spacing w:before="119" w:line="288" w:lineRule="auto"/>
-        <w:ind w:right="-390"/>
-      </w:pPr>
-      <w:r>
-        <w:t>Tính phí giao gấp:</w:t>
-      </w:r>
-      <w:r>
-        <w:t xml:space="preserve"> </w:t>
-      </w:r>
-      <w:r>
-        <w:t>Thêm phí giao gấp dựa trên số lượng sản phẩm.</w:t>
-      </w:r>
-    </w:p>
-    <w:p>
-      <w:pPr>
-        <w:pStyle w:val="BodyText"/>
+        <w:spacing w:line="288" w:lineRule="auto"/>
+        <w:ind w:left="0"/>
+      </w:pPr>
+      <w:r>
+        <w:t>Tính phí giao gấp: Thêm phí giao gấp dựa trên số lượng sản phẩm.</w:t>
+      </w:r>
+    </w:p>
+    <w:p>
+      <w:pPr>
+        <w:pStyle w:val="ThnVnban"/>
         <w:numPr>
           <w:ilvl w:val="0"/>
           <w:numId w:val="31"/>
@@ -2548,30 +2562,26 @@
           <w:tab w:val="left" w:pos="0"/>
           <w:tab w:val="left" w:pos="820"/>
         </w:tabs>
-        <w:spacing w:before="119" w:line="288" w:lineRule="auto"/>
-        <w:ind w:right="-390"/>
-      </w:pPr>
-      <w:r>
-        <w:t>Miễn phí vận chuyển:</w:t>
-      </w:r>
-      <w:r>
-        <w:t xml:space="preserve"> </w:t>
-      </w:r>
-      <w:r>
-        <w:t>Giảm trừ phí giao hàng nếu tổng giá trị giỏ hàng đạt ngưỡng quy định.</w:t>
-      </w:r>
-    </w:p>
-    <w:p>
-      <w:pPr>
-        <w:pStyle w:val="BodyText"/>
+        <w:spacing w:line="288" w:lineRule="auto"/>
+        <w:ind w:left="0"/>
+      </w:pPr>
+      <w:r>
+        <w:t>Miễn phí vận chuyển: Giảm trừ phí giao hàng nếu tổng giá trị giỏ hàng đạt ngưỡng quy định.</w:t>
+      </w:r>
+    </w:p>
+    <w:p>
+      <w:pPr>
+        <w:pStyle w:val="ThnVnban"/>
         <w:tabs>
           <w:tab w:val="left" w:pos="0"/>
           <w:tab w:val="left" w:pos="820"/>
         </w:tabs>
-        <w:spacing w:before="119" w:line="288" w:lineRule="auto"/>
-        <w:ind w:right="-390"/>
-      </w:pPr>
-      <w:r>
+        <w:spacing w:line="288" w:lineRule="auto"/>
+      </w:pPr>
+      <w:r>
+        <w:rPr>
+          <w:noProof/>
+        </w:rPr>
         <w:drawing>
           <wp:inline distT="0" distB="0" distL="0" distR="0" wp14:anchorId="4E1BE03D" wp14:editId="442AAE7C">
             <wp:extent cx="6438900" cy="4125595"/>
@@ -2611,13 +2621,12 @@
     </w:p>
     <w:p>
       <w:pPr>
-        <w:pStyle w:val="BodyText"/>
+        <w:pStyle w:val="ThnVnban"/>
         <w:tabs>
           <w:tab w:val="left" w:pos="0"/>
           <w:tab w:val="left" w:pos="820"/>
         </w:tabs>
-        <w:spacing w:before="119" w:line="288" w:lineRule="auto"/>
-        <w:ind w:right="-390"/>
+        <w:spacing w:line="288" w:lineRule="auto"/>
         <w:rPr>
           <w:b/>
           <w:bCs/>
@@ -2628,19 +2637,17 @@
           <w:b/>
           <w:bCs/>
         </w:rPr>
-        <w:lastRenderedPageBreak/>
         <w:t>Kết quả:</w:t>
       </w:r>
     </w:p>
     <w:p>
       <w:pPr>
-        <w:pStyle w:val="BodyText"/>
+        <w:pStyle w:val="ThnVnban"/>
         <w:tabs>
           <w:tab w:val="left" w:pos="0"/>
           <w:tab w:val="left" w:pos="820"/>
         </w:tabs>
-        <w:spacing w:before="119" w:line="288" w:lineRule="auto"/>
-        <w:ind w:right="-390"/>
+        <w:spacing w:line="288" w:lineRule="auto"/>
       </w:pPr>
       <w:r>
         <w:t>Thiết kế này giúp tích hợp logic tính khối lượng và phí vận chuyển một cách tách biệt và linh hoạt. Việc áp dụng Factory Method đảm bảo rằng việc tạo và chọn chiến lược tính toán khối lượng được thực hiện chính xác và dễ bảo trì.</w:t>
@@ -2648,223 +2655,225 @@
     </w:p>
     <w:p>
       <w:pPr>
-        <w:pStyle w:val="BodyText"/>
-        <w:numPr>
-          <w:ilvl w:val="0"/>
-          <w:numId w:val="28"/>
-        </w:numPr>
+        <w:pStyle w:val="u1"/>
+        <w:spacing w:before="0" w:line="288" w:lineRule="auto"/>
+        <w:ind w:left="0"/>
+        <w:rPr>
+          <w:color w:val="548DD4" w:themeColor="text2" w:themeTint="99"/>
+        </w:rPr>
+      </w:pPr>
+      <w:r>
+        <w:rPr>
+          <w:color w:val="548DD4" w:themeColor="text2" w:themeTint="99"/>
+        </w:rPr>
+        <w:t>Vấn đề 3 Thêm phương thức thanh toán mới</w:t>
+      </w:r>
+    </w:p>
+    <w:p>
+      <w:pPr>
+        <w:pStyle w:val="ThnVnban"/>
         <w:tabs>
           <w:tab w:val="left" w:pos="0"/>
           <w:tab w:val="left" w:pos="820"/>
         </w:tabs>
-        <w:spacing w:before="119" w:line="288" w:lineRule="auto"/>
-        <w:ind w:right="-390"/>
-      </w:pPr>
-      <w:r>
-        <w:t>Strategy P</w:t>
-      </w:r>
-      <w:r>
-        <w:t>attern</w:t>
-      </w:r>
-    </w:p>
-    <w:p>
-      <w:pPr>
-        <w:pStyle w:val="BodyText"/>
+        <w:spacing w:line="288" w:lineRule="auto"/>
+      </w:pPr>
+      <w:r>
+        <w:t xml:space="preserve">Đối với vấn đề </w:t>
+      </w:r>
+    </w:p>
+    <w:p>
+      <w:pPr>
+        <w:pStyle w:val="ThnVnban"/>
         <w:tabs>
           <w:tab w:val="left" w:pos="0"/>
           <w:tab w:val="left" w:pos="820"/>
         </w:tabs>
-        <w:spacing w:before="119" w:line="288" w:lineRule="auto"/>
-        <w:ind w:left="820" w:right="-390"/>
-      </w:pPr>
-      <w:r>
-        <w:t xml:space="preserve">Đối với vấn đề </w:t>
-      </w:r>
-    </w:p>
-    <w:p>
-      <w:pPr>
-        <w:pStyle w:val="BodyText"/>
+        <w:spacing w:line="288" w:lineRule="auto"/>
+      </w:pPr>
+      <w:r>
+        <w:t xml:space="preserve">3.  Thêm phương thức thanh toán mới: Thẻ nội địa (Domestic Card) </w:t>
+      </w:r>
+    </w:p>
+    <w:p>
+      <w:pPr>
+        <w:pStyle w:val="ThnVnban"/>
         <w:tabs>
           <w:tab w:val="left" w:pos="0"/>
           <w:tab w:val="left" w:pos="820"/>
         </w:tabs>
-        <w:spacing w:before="119" w:line="288" w:lineRule="auto"/>
-        <w:ind w:left="820" w:right="-390"/>
-      </w:pPr>
-      <w:r>
-        <w:t xml:space="preserve">3.  Thêm phương thức thanh toán mới: Thẻ nội địa (Domestic Card) </w:t>
-      </w:r>
-    </w:p>
-    <w:p>
-      <w:pPr>
-        <w:pStyle w:val="BodyText"/>
+        <w:spacing w:line="288" w:lineRule="auto"/>
+      </w:pPr>
+      <w:r>
+        <w:t xml:space="preserve">Khách hàng có thể lựa chọn phương thức thanh toán thẻ tín dụng (credit card) hoặc </w:t>
+      </w:r>
+    </w:p>
+    <w:p>
+      <w:pPr>
+        <w:pStyle w:val="ThnVnban"/>
         <w:tabs>
           <w:tab w:val="left" w:pos="0"/>
           <w:tab w:val="left" w:pos="820"/>
         </w:tabs>
-        <w:spacing w:before="119" w:line="288" w:lineRule="auto"/>
-        <w:ind w:left="820" w:right="-390"/>
-      </w:pPr>
-      <w:r>
-        <w:t xml:space="preserve">Khách hàng có thể lựa chọn phương thức thanh toán thẻ tín dụng (credit card) hoặc </w:t>
-      </w:r>
-    </w:p>
-    <w:p>
-      <w:pPr>
-        <w:pStyle w:val="BodyText"/>
+        <w:spacing w:line="288" w:lineRule="auto"/>
+      </w:pPr>
+      <w:r>
+        <w:t xml:space="preserve">thẻ nội địa (domestic card). Thông tin về loại thẻ thanh toán mới như sau: </w:t>
+      </w:r>
+    </w:p>
+    <w:p>
+      <w:pPr>
+        <w:pStyle w:val="ThnVnban"/>
         <w:tabs>
           <w:tab w:val="left" w:pos="0"/>
           <w:tab w:val="left" w:pos="820"/>
         </w:tabs>
-        <w:spacing w:before="119" w:line="288" w:lineRule="auto"/>
-        <w:ind w:left="820" w:right="-390"/>
-      </w:pPr>
-      <w:r>
-        <w:t xml:space="preserve">thẻ nội địa (domestic card). Thông tin về loại thẻ thanh toán mới như sau: </w:t>
-      </w:r>
-    </w:p>
-    <w:p>
-      <w:pPr>
-        <w:pStyle w:val="BodyText"/>
+        <w:spacing w:line="288" w:lineRule="auto"/>
+      </w:pPr>
+      <w:r>
+        <w:t xml:space="preserve">+ Type: Domestic Debit Card </w:t>
+      </w:r>
+    </w:p>
+    <w:p>
+      <w:pPr>
+        <w:pStyle w:val="ThnVnban"/>
         <w:tabs>
           <w:tab w:val="left" w:pos="0"/>
           <w:tab w:val="left" w:pos="820"/>
         </w:tabs>
-        <w:spacing w:before="119" w:line="288" w:lineRule="auto"/>
-        <w:ind w:left="820" w:right="-390"/>
-      </w:pPr>
-      <w:r>
-        <w:t xml:space="preserve">+ Type: Domestic Debit Card </w:t>
-      </w:r>
-    </w:p>
-    <w:p>
-      <w:pPr>
-        <w:pStyle w:val="BodyText"/>
+        <w:spacing w:line="288" w:lineRule="auto"/>
+      </w:pPr>
+      <w:r>
+        <w:t xml:space="preserve">+ Issuing Bank, ví dụ VietinBank </w:t>
+      </w:r>
+    </w:p>
+    <w:p>
+      <w:pPr>
+        <w:pStyle w:val="ThnVnban"/>
         <w:tabs>
           <w:tab w:val="left" w:pos="0"/>
           <w:tab w:val="left" w:pos="820"/>
         </w:tabs>
-        <w:spacing w:before="119" w:line="288" w:lineRule="auto"/>
-        <w:ind w:left="820" w:right="-390"/>
-      </w:pPr>
-      <w:r>
-        <w:t xml:space="preserve">+ Issuing Bank, ví dụ VietinBank </w:t>
-      </w:r>
-    </w:p>
-    <w:p>
-      <w:pPr>
-        <w:pStyle w:val="BodyText"/>
+        <w:spacing w:line="288" w:lineRule="auto"/>
+      </w:pPr>
+      <w:r>
+        <w:t xml:space="preserve">+ Card number 16 kí tự là chữ số </w:t>
+      </w:r>
+    </w:p>
+    <w:p>
+      <w:pPr>
+        <w:pStyle w:val="ThnVnban"/>
         <w:tabs>
           <w:tab w:val="left" w:pos="0"/>
           <w:tab w:val="left" w:pos="820"/>
         </w:tabs>
-        <w:spacing w:before="119" w:line="288" w:lineRule="auto"/>
-        <w:ind w:left="820" w:right="-390"/>
-      </w:pPr>
-      <w:r>
-        <w:t xml:space="preserve">+ Card number 16 kí tự là chữ số </w:t>
-      </w:r>
-    </w:p>
-    <w:p>
-      <w:pPr>
-        <w:pStyle w:val="BodyText"/>
+        <w:spacing w:line="288" w:lineRule="auto"/>
+      </w:pPr>
+      <w:r>
+        <w:t xml:space="preserve">+ Valid-from date, ví dụ: 12/33 </w:t>
+      </w:r>
+    </w:p>
+    <w:p>
+      <w:pPr>
+        <w:pStyle w:val="ThnVnban"/>
         <w:tabs>
           <w:tab w:val="left" w:pos="0"/>
           <w:tab w:val="left" w:pos="820"/>
         </w:tabs>
-        <w:spacing w:before="119" w:line="288" w:lineRule="auto"/>
-        <w:ind w:left="820" w:right="-390"/>
-      </w:pPr>
-      <w:r>
-        <w:t xml:space="preserve">+ Valid-from date, ví dụ: 12/33 </w:t>
-      </w:r>
-    </w:p>
-    <w:p>
-      <w:pPr>
-        <w:pStyle w:val="BodyText"/>
+        <w:spacing w:line="288" w:lineRule="auto"/>
+      </w:pPr>
+      <w:r>
+        <w:t xml:space="preserve">+ Cardholder’s name, ví dụ: DO MINH HIEU </w:t>
+      </w:r>
+    </w:p>
+    <w:p>
+      <w:pPr>
+        <w:pStyle w:val="ThnVnban"/>
         <w:tabs>
           <w:tab w:val="left" w:pos="0"/>
           <w:tab w:val="left" w:pos="820"/>
         </w:tabs>
-        <w:spacing w:before="119" w:line="288" w:lineRule="auto"/>
-        <w:ind w:left="820" w:right="-390"/>
-      </w:pPr>
-      <w:r>
-        <w:t xml:space="preserve">+ Cardholder’s name, ví dụ: DO MINH HIEU </w:t>
-      </w:r>
-    </w:p>
-    <w:p>
-      <w:pPr>
-        <w:pStyle w:val="BodyText"/>
+        <w:spacing w:line="288" w:lineRule="auto"/>
+      </w:pPr>
+      <w:r>
+        <w:t xml:space="preserve">Với thẻ nội địa, chương trình vẫn kết nối với API của Interbank, chỉ thay đổi </w:t>
+      </w:r>
+    </w:p>
+    <w:p>
+      <w:pPr>
+        <w:pStyle w:val="ThnVnban"/>
         <w:tabs>
           <w:tab w:val="left" w:pos="0"/>
           <w:tab w:val="left" w:pos="820"/>
         </w:tabs>
-        <w:spacing w:before="119" w:line="288" w:lineRule="auto"/>
-        <w:ind w:left="820" w:right="-390"/>
-      </w:pPr>
-      <w:r>
-        <w:t xml:space="preserve">Với thẻ nội địa, chương trình vẫn kết nối với API của Interbank, chỉ thay đổi </w:t>
-      </w:r>
-    </w:p>
-    <w:p>
-      <w:pPr>
-        <w:pStyle w:val="BodyText"/>
+        <w:spacing w:line="288" w:lineRule="auto"/>
+      </w:pPr>
+      <w:r>
+        <w:t>thông tin của phương thức thanh toán.</w:t>
+      </w:r>
+    </w:p>
+    <w:p>
+      <w:pPr>
+        <w:pStyle w:val="ThnVnban"/>
         <w:tabs>
           <w:tab w:val="left" w:pos="0"/>
           <w:tab w:val="left" w:pos="820"/>
         </w:tabs>
-        <w:spacing w:before="119" w:line="288" w:lineRule="auto"/>
-        <w:ind w:left="820" w:right="-390"/>
-      </w:pPr>
-      <w:r>
-        <w:t>thông tin của phương thức thanh toán.</w:t>
-      </w:r>
-    </w:p>
-    <w:p>
-      <w:pPr>
-        <w:pStyle w:val="BodyText"/>
+        <w:spacing w:line="288" w:lineRule="auto"/>
+      </w:pPr>
+    </w:p>
+    <w:p>
+      <w:pPr>
+        <w:pStyle w:val="ThnVnban"/>
         <w:tabs>
           <w:tab w:val="left" w:pos="0"/>
           <w:tab w:val="left" w:pos="820"/>
         </w:tabs>
-        <w:spacing w:before="119" w:line="288" w:lineRule="auto"/>
-        <w:ind w:left="820" w:right="-390"/>
-      </w:pPr>
-    </w:p>
-    <w:p>
-      <w:pPr>
-        <w:pStyle w:val="BodyText"/>
-        <w:tabs>
-          <w:tab w:val="left" w:pos="0"/>
-          <w:tab w:val="left" w:pos="820"/>
-        </w:tabs>
-        <w:spacing w:before="119" w:line="288" w:lineRule="auto"/>
-        <w:ind w:left="820" w:right="-390"/>
-      </w:pPr>
-      <w:r>
-        <w:t>Vấn đề control coupling tiếp tục có thể xảy ra minh họa với đoạn code sau:</w:t>
-      </w:r>
-    </w:p>
-    <w:p>
-      <w:pPr>
-        <w:pStyle w:val="BodyText"/>
+        <w:spacing w:line="288" w:lineRule="auto"/>
+      </w:pPr>
+      <w:r>
+        <w:rPr>
+          <w:b/>
+          <w:bCs/>
+        </w:rPr>
+        <w:t>Vấn đề</w:t>
+      </w:r>
+      <w:r>
+        <w:rPr>
+          <w:b/>
+          <w:bCs/>
+        </w:rPr>
+        <w:t>:</w:t>
+      </w:r>
+      <w:r>
+        <w:t xml:space="preserve"> control coupling</w:t>
+      </w:r>
+      <w:r>
+        <w:t xml:space="preserve"> và </w:t>
+      </w:r>
+      <w:r>
+        <w:t>đồng thời vi phạm tính Open-Close Principle</w:t>
+      </w:r>
+      <w:r>
+        <w:t xml:space="preserve"> tiếp tục có thể xảy ra minh họa với đoạn code sau:</w:t>
+      </w:r>
+    </w:p>
+    <w:p>
+      <w:pPr>
+        <w:pStyle w:val="ThnVnban"/>
         <w:tabs>
           <w:tab w:val="left" w:pos="-90"/>
           <w:tab w:val="left" w:pos="0"/>
         </w:tabs>
-        <w:spacing w:before="119" w:line="288" w:lineRule="auto"/>
-        <w:ind w:left="820" w:right="-390" w:hanging="910"/>
-      </w:pPr>
-      <w:r>
-        <w:rPr>
-          <w:noProof/>
-        </w:rPr>
+        <w:spacing w:line="288" w:lineRule="auto"/>
+        <w:ind w:hanging="910"/>
+      </w:pPr>
+      <w:r>
         <w:drawing>
-          <wp:inline distT="0" distB="0" distL="0" distR="0" wp14:anchorId="69356FBE" wp14:editId="378A84C7">
-            <wp:extent cx="6438900" cy="1311275"/>
-            <wp:effectExtent l="0" t="0" r="0" b="3175"/>
-            <wp:docPr id="25083133" name="Hình ảnh 1" descr="Ảnh có chứa văn bản, ảnh chụp màn hình, Phông chữ&#10;&#10;Mô tả được tạo tự động"/>
+          <wp:inline distT="0" distB="0" distL="0" distR="0" wp14:anchorId="08A1A258" wp14:editId="523BE6BC">
+            <wp:extent cx="6438900" cy="1616710"/>
+            <wp:effectExtent l="0" t="0" r="0" b="2540"/>
+            <wp:docPr id="1782693546" name="Hình ảnh 1" descr="Ảnh có chứa văn bản, ảnh chụp màn hình, Phông chữ&#10;&#10;Mô tả được tạo tự động"/>
             <wp:cNvGraphicFramePr>
               <a:graphicFrameLocks xmlns:a="http://schemas.openxmlformats.org/drawingml/2006/main" noChangeAspect="1"/>
             </wp:cNvGraphicFramePr>
@@ -2872,7 +2881,7 @@
               <a:graphicData uri="http://schemas.openxmlformats.org/drawingml/2006/picture">
                 <pic:pic xmlns:pic="http://schemas.openxmlformats.org/drawingml/2006/picture">
                   <pic:nvPicPr>
-                    <pic:cNvPr id="25083133" name="Hình ảnh 1" descr="Ảnh có chứa văn bản, ảnh chụp màn hình, Phông chữ&#10;&#10;Mô tả được tạo tự động"/>
+                    <pic:cNvPr id="1782693546" name="Hình ảnh 1" descr="Ảnh có chứa văn bản, ảnh chụp màn hình, Phông chữ&#10;&#10;Mô tả được tạo tự động"/>
                     <pic:cNvPicPr/>
                   </pic:nvPicPr>
                   <pic:blipFill>
@@ -2884,7 +2893,7 @@
                   <pic:spPr>
                     <a:xfrm>
                       <a:off x="0" y="0"/>
-                      <a:ext cx="6438900" cy="1311275"/>
+                      <a:ext cx="6438900" cy="1616710"/>
                     </a:xfrm>
                     <a:prstGeom prst="rect">
                       <a:avLst/>
@@ -2899,41 +2908,59 @@
     </w:p>
     <w:p>
       <w:pPr>
-        <w:pStyle w:val="BodyText"/>
+        <w:pStyle w:val="ThnVnban"/>
         <w:tabs>
           <w:tab w:val="left" w:pos="-90"/>
           <w:tab w:val="left" w:pos="0"/>
         </w:tabs>
-        <w:spacing w:before="119" w:line="288" w:lineRule="auto"/>
-        <w:ind w:left="820" w:right="-390" w:hanging="910"/>
-      </w:pPr>
-      <w:r>
-        <w:t>Để giải quyết vấn đề trên nhóm đã áp dụng strategy pattern.</w:t>
-      </w:r>
-    </w:p>
-    <w:p>
-      <w:pPr>
-        <w:pStyle w:val="BodyText"/>
+        <w:spacing w:line="288" w:lineRule="auto"/>
+        <w:ind w:hanging="910"/>
+      </w:pPr>
+    </w:p>
+    <w:p>
+      <w:pPr>
+        <w:pStyle w:val="ThnVnban"/>
         <w:tabs>
           <w:tab w:val="left" w:pos="-90"/>
           <w:tab w:val="left" w:pos="0"/>
         </w:tabs>
-        <w:spacing w:before="119" w:line="288" w:lineRule="auto"/>
-        <w:ind w:left="820" w:right="-390" w:hanging="910"/>
-      </w:pPr>
-      <w:r>
-        <w:t>Đối với mỗi yêu cầu thanh toán</w:t>
-      </w:r>
-    </w:p>
-    <w:p>
-      <w:pPr>
-        <w:pStyle w:val="BodyText"/>
+        <w:spacing w:line="288" w:lineRule="auto"/>
+        <w:ind w:hanging="910"/>
+      </w:pPr>
+      <w:r>
+        <w:rPr>
+          <w:b/>
+          <w:bCs/>
+        </w:rPr>
+        <w:t>Để giải quyết</w:t>
+      </w:r>
+      <w:r>
+        <w:t xml:space="preserve"> vấn đề trên nhóm đã áp dụng strategy pattern.</w:t>
+      </w:r>
+    </w:p>
+    <w:p>
+      <w:pPr>
+        <w:pStyle w:val="ThnVnban"/>
         <w:tabs>
           <w:tab w:val="left" w:pos="-90"/>
           <w:tab w:val="left" w:pos="0"/>
         </w:tabs>
-        <w:spacing w:before="119" w:line="288" w:lineRule="auto"/>
-        <w:ind w:left="820" w:right="-390" w:hanging="910"/>
+        <w:spacing w:line="288" w:lineRule="auto"/>
+        <w:ind w:hanging="910"/>
+      </w:pPr>
+      <w:r>
+        <w:t>Đối với mỗi yêu cầu thanh toán</w:t>
+      </w:r>
+    </w:p>
+    <w:p>
+      <w:pPr>
+        <w:pStyle w:val="ThnVnban"/>
+        <w:tabs>
+          <w:tab w:val="left" w:pos="-90"/>
+          <w:tab w:val="left" w:pos="0"/>
+        </w:tabs>
+        <w:spacing w:line="288" w:lineRule="auto"/>
+        <w:ind w:hanging="910"/>
       </w:pPr>
       <w:r>
         <w:rPr>
@@ -2978,13 +3005,13 @@
     </w:p>
     <w:p>
       <w:pPr>
-        <w:pStyle w:val="BodyText"/>
+        <w:pStyle w:val="ThnVnban"/>
         <w:tabs>
           <w:tab w:val="left" w:pos="-90"/>
           <w:tab w:val="left" w:pos="0"/>
         </w:tabs>
-        <w:spacing w:before="119" w:line="288" w:lineRule="auto"/>
-        <w:ind w:left="820" w:right="-390" w:hanging="910"/>
+        <w:spacing w:line="288" w:lineRule="auto"/>
+        <w:ind w:hanging="910"/>
       </w:pPr>
       <w:r>
         <w:t>Trong đó triển khai các strategy như sau:</w:t>
@@ -2992,19 +3019,18 @@
     </w:p>
     <w:p>
       <w:pPr>
-        <w:pStyle w:val="BodyText"/>
+        <w:pStyle w:val="ThnVnban"/>
         <w:tabs>
           <w:tab w:val="left" w:pos="-90"/>
           <w:tab w:val="left" w:pos="0"/>
         </w:tabs>
-        <w:spacing w:before="119" w:line="288" w:lineRule="auto"/>
-        <w:ind w:left="820" w:right="-390" w:hanging="910"/>
+        <w:spacing w:line="288" w:lineRule="auto"/>
+        <w:ind w:hanging="910"/>
       </w:pPr>
       <w:r>
         <w:rPr>
           <w:noProof/>
         </w:rPr>
-        <w:lastRenderedPageBreak/>
         <w:drawing>
           <wp:inline distT="0" distB="0" distL="0" distR="0" wp14:anchorId="6498BD70" wp14:editId="4A847902">
             <wp:extent cx="6438900" cy="2259965"/>
@@ -3044,13 +3070,13 @@
     </w:p>
     <w:p>
       <w:pPr>
-        <w:pStyle w:val="BodyText"/>
+        <w:pStyle w:val="ThnVnban"/>
         <w:tabs>
           <w:tab w:val="left" w:pos="-90"/>
           <w:tab w:val="left" w:pos="0"/>
         </w:tabs>
-        <w:spacing w:before="119" w:line="288" w:lineRule="auto"/>
-        <w:ind w:left="820" w:right="-390" w:hanging="910"/>
+        <w:spacing w:line="288" w:lineRule="auto"/>
+        <w:ind w:hanging="910"/>
       </w:pPr>
       <w:r>
         <w:rPr>
@@ -3095,19 +3121,18 @@
     </w:p>
     <w:p>
       <w:pPr>
-        <w:pStyle w:val="BodyText"/>
+        <w:pStyle w:val="ThnVnban"/>
         <w:tabs>
           <w:tab w:val="left" w:pos="-90"/>
           <w:tab w:val="left" w:pos="0"/>
         </w:tabs>
-        <w:spacing w:before="119" w:line="288" w:lineRule="auto"/>
-        <w:ind w:left="820" w:right="-390" w:hanging="910"/>
+        <w:spacing w:line="288" w:lineRule="auto"/>
+        <w:ind w:hanging="910"/>
       </w:pPr>
       <w:r>
         <w:rPr>
           <w:noProof/>
         </w:rPr>
-        <w:lastRenderedPageBreak/>
         <w:drawing>
           <wp:inline distT="0" distB="0" distL="0" distR="0" wp14:anchorId="7D011351" wp14:editId="7DD28B23">
             <wp:extent cx="6438900" cy="2524760"/>
@@ -3147,24 +3172,24 @@
     </w:p>
     <w:p>
       <w:pPr>
-        <w:pStyle w:val="BodyText"/>
+        <w:pStyle w:val="ThnVnban"/>
         <w:tabs>
           <w:tab w:val="left" w:pos="-90"/>
           <w:tab w:val="left" w:pos="0"/>
         </w:tabs>
-        <w:spacing w:before="119" w:line="288" w:lineRule="auto"/>
-        <w:ind w:left="820" w:right="-390" w:hanging="910"/>
-      </w:pPr>
-    </w:p>
-    <w:p>
-      <w:pPr>
-        <w:pStyle w:val="BodyText"/>
+        <w:spacing w:line="288" w:lineRule="auto"/>
+        <w:ind w:hanging="910"/>
+      </w:pPr>
+    </w:p>
+    <w:p>
+      <w:pPr>
+        <w:pStyle w:val="ThnVnban"/>
         <w:tabs>
           <w:tab w:val="left" w:pos="-90"/>
           <w:tab w:val="left" w:pos="0"/>
         </w:tabs>
-        <w:spacing w:before="119" w:line="288" w:lineRule="auto"/>
-        <w:ind w:left="820" w:right="-390" w:hanging="910"/>
+        <w:spacing w:line="288" w:lineRule="auto"/>
+        <w:ind w:left="820" w:hanging="910"/>
       </w:pPr>
       <w:r>
         <w:rPr>
@@ -3209,42 +3234,72 @@
     </w:p>
     <w:p>
       <w:pPr>
-        <w:pStyle w:val="BodyText"/>
+        <w:pStyle w:val="ThnVnban"/>
         <w:tabs>
           <w:tab w:val="left" w:pos="-90"/>
         </w:tabs>
-        <w:spacing w:before="119" w:line="288" w:lineRule="auto"/>
-        <w:ind w:left="-90" w:right="-390"/>
-      </w:pPr>
-      <w:r>
-        <w:t>VNPayManager và DomesticCard sẽ implements phương thức generateUrl() , chi tiết triển khai và các thuật toán mã hóa hoặc xác thực cụ thể sẽ được implement trả về đường dẫn trực tiếp đến cổng VNPAY hoặc trang thanh toán của thẻ nội địa.</w:t>
-      </w:r>
-    </w:p>
-    <w:p>
-      <w:pPr>
-        <w:pStyle w:val="BodyText"/>
-        <w:numPr>
-          <w:ilvl w:val="0"/>
-          <w:numId w:val="28"/>
-        </w:numPr>
+        <w:spacing w:line="288" w:lineRule="auto"/>
+      </w:pPr>
+      <w:r>
+        <w:t xml:space="preserve">VNPayManager và DomesticCard sẽ implements phương thức </w:t>
+      </w:r>
+      <w:proofErr w:type="gramStart"/>
+      <w:r>
+        <w:t>generateUrl(</w:t>
+      </w:r>
+      <w:proofErr w:type="gramEnd"/>
+      <w:r>
+        <w:t>) , chi tiết triển khai và các thuật toán mã hóa hoặc xác thực cụ thể sẽ được implement trả về đường dẫn trực tiếp đến cổng VNPAY hoặc trang thanh toán của thẻ nội địa.</w:t>
+      </w:r>
+    </w:p>
+    <w:p>
+      <w:pPr>
+        <w:pStyle w:val="u1"/>
+        <w:spacing w:before="0" w:line="288" w:lineRule="auto"/>
+        <w:ind w:left="0"/>
+        <w:rPr>
+          <w:color w:val="548DD4" w:themeColor="text2" w:themeTint="99"/>
+        </w:rPr>
+      </w:pPr>
+      <w:r>
+        <w:rPr>
+          <w:color w:val="548DD4" w:themeColor="text2" w:themeTint="99"/>
+        </w:rPr>
+        <w:t>Các design pattern bổ sung</w:t>
+      </w:r>
+    </w:p>
+    <w:p>
+      <w:pPr>
+        <w:pStyle w:val="u2"/>
+        <w:rPr>
+          <w:color w:val="548DD4" w:themeColor="text2" w:themeTint="99"/>
+        </w:rPr>
+      </w:pPr>
+      <w:r>
+        <w:rPr>
+          <w:color w:val="548DD4" w:themeColor="text2" w:themeTint="99"/>
+        </w:rPr>
+        <w:t>Singleton</w:t>
+      </w:r>
+    </w:p>
+    <w:p>
+      <w:pPr>
+        <w:pStyle w:val="ThnVnban"/>
         <w:tabs>
           <w:tab w:val="left" w:pos="-90"/>
         </w:tabs>
-        <w:spacing w:before="119" w:line="288" w:lineRule="auto"/>
-        <w:ind w:right="-390"/>
-      </w:pPr>
-      <w:r>
-        <w:t>Singleton</w:t>
-      </w:r>
-    </w:p>
-    <w:p>
-      <w:pPr>
-        <w:pStyle w:val="BodyText"/>
+        <w:spacing w:line="288" w:lineRule="auto"/>
+        <w:ind w:left="360"/>
+      </w:pPr>
+    </w:p>
+    <w:p>
+      <w:pPr>
+        <w:pStyle w:val="ThnVnban"/>
         <w:tabs>
           <w:tab w:val="left" w:pos="-90"/>
         </w:tabs>
-        <w:spacing w:before="119" w:line="288" w:lineRule="auto"/>
-        <w:ind w:left="820" w:right="-390"/>
+        <w:spacing w:line="288" w:lineRule="auto"/>
+        <w:ind w:left="360"/>
       </w:pPr>
       <w:r>
         <w:t>Nhóm đã triển khai Singleton bên frontend để đảm bảo mỗi lần vào trang web người dùng chỉ làm việc với 1 cart duy nhất</w:t>
@@ -3273,22 +3328,29 @@
     </w:p>
     <w:p>
       <w:pPr>
-        <w:pStyle w:val="BodyText"/>
+        <w:pStyle w:val="ThnVnban"/>
         <w:tabs>
           <w:tab w:val="left" w:pos="-90"/>
         </w:tabs>
-        <w:spacing w:before="119" w:line="288" w:lineRule="auto"/>
-        <w:ind w:left="820" w:right="-390"/>
+        <w:spacing w:line="288" w:lineRule="auto"/>
+      </w:pPr>
+    </w:p>
+    <w:p>
+      <w:pPr>
+        <w:pStyle w:val="ThnVnban"/>
+        <w:tabs>
+          <w:tab w:val="left" w:pos="-90"/>
+        </w:tabs>
+        <w:spacing w:line="288" w:lineRule="auto"/>
       </w:pPr>
       <w:r>
         <w:rPr>
           <w:noProof/>
         </w:rPr>
-        <w:lastRenderedPageBreak/>
         <w:drawing>
-          <wp:inline distT="0" distB="0" distL="0" distR="0" wp14:anchorId="145560FE" wp14:editId="2666180D">
-            <wp:extent cx="4972744" cy="3029373"/>
-            <wp:effectExtent l="0" t="0" r="0" b="0"/>
+          <wp:inline distT="0" distB="0" distL="0" distR="0" wp14:anchorId="145560FE" wp14:editId="7B543DEA">
+            <wp:extent cx="6050280" cy="3028950"/>
+            <wp:effectExtent l="0" t="0" r="7620" b="0"/>
             <wp:docPr id="1606338406" name="Hình ảnh 1" descr="Ảnh có chứa văn bản, ảnh chụp màn hình, Phông chữ&#10;&#10;Mô tả được tạo tự động"/>
             <wp:cNvGraphicFramePr>
               <a:graphicFrameLocks xmlns:a="http://schemas.openxmlformats.org/drawingml/2006/main" noChangeAspect="1"/>
@@ -3309,7 +3371,7 @@
                   <pic:spPr>
                     <a:xfrm>
                       <a:off x="0" y="0"/>
-                      <a:ext cx="4972744" cy="3029373"/>
+                      <a:ext cx="6051125" cy="3029373"/>
                     </a:xfrm>
                     <a:prstGeom prst="rect">
                       <a:avLst/>
@@ -3324,20 +3386,27 @@
     </w:p>
     <w:p>
       <w:pPr>
-        <w:pStyle w:val="BodyText"/>
-        <w:numPr>
-          <w:ilvl w:val="0"/>
-          <w:numId w:val="28"/>
-        </w:numPr>
+        <w:pStyle w:val="u2"/>
+        <w:rPr>
+          <w:color w:val="548DD4" w:themeColor="text2" w:themeTint="99"/>
+        </w:rPr>
+      </w:pPr>
+      <w:r>
+        <w:rPr>
+          <w:color w:val="548DD4" w:themeColor="text2" w:themeTint="99"/>
+        </w:rPr>
+        <w:t>Builder Pattern</w:t>
+      </w:r>
+    </w:p>
+    <w:p>
+      <w:pPr>
+        <w:pStyle w:val="ThnVnban"/>
         <w:tabs>
           <w:tab w:val="left" w:pos="-90"/>
         </w:tabs>
-        <w:spacing w:before="119" w:line="288" w:lineRule="auto"/>
-        <w:ind w:right="-390"/>
-      </w:pPr>
-      <w:r>
-        <w:t>Builder Pattern</w:t>
-      </w:r>
+        <w:spacing w:line="288" w:lineRule="auto"/>
+        <w:ind w:left="360"/>
+      </w:pPr>
       <w:r>
         <w:br/>
         <w:t>Ngoài ra nhóm cũng sử dụng builder pattern trong project để c</w:t>
@@ -3348,12 +3417,11 @@
     </w:p>
     <w:p>
       <w:pPr>
-        <w:pStyle w:val="BodyText"/>
+        <w:pStyle w:val="ThnVnban"/>
         <w:tabs>
           <w:tab w:val="left" w:pos="-90"/>
         </w:tabs>
-        <w:spacing w:before="119" w:line="288" w:lineRule="auto"/>
-        <w:ind w:right="-390"/>
+        <w:spacing w:line="288" w:lineRule="auto"/>
       </w:pPr>
       <w:r>
         <w:rPr>
@@ -3407,7 +3475,7 @@
 </file>
 
 <file path=word/endnotes.xml><?xml version="1.0" encoding="utf-8"?>
-<w:endnotes xmlns:wpc="http://schemas.microsoft.com/office/word/2010/wordprocessingCanvas" xmlns:cx="http://schemas.microsoft.com/office/drawing/2014/chartex" xmlns:cx1="http://schemas.microsoft.com/office/drawing/2015/9/8/chartex" xmlns:cx2="http://schemas.microsoft.com/office/drawing/2015/10/21/chartex" xmlns:cx3="http://schemas.microsoft.com/office/drawing/2016/5/9/chartex" xmlns:cx4="http://schemas.microsoft.com/office/drawing/2016/5/10/chartex" xmlns:cx5="http://schemas.microsoft.com/office/drawing/2016/5/11/chartex" xmlns:cx6="http://schemas.microsoft.com/office/drawing/2016/5/12/chartex" xmlns:cx7="http://schemas.microsoft.com/office/drawing/2016/5/13/chartex" xmlns:cx8="http://schemas.microsoft.com/office/drawing/2016/5/14/chartex" xmlns:mc="http://schemas.openxmlformats.org/markup-compatibility/2006" xmlns:aink="http://schemas.microsoft.com/office/drawing/2016/ink" xmlns:am3d="http://schemas.microsoft.com/office/drawing/2017/model3d" xmlns:o="urn:schemas-microsoft-com:office:office" xmlns:oel="http://schemas.microsoft.com/office/2019/extlst" xmlns:r="http://schemas.openxmlformats.org/officeDocument/2006/relationships" xmlns:m="http://schemas.openxmlformats.org/officeDocument/2006/math" xmlns:v="urn:schemas-microsoft-com:vml" xmlns:wp14="http://schemas.microsoft.com/office/word/2010/wordprocessingDrawing" xmlns:wp="http://schemas.openxmlformats.org/drawingml/2006/wordprocessingDrawing" xmlns:w10="urn:schemas-microsoft-com:office:word" xmlns:w="http://schemas.openxmlformats.org/wordprocessingml/2006/main" xmlns:w14="http://schemas.microsoft.com/office/word/2010/wordml" xmlns:w15="http://schemas.microsoft.com/office/word/2012/wordml" xmlns:w16cex="http://schemas.microsoft.com/office/word/2018/wordml/cex" xmlns:w16cid="http://schemas.microsoft.com/office/word/2016/wordml/cid" xmlns:w16="http://schemas.microsoft.com/office/word/2018/wordml" xmlns:w16du="http://schemas.microsoft.com/office/word/2023/wordml/word16du" xmlns:w16sdtdh="http://schemas.microsoft.com/office/word/2020/wordml/sdtdatahash" xmlns:w16se="http://schemas.microsoft.com/office/word/2015/wordml/symex" xmlns:wpg="http://schemas.microsoft.com/office/word/2010/wordprocessingGroup" xmlns:wpi="http://schemas.microsoft.com/office/word/2010/wordprocessingInk" xmlns:wne="http://schemas.microsoft.com/office/word/2006/wordml" xmlns:wps="http://schemas.microsoft.com/office/word/2010/wordprocessingShape" mc:Ignorable="w14 w15 w16se w16cid w16 w16cex w16sdtdh w16du wp14">
+<w:endnotes xmlns:wpc="http://schemas.microsoft.com/office/word/2010/wordprocessingCanvas" xmlns:cx="http://schemas.microsoft.com/office/drawing/2014/chartex" xmlns:cx1="http://schemas.microsoft.com/office/drawing/2015/9/8/chartex" xmlns:cx2="http://schemas.microsoft.com/office/drawing/2015/10/21/chartex" xmlns:cx3="http://schemas.microsoft.com/office/drawing/2016/5/9/chartex" xmlns:cx4="http://schemas.microsoft.com/office/drawing/2016/5/10/chartex" xmlns:cx5="http://schemas.microsoft.com/office/drawing/2016/5/11/chartex" xmlns:cx6="http://schemas.microsoft.com/office/drawing/2016/5/12/chartex" xmlns:cx7="http://schemas.microsoft.com/office/drawing/2016/5/13/chartex" xmlns:cx8="http://schemas.microsoft.com/office/drawing/2016/5/14/chartex" xmlns:mc="http://schemas.openxmlformats.org/markup-compatibility/2006" xmlns:aink="http://schemas.microsoft.com/office/drawing/2016/ink" xmlns:am3d="http://schemas.microsoft.com/office/drawing/2017/model3d" xmlns:o="urn:schemas-microsoft-com:office:office" xmlns:oel="http://schemas.microsoft.com/office/2019/extlst" xmlns:r="http://schemas.openxmlformats.org/officeDocument/2006/relationships" xmlns:m="http://schemas.openxmlformats.org/officeDocument/2006/math" xmlns:v="urn:schemas-microsoft-com:vml" xmlns:wp14="http://schemas.microsoft.com/office/word/2010/wordprocessingDrawing" xmlns:wp="http://schemas.openxmlformats.org/drawingml/2006/wordprocessingDrawing" xmlns:w10="urn:schemas-microsoft-com:office:word" xmlns:w="http://schemas.openxmlformats.org/wordprocessingml/2006/main" xmlns:w14="http://schemas.microsoft.com/office/word/2010/wordml" xmlns:w15="http://schemas.microsoft.com/office/word/2012/wordml" xmlns:w16cex="http://schemas.microsoft.com/office/word/2018/wordml/cex" xmlns:w16cid="http://schemas.microsoft.com/office/word/2016/wordml/cid" xmlns:w16="http://schemas.microsoft.com/office/word/2018/wordml" xmlns:w16du="http://schemas.microsoft.com/office/word/2023/wordml/word16du" xmlns:w16sdtdh="http://schemas.microsoft.com/office/word/2020/wordml/sdtdatahash" xmlns:w16sdtfl="http://schemas.microsoft.com/office/word/2024/wordml/sdtformatlock" xmlns:w16se="http://schemas.microsoft.com/office/word/2015/wordml/symex" xmlns:wpg="http://schemas.microsoft.com/office/word/2010/wordprocessingGroup" xmlns:wpi="http://schemas.microsoft.com/office/word/2010/wordprocessingInk" xmlns:wne="http://schemas.microsoft.com/office/word/2006/wordml" xmlns:wps="http://schemas.microsoft.com/office/word/2010/wordprocessingShape" mc:Ignorable="w14 w15 w16se w16cid w16 w16cex w16sdtdh w16sdtfl w16du wp14">
   <w:endnote w:type="separator" w:id="-1">
     <w:p>
       <w:r>
@@ -3426,10 +3494,10 @@
 </file>
 
 <file path=word/footer1.xml><?xml version="1.0" encoding="utf-8"?>
-<w:ftr xmlns:wpc="http://schemas.microsoft.com/office/word/2010/wordprocessingCanvas" xmlns:cx="http://schemas.microsoft.com/office/drawing/2014/chartex" xmlns:cx1="http://schemas.microsoft.com/office/drawing/2015/9/8/chartex" xmlns:cx2="http://schemas.microsoft.com/office/drawing/2015/10/21/chartex" xmlns:cx3="http://schemas.microsoft.com/office/drawing/2016/5/9/chartex" xmlns:cx4="http://schemas.microsoft.com/office/drawing/2016/5/10/chartex" xmlns:cx5="http://schemas.microsoft.com/office/drawing/2016/5/11/chartex" xmlns:cx6="http://schemas.microsoft.com/office/drawing/2016/5/12/chartex" xmlns:cx7="http://schemas.microsoft.com/office/drawing/2016/5/13/chartex" xmlns:cx8="http://schemas.microsoft.com/office/drawing/2016/5/14/chartex" xmlns:mc="http://schemas.openxmlformats.org/markup-compatibility/2006" xmlns:aink="http://schemas.microsoft.com/office/drawing/2016/ink" xmlns:am3d="http://schemas.microsoft.com/office/drawing/2017/model3d" xmlns:o="urn:schemas-microsoft-com:office:office" xmlns:oel="http://schemas.microsoft.com/office/2019/extlst" xmlns:r="http://schemas.openxmlformats.org/officeDocument/2006/relationships" xmlns:m="http://schemas.openxmlformats.org/officeDocument/2006/math" xmlns:v="urn:schemas-microsoft-com:vml" xmlns:wp14="http://schemas.microsoft.com/office/word/2010/wordprocessingDrawing" xmlns:wp="http://schemas.openxmlformats.org/drawingml/2006/wordprocessingDrawing" xmlns:w10="urn:schemas-microsoft-com:office:word" xmlns:w="http://schemas.openxmlformats.org/wordprocessingml/2006/main" xmlns:w14="http://schemas.microsoft.com/office/word/2010/wordml" xmlns:w15="http://schemas.microsoft.com/office/word/2012/wordml" xmlns:w16cex="http://schemas.microsoft.com/office/word/2018/wordml/cex" xmlns:w16cid="http://schemas.microsoft.com/office/word/2016/wordml/cid" xmlns:w16="http://schemas.microsoft.com/office/word/2018/wordml" xmlns:w16du="http://schemas.microsoft.com/office/word/2023/wordml/word16du" xmlns:w16sdtdh="http://schemas.microsoft.com/office/word/2020/wordml/sdtdatahash" xmlns:w16se="http://schemas.microsoft.com/office/word/2015/wordml/symex" xmlns:wpg="http://schemas.microsoft.com/office/word/2010/wordprocessingGroup" xmlns:wpi="http://schemas.microsoft.com/office/word/2010/wordprocessingInk" xmlns:wne="http://schemas.microsoft.com/office/word/2006/wordml" xmlns:wps="http://schemas.microsoft.com/office/word/2010/wordprocessingShape" mc:Ignorable="w14 w15 w16se w16cid w16 w16cex w16sdtdh w16du wp14">
+<w:ftr xmlns:wpc="http://schemas.microsoft.com/office/word/2010/wordprocessingCanvas" xmlns:cx="http://schemas.microsoft.com/office/drawing/2014/chartex" xmlns:cx1="http://schemas.microsoft.com/office/drawing/2015/9/8/chartex" xmlns:cx2="http://schemas.microsoft.com/office/drawing/2015/10/21/chartex" xmlns:cx3="http://schemas.microsoft.com/office/drawing/2016/5/9/chartex" xmlns:cx4="http://schemas.microsoft.com/office/drawing/2016/5/10/chartex" xmlns:cx5="http://schemas.microsoft.com/office/drawing/2016/5/11/chartex" xmlns:cx6="http://schemas.microsoft.com/office/drawing/2016/5/12/chartex" xmlns:cx7="http://schemas.microsoft.com/office/drawing/2016/5/13/chartex" xmlns:cx8="http://schemas.microsoft.com/office/drawing/2016/5/14/chartex" xmlns:mc="http://schemas.openxmlformats.org/markup-compatibility/2006" xmlns:aink="http://schemas.microsoft.com/office/drawing/2016/ink" xmlns:am3d="http://schemas.microsoft.com/office/drawing/2017/model3d" xmlns:o="urn:schemas-microsoft-com:office:office" xmlns:oel="http://schemas.microsoft.com/office/2019/extlst" xmlns:r="http://schemas.openxmlformats.org/officeDocument/2006/relationships" xmlns:m="http://schemas.openxmlformats.org/officeDocument/2006/math" xmlns:v="urn:schemas-microsoft-com:vml" xmlns:wp14="http://schemas.microsoft.com/office/word/2010/wordprocessingDrawing" xmlns:wp="http://schemas.openxmlformats.org/drawingml/2006/wordprocessingDrawing" xmlns:w10="urn:schemas-microsoft-com:office:word" xmlns:w="http://schemas.openxmlformats.org/wordprocessingml/2006/main" xmlns:w14="http://schemas.microsoft.com/office/word/2010/wordml" xmlns:w15="http://schemas.microsoft.com/office/word/2012/wordml" xmlns:w16cex="http://schemas.microsoft.com/office/word/2018/wordml/cex" xmlns:w16cid="http://schemas.microsoft.com/office/word/2016/wordml/cid" xmlns:w16="http://schemas.microsoft.com/office/word/2018/wordml" xmlns:w16du="http://schemas.microsoft.com/office/word/2023/wordml/word16du" xmlns:w16sdtdh="http://schemas.microsoft.com/office/word/2020/wordml/sdtdatahash" xmlns:w16sdtfl="http://schemas.microsoft.com/office/word/2024/wordml/sdtformatlock" xmlns:w16se="http://schemas.microsoft.com/office/word/2015/wordml/symex" xmlns:wpg="http://schemas.microsoft.com/office/word/2010/wordprocessingGroup" xmlns:wpi="http://schemas.microsoft.com/office/word/2010/wordprocessingInk" xmlns:wne="http://schemas.microsoft.com/office/word/2006/wordml" xmlns:wps="http://schemas.microsoft.com/office/word/2010/wordprocessingShape" mc:Ignorable="w14 w15 w16se w16cid w16 w16cex w16sdtdh w16sdtfl w16du wp14">
   <w:p>
     <w:pPr>
-      <w:pStyle w:val="BodyText"/>
+      <w:pStyle w:val="ThnVnban"/>
       <w:spacing w:line="14" w:lineRule="auto"/>
       <w:rPr>
         <w:sz w:val="20"/>
@@ -3539,10 +3607,10 @@
 </file>
 
 <file path=word/footer2.xml><?xml version="1.0" encoding="utf-8"?>
-<w:ftr xmlns:wpc="http://schemas.microsoft.com/office/word/2010/wordprocessingCanvas" xmlns:cx="http://schemas.microsoft.com/office/drawing/2014/chartex" xmlns:cx1="http://schemas.microsoft.com/office/drawing/2015/9/8/chartex" xmlns:cx2="http://schemas.microsoft.com/office/drawing/2015/10/21/chartex" xmlns:cx3="http://schemas.microsoft.com/office/drawing/2016/5/9/chartex" xmlns:cx4="http://schemas.microsoft.com/office/drawing/2016/5/10/chartex" xmlns:cx5="http://schemas.microsoft.com/office/drawing/2016/5/11/chartex" xmlns:cx6="http://schemas.microsoft.com/office/drawing/2016/5/12/chartex" xmlns:cx7="http://schemas.microsoft.com/office/drawing/2016/5/13/chartex" xmlns:cx8="http://schemas.microsoft.com/office/drawing/2016/5/14/chartex" xmlns:mc="http://schemas.openxmlformats.org/markup-compatibility/2006" xmlns:aink="http://schemas.microsoft.com/office/drawing/2016/ink" xmlns:am3d="http://schemas.microsoft.com/office/drawing/2017/model3d" xmlns:o="urn:schemas-microsoft-com:office:office" xmlns:oel="http://schemas.microsoft.com/office/2019/extlst" xmlns:r="http://schemas.openxmlformats.org/officeDocument/2006/relationships" xmlns:m="http://schemas.openxmlformats.org/officeDocument/2006/math" xmlns:v="urn:schemas-microsoft-com:vml" xmlns:wp14="http://schemas.microsoft.com/office/word/2010/wordprocessingDrawing" xmlns:wp="http://schemas.openxmlformats.org/drawingml/2006/wordprocessingDrawing" xmlns:w10="urn:schemas-microsoft-com:office:word" xmlns:w="http://schemas.openxmlformats.org/wordprocessingml/2006/main" xmlns:w14="http://schemas.microsoft.com/office/word/2010/wordml" xmlns:w15="http://schemas.microsoft.com/office/word/2012/wordml" xmlns:w16cex="http://schemas.microsoft.com/office/word/2018/wordml/cex" xmlns:w16cid="http://schemas.microsoft.com/office/word/2016/wordml/cid" xmlns:w16="http://schemas.microsoft.com/office/word/2018/wordml" xmlns:w16du="http://schemas.microsoft.com/office/word/2023/wordml/word16du" xmlns:w16sdtdh="http://schemas.microsoft.com/office/word/2020/wordml/sdtdatahash" xmlns:w16se="http://schemas.microsoft.com/office/word/2015/wordml/symex" xmlns:wpg="http://schemas.microsoft.com/office/word/2010/wordprocessingGroup" xmlns:wpi="http://schemas.microsoft.com/office/word/2010/wordprocessingInk" xmlns:wne="http://schemas.microsoft.com/office/word/2006/wordml" xmlns:wps="http://schemas.microsoft.com/office/word/2010/wordprocessingShape" mc:Ignorable="w14 w15 w16se w16cid w16 w16cex w16sdtdh w16du wp14">
+<w:ftr xmlns:wpc="http://schemas.microsoft.com/office/word/2010/wordprocessingCanvas" xmlns:cx="http://schemas.microsoft.com/office/drawing/2014/chartex" xmlns:cx1="http://schemas.microsoft.com/office/drawing/2015/9/8/chartex" xmlns:cx2="http://schemas.microsoft.com/office/drawing/2015/10/21/chartex" xmlns:cx3="http://schemas.microsoft.com/office/drawing/2016/5/9/chartex" xmlns:cx4="http://schemas.microsoft.com/office/drawing/2016/5/10/chartex" xmlns:cx5="http://schemas.microsoft.com/office/drawing/2016/5/11/chartex" xmlns:cx6="http://schemas.microsoft.com/office/drawing/2016/5/12/chartex" xmlns:cx7="http://schemas.microsoft.com/office/drawing/2016/5/13/chartex" xmlns:cx8="http://schemas.microsoft.com/office/drawing/2016/5/14/chartex" xmlns:mc="http://schemas.openxmlformats.org/markup-compatibility/2006" xmlns:aink="http://schemas.microsoft.com/office/drawing/2016/ink" xmlns:am3d="http://schemas.microsoft.com/office/drawing/2017/model3d" xmlns:o="urn:schemas-microsoft-com:office:office" xmlns:oel="http://schemas.microsoft.com/office/2019/extlst" xmlns:r="http://schemas.openxmlformats.org/officeDocument/2006/relationships" xmlns:m="http://schemas.openxmlformats.org/officeDocument/2006/math" xmlns:v="urn:schemas-microsoft-com:vml" xmlns:wp14="http://schemas.microsoft.com/office/word/2010/wordprocessingDrawing" xmlns:wp="http://schemas.openxmlformats.org/drawingml/2006/wordprocessingDrawing" xmlns:w10="urn:schemas-microsoft-com:office:word" xmlns:w="http://schemas.openxmlformats.org/wordprocessingml/2006/main" xmlns:w14="http://schemas.microsoft.com/office/word/2010/wordml" xmlns:w15="http://schemas.microsoft.com/office/word/2012/wordml" xmlns:w16cex="http://schemas.microsoft.com/office/word/2018/wordml/cex" xmlns:w16cid="http://schemas.microsoft.com/office/word/2016/wordml/cid" xmlns:w16="http://schemas.microsoft.com/office/word/2018/wordml" xmlns:w16du="http://schemas.microsoft.com/office/word/2023/wordml/word16du" xmlns:w16sdtdh="http://schemas.microsoft.com/office/word/2020/wordml/sdtdatahash" xmlns:w16sdtfl="http://schemas.microsoft.com/office/word/2024/wordml/sdtformatlock" xmlns:w16se="http://schemas.microsoft.com/office/word/2015/wordml/symex" xmlns:wpg="http://schemas.microsoft.com/office/word/2010/wordprocessingGroup" xmlns:wpi="http://schemas.microsoft.com/office/word/2010/wordprocessingInk" xmlns:wne="http://schemas.microsoft.com/office/word/2006/wordml" xmlns:wps="http://schemas.microsoft.com/office/word/2010/wordprocessingShape" mc:Ignorable="w14 w15 w16se w16cid w16 w16cex w16sdtdh w16sdtfl w16du wp14">
   <w:p>
     <w:pPr>
-      <w:pStyle w:val="BodyText"/>
+      <w:pStyle w:val="ThnVnban"/>
       <w:spacing w:line="14" w:lineRule="auto"/>
       <w:rPr>
         <w:sz w:val="20"/>
@@ -3708,7 +3776,7 @@
 </file>
 
 <file path=word/footnotes.xml><?xml version="1.0" encoding="utf-8"?>
-<w:footnotes xmlns:wpc="http://schemas.microsoft.com/office/word/2010/wordprocessingCanvas" xmlns:cx="http://schemas.microsoft.com/office/drawing/2014/chartex" xmlns:cx1="http://schemas.microsoft.com/office/drawing/2015/9/8/chartex" xmlns:cx2="http://schemas.microsoft.com/office/drawing/2015/10/21/chartex" xmlns:cx3="http://schemas.microsoft.com/office/drawing/2016/5/9/chartex" xmlns:cx4="http://schemas.microsoft.com/office/drawing/2016/5/10/chartex" xmlns:cx5="http://schemas.microsoft.com/office/drawing/2016/5/11/chartex" xmlns:cx6="http://schemas.microsoft.com/office/drawing/2016/5/12/chartex" xmlns:cx7="http://schemas.microsoft.com/office/drawing/2016/5/13/chartex" xmlns:cx8="http://schemas.microsoft.com/office/drawing/2016/5/14/chartex" xmlns:mc="http://schemas.openxmlformats.org/markup-compatibility/2006" xmlns:aink="http://schemas.microsoft.com/office/drawing/2016/ink" xmlns:am3d="http://schemas.microsoft.com/office/drawing/2017/model3d" xmlns:o="urn:schemas-microsoft-com:office:office" xmlns:oel="http://schemas.microsoft.com/office/2019/extlst" xmlns:r="http://schemas.openxmlformats.org/officeDocument/2006/relationships" xmlns:m="http://schemas.openxmlformats.org/officeDocument/2006/math" xmlns:v="urn:schemas-microsoft-com:vml" xmlns:wp14="http://schemas.microsoft.com/office/word/2010/wordprocessingDrawing" xmlns:wp="http://schemas.openxmlformats.org/drawingml/2006/wordprocessingDrawing" xmlns:w10="urn:schemas-microsoft-com:office:word" xmlns:w="http://schemas.openxmlformats.org/wordprocessingml/2006/main" xmlns:w14="http://schemas.microsoft.com/office/word/2010/wordml" xmlns:w15="http://schemas.microsoft.com/office/word/2012/wordml" xmlns:w16cex="http://schemas.microsoft.com/office/word/2018/wordml/cex" xmlns:w16cid="http://schemas.microsoft.com/office/word/2016/wordml/cid" xmlns:w16="http://schemas.microsoft.com/office/word/2018/wordml" xmlns:w16du="http://schemas.microsoft.com/office/word/2023/wordml/word16du" xmlns:w16sdtdh="http://schemas.microsoft.com/office/word/2020/wordml/sdtdatahash" xmlns:w16se="http://schemas.microsoft.com/office/word/2015/wordml/symex" xmlns:wpg="http://schemas.microsoft.com/office/word/2010/wordprocessingGroup" xmlns:wpi="http://schemas.microsoft.com/office/word/2010/wordprocessingInk" xmlns:wne="http://schemas.microsoft.com/office/word/2006/wordml" xmlns:wps="http://schemas.microsoft.com/office/word/2010/wordprocessingShape" mc:Ignorable="w14 w15 w16se w16cid w16 w16cex w16sdtdh w16du wp14">
+<w:footnotes xmlns:wpc="http://schemas.microsoft.com/office/word/2010/wordprocessingCanvas" xmlns:cx="http://schemas.microsoft.com/office/drawing/2014/chartex" xmlns:cx1="http://schemas.microsoft.com/office/drawing/2015/9/8/chartex" xmlns:cx2="http://schemas.microsoft.com/office/drawing/2015/10/21/chartex" xmlns:cx3="http://schemas.microsoft.com/office/drawing/2016/5/9/chartex" xmlns:cx4="http://schemas.microsoft.com/office/drawing/2016/5/10/chartex" xmlns:cx5="http://schemas.microsoft.com/office/drawing/2016/5/11/chartex" xmlns:cx6="http://schemas.microsoft.com/office/drawing/2016/5/12/chartex" xmlns:cx7="http://schemas.microsoft.com/office/drawing/2016/5/13/chartex" xmlns:cx8="http://schemas.microsoft.com/office/drawing/2016/5/14/chartex" xmlns:mc="http://schemas.openxmlformats.org/markup-compatibility/2006" xmlns:aink="http://schemas.microsoft.com/office/drawing/2016/ink" xmlns:am3d="http://schemas.microsoft.com/office/drawing/2017/model3d" xmlns:o="urn:schemas-microsoft-com:office:office" xmlns:oel="http://schemas.microsoft.com/office/2019/extlst" xmlns:r="http://schemas.openxmlformats.org/officeDocument/2006/relationships" xmlns:m="http://schemas.openxmlformats.org/officeDocument/2006/math" xmlns:v="urn:schemas-microsoft-com:vml" xmlns:wp14="http://schemas.microsoft.com/office/word/2010/wordprocessingDrawing" xmlns:wp="http://schemas.openxmlformats.org/drawingml/2006/wordprocessingDrawing" xmlns:w10="urn:schemas-microsoft-com:office:word" xmlns:w="http://schemas.openxmlformats.org/wordprocessingml/2006/main" xmlns:w14="http://schemas.microsoft.com/office/word/2010/wordml" xmlns:w15="http://schemas.microsoft.com/office/word/2012/wordml" xmlns:w16cex="http://schemas.microsoft.com/office/word/2018/wordml/cex" xmlns:w16cid="http://schemas.microsoft.com/office/word/2016/wordml/cid" xmlns:w16="http://schemas.microsoft.com/office/word/2018/wordml" xmlns:w16du="http://schemas.microsoft.com/office/word/2023/wordml/word16du" xmlns:w16sdtdh="http://schemas.microsoft.com/office/word/2020/wordml/sdtdatahash" xmlns:w16sdtfl="http://schemas.microsoft.com/office/word/2024/wordml/sdtformatlock" xmlns:w16se="http://schemas.microsoft.com/office/word/2015/wordml/symex" xmlns:wpg="http://schemas.microsoft.com/office/word/2010/wordprocessingGroup" xmlns:wpi="http://schemas.microsoft.com/office/word/2010/wordprocessingInk" xmlns:wne="http://schemas.microsoft.com/office/word/2006/wordml" xmlns:wps="http://schemas.microsoft.com/office/word/2010/wordprocessingShape" mc:Ignorable="w14 w15 w16se w16cid w16 w16cex w16sdtdh w16sdtfl w16du wp14">
   <w:footnote w:type="separator" w:id="-1">
     <w:p>
       <w:r>
@@ -3727,7 +3795,7 @@
 </file>
 
 <file path=word/numbering.xml><?xml version="1.0" encoding="utf-8"?>
-<w:numbering xmlns:wpc="http://schemas.microsoft.com/office/word/2010/wordprocessingCanvas" xmlns:cx="http://schemas.microsoft.com/office/drawing/2014/chartex" xmlns:cx1="http://schemas.microsoft.com/office/drawing/2015/9/8/chartex" xmlns:cx2="http://schemas.microsoft.com/office/drawing/2015/10/21/chartex" xmlns:cx3="http://schemas.microsoft.com/office/drawing/2016/5/9/chartex" xmlns:cx4="http://schemas.microsoft.com/office/drawing/2016/5/10/chartex" xmlns:cx5="http://schemas.microsoft.com/office/drawing/2016/5/11/chartex" xmlns:cx6="http://schemas.microsoft.com/office/drawing/2016/5/12/chartex" xmlns:cx7="http://schemas.microsoft.com/office/drawing/2016/5/13/chartex" xmlns:cx8="http://schemas.microsoft.com/office/drawing/2016/5/14/chartex" xmlns:mc="http://schemas.openxmlformats.org/markup-compatibility/2006" xmlns:aink="http://schemas.microsoft.com/office/drawing/2016/ink" xmlns:am3d="http://schemas.microsoft.com/office/drawing/2017/model3d" xmlns:o="urn:schemas-microsoft-com:office:office" xmlns:oel="http://schemas.microsoft.com/office/2019/extlst" xmlns:r="http://schemas.openxmlformats.org/officeDocument/2006/relationships" xmlns:m="http://schemas.openxmlformats.org/officeDocument/2006/math" xmlns:v="urn:schemas-microsoft-com:vml" xmlns:wp14="http://schemas.microsoft.com/office/word/2010/wordprocessingDrawing" xmlns:wp="http://schemas.openxmlformats.org/drawingml/2006/wordprocessingDrawing" xmlns:w10="urn:schemas-microsoft-com:office:word" xmlns:w="http://schemas.openxmlformats.org/wordprocessingml/2006/main" xmlns:w14="http://schemas.microsoft.com/office/word/2010/wordml" xmlns:w15="http://schemas.microsoft.com/office/word/2012/wordml" xmlns:w16cex="http://schemas.microsoft.com/office/word/2018/wordml/cex" xmlns:w16cid="http://schemas.microsoft.com/office/word/2016/wordml/cid" xmlns:w16="http://schemas.microsoft.com/office/word/2018/wordml" xmlns:w16du="http://schemas.microsoft.com/office/word/2023/wordml/word16du" xmlns:w16sdtdh="http://schemas.microsoft.com/office/word/2020/wordml/sdtdatahash" xmlns:w16se="http://schemas.microsoft.com/office/word/2015/wordml/symex" xmlns:wpg="http://schemas.microsoft.com/office/word/2010/wordprocessingGroup" xmlns:wpi="http://schemas.microsoft.com/office/word/2010/wordprocessingInk" xmlns:wne="http://schemas.microsoft.com/office/word/2006/wordml" xmlns:wps="http://schemas.microsoft.com/office/word/2010/wordprocessingShape" mc:Ignorable="w14 w15 w16se w16cid w16 w16cex w16sdtdh w16du wp14">
+<w:numbering xmlns:wpc="http://schemas.microsoft.com/office/word/2010/wordprocessingCanvas" xmlns:cx="http://schemas.microsoft.com/office/drawing/2014/chartex" xmlns:cx1="http://schemas.microsoft.com/office/drawing/2015/9/8/chartex" xmlns:cx2="http://schemas.microsoft.com/office/drawing/2015/10/21/chartex" xmlns:cx3="http://schemas.microsoft.com/office/drawing/2016/5/9/chartex" xmlns:cx4="http://schemas.microsoft.com/office/drawing/2016/5/10/chartex" xmlns:cx5="http://schemas.microsoft.com/office/drawing/2016/5/11/chartex" xmlns:cx6="http://schemas.microsoft.com/office/drawing/2016/5/12/chartex" xmlns:cx7="http://schemas.microsoft.com/office/drawing/2016/5/13/chartex" xmlns:cx8="http://schemas.microsoft.com/office/drawing/2016/5/14/chartex" xmlns:mc="http://schemas.openxmlformats.org/markup-compatibility/2006" xmlns:aink="http://schemas.microsoft.com/office/drawing/2016/ink" xmlns:am3d="http://schemas.microsoft.com/office/drawing/2017/model3d" xmlns:o="urn:schemas-microsoft-com:office:office" xmlns:oel="http://schemas.microsoft.com/office/2019/extlst" xmlns:r="http://schemas.openxmlformats.org/officeDocument/2006/relationships" xmlns:m="http://schemas.openxmlformats.org/officeDocument/2006/math" xmlns:v="urn:schemas-microsoft-com:vml" xmlns:wp14="http://schemas.microsoft.com/office/word/2010/wordprocessingDrawing" xmlns:wp="http://schemas.openxmlformats.org/drawingml/2006/wordprocessingDrawing" xmlns:w10="urn:schemas-microsoft-com:office:word" xmlns:w="http://schemas.openxmlformats.org/wordprocessingml/2006/main" xmlns:w14="http://schemas.microsoft.com/office/word/2010/wordml" xmlns:w15="http://schemas.microsoft.com/office/word/2012/wordml" xmlns:w16cex="http://schemas.microsoft.com/office/word/2018/wordml/cex" xmlns:w16cid="http://schemas.microsoft.com/office/word/2016/wordml/cid" xmlns:w16="http://schemas.microsoft.com/office/word/2018/wordml" xmlns:w16du="http://schemas.microsoft.com/office/word/2023/wordml/word16du" xmlns:w16sdtdh="http://schemas.microsoft.com/office/word/2020/wordml/sdtdatahash" xmlns:w16sdtfl="http://schemas.microsoft.com/office/word/2024/wordml/sdtformatlock" xmlns:w16se="http://schemas.microsoft.com/office/word/2015/wordml/symex" xmlns:wpg="http://schemas.microsoft.com/office/word/2010/wordprocessingGroup" xmlns:wpi="http://schemas.microsoft.com/office/word/2010/wordprocessingInk" xmlns:wne="http://schemas.microsoft.com/office/word/2006/wordml" xmlns:wps="http://schemas.microsoft.com/office/word/2010/wordprocessingShape" mc:Ignorable="w14 w15 w16se w16cid w16 w16cex w16sdtdh w16sdtfl w16du wp14">
   <w:abstractNum w:abstractNumId="0" w15:restartNumberingAfterBreak="0">
     <w:nsid w:val="01321960"/>
     <w:multiLevelType w:val="hybridMultilevel"/>
@@ -4672,6 +4740,123 @@
     </w:lvl>
   </w:abstractNum>
   <w:abstractNum w:abstractNumId="8" w15:restartNumberingAfterBreak="0">
+    <w:nsid w:val="1DEB6C65"/>
+    <w:multiLevelType w:val="multilevel"/>
+    <w:tmpl w:val="17D6F270"/>
+    <w:lvl w:ilvl="0">
+      <w:start w:val="1"/>
+      <w:numFmt w:val="decimal"/>
+      <w:pStyle w:val="u1"/>
+      <w:suff w:val="space"/>
+      <w:lvlText w:val="%1."/>
+      <w:lvlJc w:val="left"/>
+      <w:pPr>
+        <w:ind w:left="360" w:hanging="360"/>
+      </w:pPr>
+      <w:rPr>
+        <w:rFonts w:hint="default"/>
+      </w:rPr>
+    </w:lvl>
+    <w:lvl w:ilvl="1">
+      <w:start w:val="1"/>
+      <w:numFmt w:val="decimal"/>
+      <w:pStyle w:val="u2"/>
+      <w:suff w:val="space"/>
+      <w:lvlText w:val="%1.%2."/>
+      <w:lvlJc w:val="left"/>
+      <w:pPr>
+        <w:ind w:left="792" w:hanging="432"/>
+      </w:pPr>
+      <w:rPr>
+        <w:rFonts w:hint="default"/>
+      </w:rPr>
+    </w:lvl>
+    <w:lvl w:ilvl="2">
+      <w:start w:val="1"/>
+      <w:numFmt w:val="decimal"/>
+      <w:lvlText w:val="%1.%2.%3."/>
+      <w:lvlJc w:val="left"/>
+      <w:pPr>
+        <w:ind w:left="1224" w:hanging="504"/>
+      </w:pPr>
+      <w:rPr>
+        <w:rFonts w:hint="default"/>
+      </w:rPr>
+    </w:lvl>
+    <w:lvl w:ilvl="3">
+      <w:start w:val="1"/>
+      <w:numFmt w:val="decimal"/>
+      <w:lvlText w:val="%1.%2.%3.%4."/>
+      <w:lvlJc w:val="left"/>
+      <w:pPr>
+        <w:ind w:left="1728" w:hanging="648"/>
+      </w:pPr>
+      <w:rPr>
+        <w:rFonts w:hint="default"/>
+      </w:rPr>
+    </w:lvl>
+    <w:lvl w:ilvl="4">
+      <w:start w:val="1"/>
+      <w:numFmt w:val="decimal"/>
+      <w:lvlText w:val="%1.%2.%3.%4.%5."/>
+      <w:lvlJc w:val="left"/>
+      <w:pPr>
+        <w:ind w:left="2232" w:hanging="792"/>
+      </w:pPr>
+      <w:rPr>
+        <w:rFonts w:hint="default"/>
+      </w:rPr>
+    </w:lvl>
+    <w:lvl w:ilvl="5">
+      <w:start w:val="1"/>
+      <w:numFmt w:val="decimal"/>
+      <w:lvlText w:val="%1.%2.%3.%4.%5.%6."/>
+      <w:lvlJc w:val="left"/>
+      <w:pPr>
+        <w:ind w:left="2736" w:hanging="936"/>
+      </w:pPr>
+      <w:rPr>
+        <w:rFonts w:hint="default"/>
+      </w:rPr>
+    </w:lvl>
+    <w:lvl w:ilvl="6">
+      <w:start w:val="1"/>
+      <w:numFmt w:val="decimal"/>
+      <w:lvlText w:val="%1.%2.%3.%4.%5.%6.%7."/>
+      <w:lvlJc w:val="left"/>
+      <w:pPr>
+        <w:ind w:left="3240" w:hanging="1080"/>
+      </w:pPr>
+      <w:rPr>
+        <w:rFonts w:hint="default"/>
+      </w:rPr>
+    </w:lvl>
+    <w:lvl w:ilvl="7">
+      <w:start w:val="1"/>
+      <w:numFmt w:val="decimal"/>
+      <w:lvlText w:val="%1.%2.%3.%4.%5.%6.%7.%8."/>
+      <w:lvlJc w:val="left"/>
+      <w:pPr>
+        <w:ind w:left="3744" w:hanging="1224"/>
+      </w:pPr>
+      <w:rPr>
+        <w:rFonts w:hint="default"/>
+      </w:rPr>
+    </w:lvl>
+    <w:lvl w:ilvl="8">
+      <w:start w:val="1"/>
+      <w:numFmt w:val="decimal"/>
+      <w:lvlText w:val="%1.%2.%3.%4.%5.%6.%7.%8.%9."/>
+      <w:lvlJc w:val="left"/>
+      <w:pPr>
+        <w:ind w:left="4320" w:hanging="1440"/>
+      </w:pPr>
+      <w:rPr>
+        <w:rFonts w:hint="default"/>
+      </w:rPr>
+    </w:lvl>
+  </w:abstractNum>
+  <w:abstractNum w:abstractNumId="9" w15:restartNumberingAfterBreak="0">
     <w:nsid w:val="1E44409C"/>
     <w:multiLevelType w:val="hybridMultilevel"/>
     <w:tmpl w:val="B62C3828"/>
@@ -4793,7 +4978,7 @@
       </w:rPr>
     </w:lvl>
   </w:abstractNum>
-  <w:abstractNum w:abstractNumId="9" w15:restartNumberingAfterBreak="0">
+  <w:abstractNum w:abstractNumId="10" w15:restartNumberingAfterBreak="0">
     <w:nsid w:val="1F7031B7"/>
     <w:multiLevelType w:val="hybridMultilevel"/>
     <w:tmpl w:val="02C482F0"/>
@@ -4914,7 +5099,7 @@
       </w:rPr>
     </w:lvl>
   </w:abstractNum>
-  <w:abstractNum w:abstractNumId="10" w15:restartNumberingAfterBreak="0">
+  <w:abstractNum w:abstractNumId="11" w15:restartNumberingAfterBreak="0">
     <w:nsid w:val="25FC775A"/>
     <w:multiLevelType w:val="hybridMultilevel"/>
     <w:tmpl w:val="FA4238EA"/>
@@ -5035,7 +5220,7 @@
       </w:rPr>
     </w:lvl>
   </w:abstractNum>
-  <w:abstractNum w:abstractNumId="11" w15:restartNumberingAfterBreak="0">
+  <w:abstractNum w:abstractNumId="12" w15:restartNumberingAfterBreak="0">
     <w:nsid w:val="316F3E8E"/>
     <w:multiLevelType w:val="hybridMultilevel"/>
     <w:tmpl w:val="46DE18DA"/>
@@ -5148,7 +5333,7 @@
       </w:rPr>
     </w:lvl>
   </w:abstractNum>
-  <w:abstractNum w:abstractNumId="12" w15:restartNumberingAfterBreak="0">
+  <w:abstractNum w:abstractNumId="13" w15:restartNumberingAfterBreak="0">
     <w:nsid w:val="3390461E"/>
     <w:multiLevelType w:val="multilevel"/>
     <w:tmpl w:val="83442A2E"/>
@@ -5291,7 +5476,7 @@
       </w:rPr>
     </w:lvl>
   </w:abstractNum>
-  <w:abstractNum w:abstractNumId="13" w15:restartNumberingAfterBreak="0">
+  <w:abstractNum w:abstractNumId="14" w15:restartNumberingAfterBreak="0">
     <w:nsid w:val="35845767"/>
     <w:multiLevelType w:val="hybridMultilevel"/>
     <w:tmpl w:val="B830A01A"/>
@@ -5420,7 +5605,7 @@
       </w:rPr>
     </w:lvl>
   </w:abstractNum>
-  <w:abstractNum w:abstractNumId="14" w15:restartNumberingAfterBreak="0">
+  <w:abstractNum w:abstractNumId="15" w15:restartNumberingAfterBreak="0">
     <w:nsid w:val="358C756E"/>
     <w:multiLevelType w:val="hybridMultilevel"/>
     <w:tmpl w:val="BE3ECB84"/>
@@ -5509,7 +5694,7 @@
       </w:pPr>
     </w:lvl>
   </w:abstractNum>
-  <w:abstractNum w:abstractNumId="15" w15:restartNumberingAfterBreak="0">
+  <w:abstractNum w:abstractNumId="16" w15:restartNumberingAfterBreak="0">
     <w:nsid w:val="36965DED"/>
     <w:multiLevelType w:val="hybridMultilevel"/>
     <w:tmpl w:val="0C86AD36"/>
@@ -5630,7 +5815,7 @@
       </w:rPr>
     </w:lvl>
   </w:abstractNum>
-  <w:abstractNum w:abstractNumId="16" w15:restartNumberingAfterBreak="0">
+  <w:abstractNum w:abstractNumId="17" w15:restartNumberingAfterBreak="0">
     <w:nsid w:val="3A114F15"/>
     <w:multiLevelType w:val="hybridMultilevel"/>
     <w:tmpl w:val="4CDAC142"/>
@@ -5751,7 +5936,7 @@
       </w:rPr>
     </w:lvl>
   </w:abstractNum>
-  <w:abstractNum w:abstractNumId="17" w15:restartNumberingAfterBreak="0">
+  <w:abstractNum w:abstractNumId="18" w15:restartNumberingAfterBreak="0">
     <w:nsid w:val="406A570F"/>
     <w:multiLevelType w:val="multilevel"/>
     <w:tmpl w:val="6B9E093E"/>
@@ -5892,7 +6077,7 @@
       </w:rPr>
     </w:lvl>
   </w:abstractNum>
-  <w:abstractNum w:abstractNumId="18" w15:restartNumberingAfterBreak="0">
+  <w:abstractNum w:abstractNumId="19" w15:restartNumberingAfterBreak="0">
     <w:nsid w:val="4DA62360"/>
     <w:multiLevelType w:val="hybridMultilevel"/>
     <w:tmpl w:val="AC3611CA"/>
@@ -6013,7 +6198,7 @@
       </w:rPr>
     </w:lvl>
   </w:abstractNum>
-  <w:abstractNum w:abstractNumId="19" w15:restartNumberingAfterBreak="0">
+  <w:abstractNum w:abstractNumId="20" w15:restartNumberingAfterBreak="0">
     <w:nsid w:val="52B41273"/>
     <w:multiLevelType w:val="hybridMultilevel"/>
     <w:tmpl w:val="CE7CFB18"/>
@@ -6134,7 +6319,7 @@
       </w:rPr>
     </w:lvl>
   </w:abstractNum>
-  <w:abstractNum w:abstractNumId="20" w15:restartNumberingAfterBreak="0">
+  <w:abstractNum w:abstractNumId="21" w15:restartNumberingAfterBreak="0">
     <w:nsid w:val="5489404A"/>
     <w:multiLevelType w:val="multilevel"/>
     <w:tmpl w:val="4CF259E0"/>
@@ -6274,7 +6459,7 @@
       </w:rPr>
     </w:lvl>
   </w:abstractNum>
-  <w:abstractNum w:abstractNumId="21" w15:restartNumberingAfterBreak="0">
+  <w:abstractNum w:abstractNumId="22" w15:restartNumberingAfterBreak="0">
     <w:nsid w:val="55864FFF"/>
     <w:multiLevelType w:val="hybridMultilevel"/>
     <w:tmpl w:val="3F921AA2"/>
@@ -6396,7 +6581,7 @@
       </w:rPr>
     </w:lvl>
   </w:abstractNum>
-  <w:abstractNum w:abstractNumId="22" w15:restartNumberingAfterBreak="0">
+  <w:abstractNum w:abstractNumId="23" w15:restartNumberingAfterBreak="0">
     <w:nsid w:val="56FD002C"/>
     <w:multiLevelType w:val="hybridMultilevel"/>
     <w:tmpl w:val="8A2E7C66"/>
@@ -6517,7 +6702,121 @@
       </w:rPr>
     </w:lvl>
   </w:abstractNum>
-  <w:abstractNum w:abstractNumId="23" w15:restartNumberingAfterBreak="0">
+  <w:abstractNum w:abstractNumId="24" w15:restartNumberingAfterBreak="0">
+    <w:nsid w:val="571050CD"/>
+    <w:multiLevelType w:val="multilevel"/>
+    <w:tmpl w:val="C1AEE7CC"/>
+    <w:lvl w:ilvl="0">
+      <w:start w:val="1"/>
+      <w:numFmt w:val="decimal"/>
+      <w:suff w:val="space"/>
+      <w:lvlText w:val="%1."/>
+      <w:lvlJc w:val="left"/>
+      <w:pPr>
+        <w:ind w:left="360" w:hanging="360"/>
+      </w:pPr>
+      <w:rPr>
+        <w:rFonts w:hint="default"/>
+      </w:rPr>
+    </w:lvl>
+    <w:lvl w:ilvl="1">
+      <w:start w:val="1"/>
+      <w:numFmt w:val="decimal"/>
+      <w:lvlText w:val="%1.%2."/>
+      <w:lvlJc w:val="left"/>
+      <w:pPr>
+        <w:ind w:left="792" w:hanging="432"/>
+      </w:pPr>
+      <w:rPr>
+        <w:rFonts w:hint="default"/>
+      </w:rPr>
+    </w:lvl>
+    <w:lvl w:ilvl="2">
+      <w:start w:val="1"/>
+      <w:numFmt w:val="decimal"/>
+      <w:lvlText w:val="%1.%2.%3."/>
+      <w:lvlJc w:val="left"/>
+      <w:pPr>
+        <w:ind w:left="1224" w:hanging="504"/>
+      </w:pPr>
+      <w:rPr>
+        <w:rFonts w:hint="default"/>
+      </w:rPr>
+    </w:lvl>
+    <w:lvl w:ilvl="3">
+      <w:start w:val="1"/>
+      <w:numFmt w:val="decimal"/>
+      <w:lvlText w:val="%1.%2.%3.%4."/>
+      <w:lvlJc w:val="left"/>
+      <w:pPr>
+        <w:ind w:left="1728" w:hanging="648"/>
+      </w:pPr>
+      <w:rPr>
+        <w:rFonts w:hint="default"/>
+      </w:rPr>
+    </w:lvl>
+    <w:lvl w:ilvl="4">
+      <w:start w:val="1"/>
+      <w:numFmt w:val="decimal"/>
+      <w:lvlText w:val="%1.%2.%3.%4.%5."/>
+      <w:lvlJc w:val="left"/>
+      <w:pPr>
+        <w:ind w:left="2232" w:hanging="792"/>
+      </w:pPr>
+      <w:rPr>
+        <w:rFonts w:hint="default"/>
+      </w:rPr>
+    </w:lvl>
+    <w:lvl w:ilvl="5">
+      <w:start w:val="1"/>
+      <w:numFmt w:val="decimal"/>
+      <w:lvlText w:val="%1.%2.%3.%4.%5.%6."/>
+      <w:lvlJc w:val="left"/>
+      <w:pPr>
+        <w:ind w:left="2736" w:hanging="936"/>
+      </w:pPr>
+      <w:rPr>
+        <w:rFonts w:hint="default"/>
+      </w:rPr>
+    </w:lvl>
+    <w:lvl w:ilvl="6">
+      <w:start w:val="1"/>
+      <w:numFmt w:val="decimal"/>
+      <w:lvlText w:val="%1.%2.%3.%4.%5.%6.%7."/>
+      <w:lvlJc w:val="left"/>
+      <w:pPr>
+        <w:ind w:left="3240" w:hanging="1080"/>
+      </w:pPr>
+      <w:rPr>
+        <w:rFonts w:hint="default"/>
+      </w:rPr>
+    </w:lvl>
+    <w:lvl w:ilvl="7">
+      <w:start w:val="1"/>
+      <w:numFmt w:val="decimal"/>
+      <w:lvlText w:val="%1.%2.%3.%4.%5.%6.%7.%8."/>
+      <w:lvlJc w:val="left"/>
+      <w:pPr>
+        <w:ind w:left="3744" w:hanging="1224"/>
+      </w:pPr>
+      <w:rPr>
+        <w:rFonts w:hint="default"/>
+      </w:rPr>
+    </w:lvl>
+    <w:lvl w:ilvl="8">
+      <w:start w:val="1"/>
+      <w:numFmt w:val="decimal"/>
+      <w:lvlText w:val="%1.%2.%3.%4.%5.%6.%7.%8.%9."/>
+      <w:lvlJc w:val="left"/>
+      <w:pPr>
+        <w:ind w:left="4320" w:hanging="1440"/>
+      </w:pPr>
+      <w:rPr>
+        <w:rFonts w:hint="default"/>
+      </w:rPr>
+    </w:lvl>
+  </w:abstractNum>
+  <w:abstractNum w:abstractNumId="25" w15:restartNumberingAfterBreak="0">
     <w:nsid w:val="5B977FE4"/>
     <w:multiLevelType w:val="hybridMultilevel"/>
     <w:tmpl w:val="24D67630"/>
@@ -6647,7 +6946,7 @@
       </w:rPr>
     </w:lvl>
   </w:abstractNum>
-  <w:abstractNum w:abstractNumId="24" w15:restartNumberingAfterBreak="0">
+  <w:abstractNum w:abstractNumId="26" w15:restartNumberingAfterBreak="0">
     <w:nsid w:val="5D6E130B"/>
     <w:multiLevelType w:val="hybridMultilevel"/>
     <w:tmpl w:val="95903040"/>
@@ -6768,7 +7067,7 @@
       </w:rPr>
     </w:lvl>
   </w:abstractNum>
-  <w:abstractNum w:abstractNumId="25" w15:restartNumberingAfterBreak="0">
+  <w:abstractNum w:abstractNumId="27" w15:restartNumberingAfterBreak="0">
     <w:nsid w:val="65180FE5"/>
     <w:multiLevelType w:val="hybridMultilevel"/>
     <w:tmpl w:val="DEDAFC00"/>
@@ -6889,7 +7188,7 @@
       </w:rPr>
     </w:lvl>
   </w:abstractNum>
-  <w:abstractNum w:abstractNumId="26" w15:restartNumberingAfterBreak="0">
+  <w:abstractNum w:abstractNumId="28" w15:restartNumberingAfterBreak="0">
     <w:nsid w:val="6CEA2CC0"/>
     <w:multiLevelType w:val="hybridMultilevel"/>
     <w:tmpl w:val="10469974"/>
@@ -7010,7 +7309,7 @@
       </w:rPr>
     </w:lvl>
   </w:abstractNum>
-  <w:abstractNum w:abstractNumId="27" w15:restartNumberingAfterBreak="0">
+  <w:abstractNum w:abstractNumId="29" w15:restartNumberingAfterBreak="0">
     <w:nsid w:val="6F915252"/>
     <w:multiLevelType w:val="hybridMultilevel"/>
     <w:tmpl w:val="9B30ECB2"/>
@@ -7131,7 +7430,7 @@
       </w:rPr>
     </w:lvl>
   </w:abstractNum>
-  <w:abstractNum w:abstractNumId="28" w15:restartNumberingAfterBreak="0">
+  <w:abstractNum w:abstractNumId="30" w15:restartNumberingAfterBreak="0">
     <w:nsid w:val="71146CA1"/>
     <w:multiLevelType w:val="hybridMultilevel"/>
     <w:tmpl w:val="594C218E"/>
@@ -7252,7 +7551,7 @@
       </w:rPr>
     </w:lvl>
   </w:abstractNum>
-  <w:abstractNum w:abstractNumId="29" w15:restartNumberingAfterBreak="0">
+  <w:abstractNum w:abstractNumId="31" w15:restartNumberingAfterBreak="0">
     <w:nsid w:val="73AA0490"/>
     <w:multiLevelType w:val="hybridMultilevel"/>
     <w:tmpl w:val="F40AB0A8"/>
@@ -7365,7 +7664,7 @@
       </w:rPr>
     </w:lvl>
   </w:abstractNum>
-  <w:abstractNum w:abstractNumId="30" w15:restartNumberingAfterBreak="0">
+  <w:abstractNum w:abstractNumId="32" w15:restartNumberingAfterBreak="0">
     <w:nsid w:val="7B326F5C"/>
     <w:multiLevelType w:val="hybridMultilevel"/>
     <w:tmpl w:val="DCC4C9B0"/>
@@ -7487,10 +7786,10 @@
     </w:lvl>
   </w:abstractNum>
   <w:num w:numId="1" w16cid:durableId="587233250">
-    <w:abstractNumId w:val="22"/>
+    <w:abstractNumId w:val="23"/>
   </w:num>
   <w:num w:numId="2" w16cid:durableId="107160238">
-    <w:abstractNumId w:val="25"/>
+    <w:abstractNumId w:val="27"/>
   </w:num>
   <w:num w:numId="3" w16cid:durableId="1134131433">
     <w:abstractNumId w:val="0"/>
@@ -7499,16 +7798,16 @@
     <w:abstractNumId w:val="5"/>
   </w:num>
   <w:num w:numId="5" w16cid:durableId="1014306454">
-    <w:abstractNumId w:val="18"/>
+    <w:abstractNumId w:val="19"/>
   </w:num>
   <w:num w:numId="6" w16cid:durableId="1044981372">
-    <w:abstractNumId w:val="9"/>
+    <w:abstractNumId w:val="10"/>
   </w:num>
   <w:num w:numId="7" w16cid:durableId="23409415">
-    <w:abstractNumId w:val="28"/>
+    <w:abstractNumId w:val="30"/>
   </w:num>
   <w:num w:numId="8" w16cid:durableId="434523115">
-    <w:abstractNumId w:val="8"/>
+    <w:abstractNumId w:val="9"/>
   </w:num>
   <w:num w:numId="9" w16cid:durableId="1949434698">
     <w:abstractNumId w:val="3"/>
@@ -7523,67 +7822,103 @@
     <w:abstractNumId w:val="6"/>
   </w:num>
   <w:num w:numId="13" w16cid:durableId="305860596">
-    <w:abstractNumId w:val="10"/>
+    <w:abstractNumId w:val="11"/>
   </w:num>
   <w:num w:numId="14" w16cid:durableId="703793834">
     <w:abstractNumId w:val="4"/>
   </w:num>
   <w:num w:numId="15" w16cid:durableId="763113712">
+    <w:abstractNumId w:val="18"/>
+  </w:num>
+  <w:num w:numId="16" w16cid:durableId="1690375193">
+    <w:abstractNumId w:val="20"/>
+  </w:num>
+  <w:num w:numId="17" w16cid:durableId="1206943477">
     <w:abstractNumId w:val="17"/>
   </w:num>
-  <w:num w:numId="16" w16cid:durableId="1690375193">
-    <w:abstractNumId w:val="19"/>
+  <w:num w:numId="18" w16cid:durableId="867837648">
+    <w:abstractNumId w:val="29"/>
   </w:num>
-  <w:num w:numId="17" w16cid:durableId="1206943477">
+  <w:num w:numId="19" w16cid:durableId="1378318020">
+    <w:abstractNumId w:val="22"/>
+  </w:num>
+  <w:num w:numId="20" w16cid:durableId="1719548953">
+    <w:abstractNumId w:val="25"/>
+  </w:num>
+  <w:num w:numId="21" w16cid:durableId="1095517470">
+    <w:abstractNumId w:val="26"/>
+  </w:num>
+  <w:num w:numId="22" w16cid:durableId="610472873">
     <w:abstractNumId w:val="16"/>
   </w:num>
-  <w:num w:numId="18" w16cid:durableId="867837648">
-    <w:abstractNumId w:val="27"/>
+  <w:num w:numId="23" w16cid:durableId="2113668061">
+    <w:abstractNumId w:val="14"/>
   </w:num>
-  <w:num w:numId="19" w16cid:durableId="1378318020">
-    <w:abstractNumId w:val="21"/>
+  <w:num w:numId="24" w16cid:durableId="1479573461">
+    <w:abstractNumId w:val="32"/>
   </w:num>
-  <w:num w:numId="20" w16cid:durableId="1719548953">
-    <w:abstractNumId w:val="23"/>
+  <w:num w:numId="25" w16cid:durableId="83234309">
+    <w:abstractNumId w:val="28"/>
   </w:num>
-  <w:num w:numId="21" w16cid:durableId="1095517470">
-    <w:abstractNumId w:val="24"/>
-  </w:num>
-  <w:num w:numId="22" w16cid:durableId="610472873">
-    <w:abstractNumId w:val="15"/>
-  </w:num>
-  <w:num w:numId="23" w16cid:durableId="2113668061">
+  <w:num w:numId="26" w16cid:durableId="1683387535">
     <w:abstractNumId w:val="13"/>
   </w:num>
-  <w:num w:numId="24" w16cid:durableId="1479573461">
-    <w:abstractNumId w:val="30"/>
-  </w:num>
-  <w:num w:numId="25" w16cid:durableId="83234309">
-    <w:abstractNumId w:val="26"/>
-  </w:num>
-  <w:num w:numId="26" w16cid:durableId="1683387535">
-    <w:abstractNumId w:val="12"/>
-  </w:num>
   <w:num w:numId="27" w16cid:durableId="237175472">
-    <w:abstractNumId w:val="20"/>
+    <w:abstractNumId w:val="21"/>
   </w:num>
   <w:num w:numId="28" w16cid:durableId="862091113">
     <w:abstractNumId w:val="1"/>
   </w:num>
   <w:num w:numId="29" w16cid:durableId="1371149177">
-    <w:abstractNumId w:val="11"/>
+    <w:abstractNumId w:val="12"/>
   </w:num>
   <w:num w:numId="30" w16cid:durableId="54400063">
-    <w:abstractNumId w:val="14"/>
+    <w:abstractNumId w:val="15"/>
   </w:num>
   <w:num w:numId="31" w16cid:durableId="623389538">
-    <w:abstractNumId w:val="29"/>
+    <w:abstractNumId w:val="31"/>
+  </w:num>
+  <w:num w:numId="32" w16cid:durableId="1542785793">
+    <w:abstractNumId w:val="24"/>
+  </w:num>
+  <w:num w:numId="33" w16cid:durableId="1312364563">
+    <w:abstractNumId w:val="24"/>
+    <w:lvlOverride w:ilvl="0">
+      <w:startOverride w:val="1"/>
+    </w:lvlOverride>
+    <w:lvlOverride w:ilvl="1">
+      <w:startOverride w:val="1"/>
+    </w:lvlOverride>
+    <w:lvlOverride w:ilvl="2">
+      <w:startOverride w:val="1"/>
+    </w:lvlOverride>
+    <w:lvlOverride w:ilvl="3">
+      <w:startOverride w:val="1"/>
+    </w:lvlOverride>
+    <w:lvlOverride w:ilvl="4">
+      <w:startOverride w:val="1"/>
+    </w:lvlOverride>
+    <w:lvlOverride w:ilvl="5">
+      <w:startOverride w:val="1"/>
+    </w:lvlOverride>
+    <w:lvlOverride w:ilvl="6">
+      <w:startOverride w:val="1"/>
+    </w:lvlOverride>
+    <w:lvlOverride w:ilvl="7">
+      <w:startOverride w:val="1"/>
+    </w:lvlOverride>
+    <w:lvlOverride w:ilvl="8">
+      <w:startOverride w:val="1"/>
+    </w:lvlOverride>
+  </w:num>
+  <w:num w:numId="34" w16cid:durableId="762188611">
+    <w:abstractNumId w:val="8"/>
   </w:num>
 </w:numbering>
 </file>
 
 <file path=word/styles.xml><?xml version="1.0" encoding="utf-8"?>
-<w:styles xmlns:mc="http://schemas.openxmlformats.org/markup-compatibility/2006" xmlns:r="http://schemas.openxmlformats.org/officeDocument/2006/relationships" xmlns:w="http://schemas.openxmlformats.org/wordprocessingml/2006/main" xmlns:w14="http://schemas.microsoft.com/office/word/2010/wordml" xmlns:w15="http://schemas.microsoft.com/office/word/2012/wordml" xmlns:w16cex="http://schemas.microsoft.com/office/word/2018/wordml/cex" xmlns:w16cid="http://schemas.microsoft.com/office/word/2016/wordml/cid" xmlns:w16="http://schemas.microsoft.com/office/word/2018/wordml" xmlns:w16du="http://schemas.microsoft.com/office/word/2023/wordml/word16du" xmlns:w16sdtdh="http://schemas.microsoft.com/office/word/2020/wordml/sdtdatahash" xmlns:w16se="http://schemas.microsoft.com/office/word/2015/wordml/symex" mc:Ignorable="w14 w15 w16se w16cid w16 w16cex w16sdtdh w16du">
+<w:styles xmlns:mc="http://schemas.openxmlformats.org/markup-compatibility/2006" xmlns:r="http://schemas.openxmlformats.org/officeDocument/2006/relationships" xmlns:w="http://schemas.openxmlformats.org/wordprocessingml/2006/main" xmlns:w14="http://schemas.microsoft.com/office/word/2010/wordml" xmlns:w15="http://schemas.microsoft.com/office/word/2012/wordml" xmlns:w16cex="http://schemas.microsoft.com/office/word/2018/wordml/cex" xmlns:w16cid="http://schemas.microsoft.com/office/word/2016/wordml/cid" xmlns:w16="http://schemas.microsoft.com/office/word/2018/wordml" xmlns:w16du="http://schemas.microsoft.com/office/word/2023/wordml/word16du" xmlns:w16sdtdh="http://schemas.microsoft.com/office/word/2020/wordml/sdtdatahash" xmlns:w16sdtfl="http://schemas.microsoft.com/office/word/2024/wordml/sdtformatlock" xmlns:w16se="http://schemas.microsoft.com/office/word/2015/wordml/symex" mc:Ignorable="w14 w15 w16se w16cid w16 w16cex w16sdtdh w16sdtfl w16du">
   <w:docDefaults>
     <w:rPrDefault>
       <w:rPr>
@@ -7979,49 +8314,58 @@
     <w:lsdException w:name="Unresolved Mention" w:semiHidden="1" w:unhideWhenUsed="1"/>
     <w:lsdException w:name="Smart Link" w:semiHidden="1" w:unhideWhenUsed="1"/>
   </w:latentStyles>
-  <w:style w:type="paragraph" w:default="1" w:styleId="Normal">
+  <w:style w:type="paragraph" w:default="1" w:styleId="Binhthng">
     <w:name w:val="Normal"/>
     <w:qFormat/>
     <w:rPr>
       <w:rFonts w:ascii="Times New Roman" w:eastAsia="Times New Roman" w:hAnsi="Times New Roman" w:cs="Times New Roman"/>
     </w:rPr>
   </w:style>
-  <w:style w:type="paragraph" w:styleId="Heading1">
+  <w:style w:type="paragraph" w:styleId="u1">
     <w:name w:val="heading 1"/>
-    <w:basedOn w:val="Normal"/>
+    <w:basedOn w:val="Binhthng"/>
     <w:uiPriority w:val="9"/>
     <w:qFormat/>
+    <w:rsid w:val="00CE37C6"/>
     <w:pPr>
+      <w:numPr>
+        <w:numId w:val="34"/>
+      </w:numPr>
       <w:spacing w:before="59"/>
-      <w:ind w:left="428" w:hanging="328"/>
       <w:outlineLvl w:val="0"/>
     </w:pPr>
     <w:rPr>
       <w:b/>
       <w:bCs/>
+      <w:color w:val="548DD4" w:themeColor="text2" w:themeTint="99"/>
       <w:sz w:val="32"/>
       <w:szCs w:val="32"/>
     </w:rPr>
   </w:style>
-  <w:style w:type="paragraph" w:styleId="Heading2">
+  <w:style w:type="paragraph" w:styleId="u2">
     <w:name w:val="heading 2"/>
-    <w:basedOn w:val="Normal"/>
+    <w:basedOn w:val="Binhthng"/>
     <w:uiPriority w:val="9"/>
     <w:unhideWhenUsed/>
     <w:qFormat/>
+    <w:rsid w:val="00CE37C6"/>
     <w:pPr>
+      <w:numPr>
+        <w:ilvl w:val="1"/>
+        <w:numId w:val="34"/>
+      </w:numPr>
       <w:spacing w:before="195"/>
-      <w:ind w:left="955" w:hanging="495"/>
       <w:outlineLvl w:val="1"/>
     </w:pPr>
     <w:rPr>
+      <w:color w:val="548DD4" w:themeColor="text2" w:themeTint="99"/>
       <w:sz w:val="28"/>
       <w:szCs w:val="28"/>
     </w:rPr>
   </w:style>
-  <w:style w:type="paragraph" w:styleId="Heading3">
+  <w:style w:type="paragraph" w:styleId="u3">
     <w:name w:val="heading 3"/>
-    <w:basedOn w:val="Normal"/>
+    <w:basedOn w:val="Binhthng"/>
     <w:uiPriority w:val="9"/>
     <w:unhideWhenUsed/>
     <w:qFormat/>
@@ -8036,13 +8380,13 @@
       <w:szCs w:val="26"/>
     </w:rPr>
   </w:style>
-  <w:style w:type="character" w:default="1" w:styleId="DefaultParagraphFont">
+  <w:style w:type="character" w:default="1" w:styleId="Phngmcinhcuaoanvn">
     <w:name w:val="Default Paragraph Font"/>
     <w:uiPriority w:val="1"/>
     <w:semiHidden/>
     <w:unhideWhenUsed/>
   </w:style>
-  <w:style w:type="table" w:default="1" w:styleId="TableNormal">
+  <w:style w:type="table" w:default="1" w:styleId="BangThngthng">
     <w:name w:val="Normal Table"/>
     <w:uiPriority w:val="99"/>
     <w:semiHidden/>
@@ -8057,7 +8401,7 @@
       </w:tblCellMar>
     </w:tblPr>
   </w:style>
-  <w:style w:type="numbering" w:default="1" w:styleId="NoList">
+  <w:style w:type="numbering" w:default="1" w:styleId="Khngco">
     <w:name w:val="No List"/>
     <w:uiPriority w:val="99"/>
     <w:semiHidden/>
@@ -8079,9 +8423,9 @@
       </w:tblCellMar>
     </w:tblPr>
   </w:style>
-  <w:style w:type="paragraph" w:styleId="TOC1">
+  <w:style w:type="paragraph" w:styleId="Mucluc1">
     <w:name w:val="toc 1"/>
-    <w:basedOn w:val="Normal"/>
+    <w:basedOn w:val="Binhthng"/>
     <w:uiPriority w:val="1"/>
     <w:qFormat/>
     <w:pPr>
@@ -8093,9 +8437,9 @@
       <w:szCs w:val="24"/>
     </w:rPr>
   </w:style>
-  <w:style w:type="paragraph" w:styleId="TOC2">
+  <w:style w:type="paragraph" w:styleId="Mucluc2">
     <w:name w:val="toc 2"/>
-    <w:basedOn w:val="Normal"/>
+    <w:basedOn w:val="Binhthng"/>
     <w:uiPriority w:val="1"/>
     <w:qFormat/>
     <w:pPr>
@@ -8107,9 +8451,9 @@
       <w:szCs w:val="24"/>
     </w:rPr>
   </w:style>
-  <w:style w:type="paragraph" w:styleId="TOC3">
+  <w:style w:type="paragraph" w:styleId="Mucluc3">
     <w:name w:val="toc 3"/>
-    <w:basedOn w:val="Normal"/>
+    <w:basedOn w:val="Binhthng"/>
     <w:uiPriority w:val="1"/>
     <w:qFormat/>
     <w:pPr>
@@ -8121,9 +8465,9 @@
       <w:szCs w:val="24"/>
     </w:rPr>
   </w:style>
-  <w:style w:type="paragraph" w:styleId="BodyText">
+  <w:style w:type="paragraph" w:styleId="ThnVnban">
     <w:name w:val="Body Text"/>
-    <w:basedOn w:val="Normal"/>
+    <w:basedOn w:val="Binhthng"/>
     <w:uiPriority w:val="1"/>
     <w:qFormat/>
     <w:rPr>
@@ -8131,9 +8475,9 @@
       <w:szCs w:val="26"/>
     </w:rPr>
   </w:style>
-  <w:style w:type="paragraph" w:styleId="ListParagraph">
+  <w:style w:type="paragraph" w:styleId="oancuaDanhsach">
     <w:name w:val="List Paragraph"/>
-    <w:basedOn w:val="Normal"/>
+    <w:basedOn w:val="Binhthng"/>
     <w:uiPriority w:val="1"/>
     <w:qFormat/>
     <w:pPr>
@@ -8143,13 +8487,13 @@
   </w:style>
   <w:style w:type="paragraph" w:customStyle="1" w:styleId="TableParagraph">
     <w:name w:val="Table Paragraph"/>
-    <w:basedOn w:val="Normal"/>
+    <w:basedOn w:val="Binhthng"/>
     <w:uiPriority w:val="1"/>
     <w:qFormat/>
   </w:style>
-  <w:style w:type="table" w:styleId="TableGrid">
+  <w:style w:type="table" w:styleId="LiBang">
     <w:name w:val="Table Grid"/>
-    <w:basedOn w:val="TableNormal"/>
+    <w:basedOn w:val="BangThngthng"/>
     <w:uiPriority w:val="39"/>
     <w:rsid w:val="00422924"/>
     <w:tblPr>
@@ -8163,10 +8507,10 @@
       </w:tblBorders>
     </w:tblPr>
   </w:style>
-  <w:style w:type="paragraph" w:styleId="HTMLPreformatted">
+  <w:style w:type="paragraph" w:styleId="HTMLinhdangtrc">
     <w:name w:val="HTML Preformatted"/>
-    <w:basedOn w:val="Normal"/>
-    <w:link w:val="HTMLPreformattedChar"/>
+    <w:basedOn w:val="Binhthng"/>
+    <w:link w:val="HTMLinhdangtrcChar"/>
     <w:uiPriority w:val="99"/>
     <w:semiHidden/>
     <w:unhideWhenUsed/>
@@ -8177,10 +8521,10 @@
       <w:szCs w:val="20"/>
     </w:rPr>
   </w:style>
-  <w:style w:type="character" w:customStyle="1" w:styleId="HTMLPreformattedChar">
-    <w:name w:val="HTML Preformatted Char"/>
-    <w:basedOn w:val="DefaultParagraphFont"/>
-    <w:link w:val="HTMLPreformatted"/>
+  <w:style w:type="character" w:customStyle="1" w:styleId="HTMLinhdangtrcChar">
+    <w:name w:val="HTML Định dạng trước Char"/>
+    <w:basedOn w:val="Phngmcinhcuaoanvn"/>
+    <w:link w:val="HTMLinhdangtrc"/>
     <w:uiPriority w:val="99"/>
     <w:semiHidden/>
     <w:rsid w:val="00876A97"/>

</xml_diff>

<commit_message>
docs : design pattern document v1.2
</commit_message>
<xml_diff>
--- a/Documents/Report/TKXDPM_20241_20_Design_Patterns.docx
+++ b/Documents/Report/TKXDPM_20241_20_Design_Patterns.docx
@@ -4,7 +4,16 @@
   <w:body>
     <w:p>
       <w:pPr>
-        <w:spacing w:line="288" w:lineRule="auto"/>
+        <w:jc w:val="center"/>
+        <w:rPr>
+          <w:spacing w:val="-2"/>
+          <w:sz w:val="32"/>
+          <w:u w:val="single"/>
+        </w:rPr>
+      </w:pPr>
+    </w:p>
+    <w:p>
+      <w:pPr>
         <w:jc w:val="center"/>
         <w:rPr>
           <w:sz w:val="32"/>
@@ -366,7 +375,7 @@
           </mc:Choice>
           <mc:Fallback>
             <w:pict>
-              <v:group w14:anchorId="2D346AFD" id="Group 2" o:spid="_x0000_s1026" style="position:absolute;margin-left:75.8pt;margin-top:50.5pt;width:488.65pt;height:711.6pt;z-index:-16582656;mso-wrap-distance-left:0;mso-wrap-distance-right:0;mso-position-horizontal-relative:page;mso-position-vertical-relative:page" coordsize="62058,90373" o:gfxdata="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">
+              <v:group w14:anchorId="127DF583" id="Group 2" o:spid="_x0000_s1026" style="position:absolute;margin-left:75.8pt;margin-top:50.5pt;width:488.65pt;height:711.6pt;z-index:-16582656;mso-wrap-distance-left:0;mso-wrap-distance-right:0;mso-position-horizontal-relative:page;mso-position-vertical-relative:page" coordsize="62058,90373" o:gfxdata="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">
                 <v:shape id="Graphic 3" o:spid="_x0000_s1027" style="position:absolute;width:660;height:660;visibility:visible;mso-wrap-style:square;v-text-anchor:top" coordsize="66040,66040" o:gfxdata="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" path="m65532,47244r-18288,l47244,65532r18288,l65532,47244xem65532,l,,,65532r9144,l9144,9144r56388,l65532,xe" fillcolor="black" stroked="f">
                   <v:path arrowok="t"/>
                 </v:shape>
@@ -501,7 +510,6 @@
     </w:p>
     <w:p>
       <w:pPr>
-        <w:spacing w:line="288" w:lineRule="auto"/>
         <w:jc w:val="center"/>
         <w:rPr>
           <w:sz w:val="32"/>
@@ -594,7 +602,6 @@
     <w:p>
       <w:pPr>
         <w:pStyle w:val="ThnVnban"/>
-        <w:spacing w:line="288" w:lineRule="auto"/>
         <w:rPr>
           <w:sz w:val="32"/>
         </w:rPr>
@@ -603,7 +610,6 @@
     <w:p>
       <w:pPr>
         <w:pStyle w:val="ThnVnban"/>
-        <w:spacing w:line="288" w:lineRule="auto"/>
         <w:rPr>
           <w:sz w:val="32"/>
         </w:rPr>
@@ -612,7 +618,6 @@
     <w:p>
       <w:pPr>
         <w:pStyle w:val="ThnVnban"/>
-        <w:spacing w:line="288" w:lineRule="auto"/>
         <w:rPr>
           <w:sz w:val="32"/>
         </w:rPr>
@@ -620,7 +625,6 @@
     </w:p>
     <w:p>
       <w:pPr>
-        <w:spacing w:line="288" w:lineRule="auto"/>
         <w:jc w:val="center"/>
         <w:rPr>
           <w:sz w:val="32"/>
@@ -670,7 +674,6 @@
     <w:p>
       <w:pPr>
         <w:pStyle w:val="ThnVnban"/>
-        <w:spacing w:line="288" w:lineRule="auto"/>
         <w:rPr>
           <w:sz w:val="32"/>
         </w:rPr>
@@ -679,7 +682,6 @@
     <w:p>
       <w:pPr>
         <w:pStyle w:val="ThnVnban"/>
-        <w:spacing w:line="288" w:lineRule="auto"/>
         <w:rPr>
           <w:sz w:val="32"/>
         </w:rPr>
@@ -687,7 +689,6 @@
     </w:p>
     <w:p>
       <w:pPr>
-        <w:spacing w:line="288" w:lineRule="auto"/>
         <w:jc w:val="center"/>
         <w:rPr>
           <w:spacing w:val="-2"/>
@@ -835,7 +836,6 @@
     </w:p>
     <w:p>
       <w:pPr>
-        <w:spacing w:line="288" w:lineRule="auto"/>
         <w:jc w:val="center"/>
         <w:rPr>
           <w:spacing w:val="-2"/>
@@ -846,8 +846,6 @@
     </w:p>
     <w:p>
       <w:pPr>
-        <w:spacing w:line="288" w:lineRule="auto"/>
-        <w:ind w:hanging="3960"/>
         <w:jc w:val="center"/>
         <w:rPr>
           <w:spacing w:val="-2"/>
@@ -858,8 +856,6 @@
     </w:p>
     <w:p>
       <w:pPr>
-        <w:spacing w:line="288" w:lineRule="auto"/>
-        <w:ind w:hanging="3960"/>
         <w:jc w:val="center"/>
         <w:rPr>
           <w:spacing w:val="-2"/>
@@ -878,8 +874,6 @@
     </w:p>
     <w:p>
       <w:pPr>
-        <w:spacing w:line="288" w:lineRule="auto"/>
-        <w:ind w:hanging="3960"/>
         <w:jc w:val="center"/>
         <w:rPr>
           <w:spacing w:val="-2"/>
@@ -898,8 +892,6 @@
     </w:p>
     <w:p>
       <w:pPr>
-        <w:spacing w:line="288" w:lineRule="auto"/>
-        <w:ind w:hanging="2221"/>
         <w:rPr>
           <w:spacing w:val="-2"/>
           <w:sz w:val="32"/>
@@ -935,17 +927,14 @@
           </w:tcPr>
           <w:p>
             <w:pPr>
-              <w:spacing w:line="288" w:lineRule="auto"/>
               <w:rPr>
                 <w:spacing w:val="-2"/>
-                <w:sz w:val="26"/>
                 <w:szCs w:val="26"/>
               </w:rPr>
             </w:pPr>
             <w:r>
               <w:rPr>
                 <w:spacing w:val="-2"/>
-                <w:sz w:val="26"/>
                 <w:szCs w:val="26"/>
               </w:rPr>
               <w:t>Họ và tên</w:t>
@@ -958,17 +947,14 @@
           </w:tcPr>
           <w:p>
             <w:pPr>
-              <w:spacing w:line="288" w:lineRule="auto"/>
               <w:rPr>
                 <w:spacing w:val="-2"/>
-                <w:sz w:val="26"/>
                 <w:szCs w:val="26"/>
               </w:rPr>
             </w:pPr>
             <w:r>
               <w:rPr>
                 <w:spacing w:val="-2"/>
-                <w:sz w:val="26"/>
                 <w:szCs w:val="26"/>
               </w:rPr>
               <w:t>MSSV</w:t>
@@ -981,17 +967,14 @@
           </w:tcPr>
           <w:p>
             <w:pPr>
-              <w:spacing w:line="288" w:lineRule="auto"/>
               <w:rPr>
                 <w:spacing w:val="-2"/>
-                <w:sz w:val="26"/>
                 <w:szCs w:val="26"/>
               </w:rPr>
             </w:pPr>
             <w:r>
               <w:rPr>
                 <w:spacing w:val="-2"/>
-                <w:sz w:val="26"/>
                 <w:szCs w:val="26"/>
               </w:rPr>
               <w:t>Vai trò</w:t>
@@ -1009,17 +992,14 @@
           </w:tcPr>
           <w:p>
             <w:pPr>
-              <w:spacing w:line="288" w:lineRule="auto"/>
               <w:rPr>
                 <w:spacing w:val="-2"/>
-                <w:sz w:val="26"/>
                 <w:szCs w:val="26"/>
               </w:rPr>
             </w:pPr>
             <w:r>
               <w:rPr>
                 <w:spacing w:val="-2"/>
-                <w:sz w:val="26"/>
                 <w:szCs w:val="26"/>
               </w:rPr>
               <w:t>Nguyễn Duy Tấn</w:t>
@@ -1032,17 +1012,14 @@
           </w:tcPr>
           <w:p>
             <w:pPr>
-              <w:spacing w:line="288" w:lineRule="auto"/>
               <w:rPr>
                 <w:spacing w:val="-2"/>
-                <w:sz w:val="26"/>
                 <w:szCs w:val="26"/>
               </w:rPr>
             </w:pPr>
             <w:r>
               <w:rPr>
                 <w:spacing w:val="-2"/>
-                <w:sz w:val="26"/>
                 <w:szCs w:val="26"/>
               </w:rPr>
               <w:t>20215478</w:t>
@@ -1055,17 +1032,14 @@
           </w:tcPr>
           <w:p>
             <w:pPr>
-              <w:spacing w:line="288" w:lineRule="auto"/>
               <w:rPr>
                 <w:spacing w:val="-2"/>
-                <w:sz w:val="26"/>
                 <w:szCs w:val="26"/>
               </w:rPr>
             </w:pPr>
             <w:r>
               <w:rPr>
                 <w:spacing w:val="-2"/>
-                <w:sz w:val="26"/>
                 <w:szCs w:val="26"/>
               </w:rPr>
               <w:t>Nhóm trưởng</w:t>
@@ -1083,17 +1057,14 @@
           </w:tcPr>
           <w:p>
             <w:pPr>
-              <w:spacing w:line="288" w:lineRule="auto"/>
               <w:rPr>
                 <w:spacing w:val="-2"/>
-                <w:sz w:val="26"/>
                 <w:szCs w:val="26"/>
               </w:rPr>
             </w:pPr>
             <w:r>
               <w:rPr>
                 <w:spacing w:val="-2"/>
-                <w:sz w:val="26"/>
                 <w:szCs w:val="26"/>
               </w:rPr>
               <w:t>Nguyễn Văn Tấn</w:t>
@@ -1106,17 +1077,14 @@
           </w:tcPr>
           <w:p>
             <w:pPr>
-              <w:spacing w:line="288" w:lineRule="auto"/>
               <w:rPr>
                 <w:spacing w:val="-2"/>
-                <w:sz w:val="26"/>
                 <w:szCs w:val="26"/>
               </w:rPr>
             </w:pPr>
             <w:r>
               <w:rPr>
                 <w:spacing w:val="-2"/>
-                <w:sz w:val="26"/>
                 <w:szCs w:val="26"/>
               </w:rPr>
               <w:t>20215479</w:t>
@@ -1129,17 +1097,14 @@
           </w:tcPr>
           <w:p>
             <w:pPr>
-              <w:spacing w:line="288" w:lineRule="auto"/>
               <w:rPr>
                 <w:spacing w:val="-2"/>
-                <w:sz w:val="26"/>
                 <w:szCs w:val="26"/>
               </w:rPr>
             </w:pPr>
             <w:r>
               <w:rPr>
                 <w:spacing w:val="-2"/>
-                <w:sz w:val="26"/>
                 <w:szCs w:val="26"/>
               </w:rPr>
               <w:t>Thành viên</w:t>
@@ -1157,17 +1122,14 @@
           </w:tcPr>
           <w:p>
             <w:pPr>
-              <w:spacing w:line="288" w:lineRule="auto"/>
               <w:rPr>
                 <w:spacing w:val="-2"/>
-                <w:sz w:val="26"/>
                 <w:szCs w:val="26"/>
               </w:rPr>
             </w:pPr>
             <w:r>
               <w:rPr>
                 <w:spacing w:val="-2"/>
-                <w:sz w:val="26"/>
                 <w:szCs w:val="26"/>
               </w:rPr>
               <w:t>Lù Mạnh Thắng</w:t>
@@ -1180,17 +1142,14 @@
           </w:tcPr>
           <w:p>
             <w:pPr>
-              <w:spacing w:line="288" w:lineRule="auto"/>
               <w:rPr>
                 <w:spacing w:val="-2"/>
-                <w:sz w:val="26"/>
                 <w:szCs w:val="26"/>
               </w:rPr>
             </w:pPr>
             <w:r>
               <w:rPr>
                 <w:spacing w:val="-2"/>
-                <w:sz w:val="26"/>
                 <w:szCs w:val="26"/>
               </w:rPr>
               <w:t>20194167</w:t>
@@ -1203,17 +1162,14 @@
           </w:tcPr>
           <w:p>
             <w:pPr>
-              <w:spacing w:line="288" w:lineRule="auto"/>
               <w:rPr>
                 <w:spacing w:val="-2"/>
-                <w:sz w:val="26"/>
                 <w:szCs w:val="26"/>
               </w:rPr>
             </w:pPr>
             <w:r>
               <w:rPr>
                 <w:spacing w:val="-2"/>
-                <w:sz w:val="26"/>
                 <w:szCs w:val="26"/>
               </w:rPr>
               <w:t>Thành viên</w:t>
@@ -1231,17 +1187,14 @@
           </w:tcPr>
           <w:p>
             <w:pPr>
-              <w:spacing w:line="288" w:lineRule="auto"/>
               <w:rPr>
                 <w:spacing w:val="-2"/>
-                <w:sz w:val="26"/>
                 <w:szCs w:val="26"/>
               </w:rPr>
             </w:pPr>
             <w:r>
               <w:rPr>
                 <w:spacing w:val="-2"/>
-                <w:sz w:val="26"/>
                 <w:szCs w:val="26"/>
               </w:rPr>
               <w:t>Lưu Trọng Tấn</w:t>
@@ -1254,17 +1207,14 @@
           </w:tcPr>
           <w:p>
             <w:pPr>
-              <w:spacing w:line="288" w:lineRule="auto"/>
               <w:rPr>
                 <w:spacing w:val="-2"/>
-                <w:sz w:val="26"/>
                 <w:szCs w:val="26"/>
               </w:rPr>
             </w:pPr>
             <w:r>
               <w:rPr>
                 <w:spacing w:val="-2"/>
-                <w:sz w:val="26"/>
                 <w:szCs w:val="26"/>
               </w:rPr>
               <w:t>20215477</w:t>
@@ -1277,17 +1227,14 @@
           </w:tcPr>
           <w:p>
             <w:pPr>
-              <w:spacing w:line="288" w:lineRule="auto"/>
               <w:rPr>
                 <w:spacing w:val="-2"/>
-                <w:sz w:val="26"/>
                 <w:szCs w:val="26"/>
               </w:rPr>
             </w:pPr>
             <w:r>
               <w:rPr>
                 <w:spacing w:val="-2"/>
-                <w:sz w:val="26"/>
                 <w:szCs w:val="26"/>
               </w:rPr>
               <w:t>Thành viên</w:t>
@@ -1305,17 +1252,14 @@
           </w:tcPr>
           <w:p>
             <w:pPr>
-              <w:spacing w:line="288" w:lineRule="auto"/>
               <w:rPr>
                 <w:spacing w:val="-2"/>
-                <w:sz w:val="26"/>
                 <w:szCs w:val="26"/>
               </w:rPr>
             </w:pPr>
             <w:r>
               <w:rPr>
                 <w:spacing w:val="-2"/>
-                <w:sz w:val="26"/>
                 <w:szCs w:val="26"/>
               </w:rPr>
               <w:t>thanongsith thavisack</w:t>
@@ -1328,17 +1272,14 @@
           </w:tcPr>
           <w:p>
             <w:pPr>
-              <w:spacing w:line="288" w:lineRule="auto"/>
               <w:rPr>
                 <w:spacing w:val="-2"/>
-                <w:sz w:val="26"/>
                 <w:szCs w:val="26"/>
               </w:rPr>
             </w:pPr>
             <w:r>
               <w:rPr>
                 <w:spacing w:val="-2"/>
-                <w:sz w:val="26"/>
                 <w:szCs w:val="26"/>
               </w:rPr>
               <w:t>20180288</w:t>
@@ -1351,17 +1292,14 @@
           </w:tcPr>
           <w:p>
             <w:pPr>
-              <w:spacing w:line="288" w:lineRule="auto"/>
               <w:rPr>
                 <w:spacing w:val="-2"/>
-                <w:sz w:val="26"/>
                 <w:szCs w:val="26"/>
               </w:rPr>
             </w:pPr>
             <w:r>
               <w:rPr>
                 <w:spacing w:val="-2"/>
-                <w:sz w:val="26"/>
                 <w:szCs w:val="26"/>
               </w:rPr>
               <w:t>Thành viên</w:t>
@@ -1372,7 +1310,6 @@
     </w:tbl>
     <w:p>
       <w:pPr>
-        <w:spacing w:line="288" w:lineRule="auto"/>
         <w:rPr>
           <w:sz w:val="32"/>
         </w:rPr>
@@ -1381,7 +1318,6 @@
     <w:p>
       <w:pPr>
         <w:pStyle w:val="ThnVnban"/>
-        <w:spacing w:line="288" w:lineRule="auto"/>
         <w:rPr>
           <w:sz w:val="32"/>
         </w:rPr>
@@ -1390,7 +1326,6 @@
     <w:p>
       <w:pPr>
         <w:pStyle w:val="ThnVnban"/>
-        <w:spacing w:line="288" w:lineRule="auto"/>
         <w:rPr>
           <w:sz w:val="32"/>
         </w:rPr>
@@ -1399,7 +1334,6 @@
     <w:p>
       <w:pPr>
         <w:pStyle w:val="ThnVnban"/>
-        <w:spacing w:line="288" w:lineRule="auto"/>
         <w:rPr>
           <w:sz w:val="32"/>
         </w:rPr>
@@ -1408,7 +1342,6 @@
     <w:p>
       <w:pPr>
         <w:pStyle w:val="ThnVnban"/>
-        <w:spacing w:line="288" w:lineRule="auto"/>
         <w:rPr>
           <w:sz w:val="32"/>
         </w:rPr>
@@ -1417,7 +1350,6 @@
     <w:p>
       <w:pPr>
         <w:pStyle w:val="ThnVnban"/>
-        <w:spacing w:line="288" w:lineRule="auto"/>
         <w:rPr>
           <w:sz w:val="32"/>
         </w:rPr>
@@ -1426,7 +1358,6 @@
     <w:p>
       <w:pPr>
         <w:pStyle w:val="ThnVnban"/>
-        <w:spacing w:line="288" w:lineRule="auto"/>
         <w:rPr>
           <w:sz w:val="32"/>
         </w:rPr>
@@ -1435,7 +1366,6 @@
     <w:p>
       <w:pPr>
         <w:pStyle w:val="ThnVnban"/>
-        <w:spacing w:line="288" w:lineRule="auto"/>
         <w:rPr>
           <w:sz w:val="32"/>
         </w:rPr>
@@ -1443,7 +1373,6 @@
     </w:p>
     <w:p>
       <w:pPr>
-        <w:spacing w:line="288" w:lineRule="auto"/>
         <w:jc w:val="center"/>
         <w:rPr>
           <w:i/>
@@ -1453,7 +1382,6 @@
     </w:p>
     <w:p>
       <w:pPr>
-        <w:spacing w:line="288" w:lineRule="auto"/>
         <w:jc w:val="center"/>
         <w:rPr>
           <w:i/>
@@ -1486,7 +1414,6 @@
     </w:p>
     <w:p>
       <w:pPr>
-        <w:spacing w:line="288" w:lineRule="auto"/>
         <w:jc w:val="center"/>
         <w:rPr>
           <w:sz w:val="32"/>
@@ -1504,16 +1431,10 @@
     <w:p>
       <w:pPr>
         <w:pStyle w:val="u1"/>
-        <w:spacing w:before="0" w:line="288" w:lineRule="auto"/>
-        <w:ind w:left="0"/>
-        <w:rPr>
-          <w:color w:val="548DD4" w:themeColor="text2" w:themeTint="99"/>
-        </w:rPr>
-      </w:pPr>
-      <w:r>
-        <w:rPr>
-          <w:color w:val="548DD4" w:themeColor="text2" w:themeTint="99"/>
-        </w:rPr>
+        <w:spacing w:before="0"/>
+        <w:ind w:left="0" w:firstLine="0"/>
+      </w:pPr>
+      <w:r>
         <w:lastRenderedPageBreak/>
         <w:t>Vấn đề 1: thêm sản phẩm mới AudioBook</w:t>
       </w:r>
@@ -1524,7 +1445,6 @@
         <w:tabs>
           <w:tab w:val="left" w:pos="820"/>
         </w:tabs>
-        <w:spacing w:line="288" w:lineRule="auto"/>
         <w:jc w:val="both"/>
       </w:pPr>
       <w:r>
@@ -1558,7 +1478,6 @@
         <w:tabs>
           <w:tab w:val="left" w:pos="820"/>
         </w:tabs>
-        <w:spacing w:line="288" w:lineRule="auto"/>
       </w:pPr>
       <w:r>
         <w:t xml:space="preserve">Thông tin về loại mặt hàng mới như sau: </w:t>
@@ -1570,7 +1489,6 @@
         <w:tabs>
           <w:tab w:val="left" w:pos="820"/>
         </w:tabs>
-        <w:spacing w:line="288" w:lineRule="auto"/>
       </w:pPr>
       <w:r>
         <w:t xml:space="preserve">AudioBook </w:t>
@@ -1582,7 +1500,6 @@
         <w:tabs>
           <w:tab w:val="left" w:pos="820"/>
         </w:tabs>
-        <w:spacing w:line="288" w:lineRule="auto"/>
       </w:pPr>
       <w:r>
         <w:t xml:space="preserve">+ String author, ví dụ: Paulo Coelho </w:t>
@@ -1594,7 +1511,6 @@
         <w:tabs>
           <w:tab w:val="left" w:pos="820"/>
         </w:tabs>
-        <w:spacing w:line="288" w:lineRule="auto"/>
       </w:pPr>
       <w:r>
         <w:t xml:space="preserve">+ String format, ví dụ: mp3 </w:t>
@@ -1606,7 +1522,6 @@
         <w:tabs>
           <w:tab w:val="left" w:pos="820"/>
         </w:tabs>
-        <w:spacing w:line="288" w:lineRule="auto"/>
       </w:pPr>
       <w:r>
         <w:t xml:space="preserve">+ String language, ví dụ: English </w:t>
@@ -1618,7 +1533,6 @@
         <w:tabs>
           <w:tab w:val="left" w:pos="820"/>
         </w:tabs>
-        <w:spacing w:line="288" w:lineRule="auto"/>
       </w:pPr>
       <w:r>
         <w:t xml:space="preserve">+ String accent, ví dụ: Male - North America </w:t>
@@ -1630,7 +1544,6 @@
         <w:tabs>
           <w:tab w:val="left" w:pos="820"/>
         </w:tabs>
-        <w:spacing w:line="288" w:lineRule="auto"/>
       </w:pPr>
       <w:r>
         <w:t>+ int lengthInMinutes, ví dụ: 226</w:t>
@@ -1642,7 +1555,6 @@
         <w:tabs>
           <w:tab w:val="left" w:pos="820"/>
         </w:tabs>
-        <w:spacing w:line="288" w:lineRule="auto"/>
         <w:rPr>
           <w:b/>
           <w:bCs/>
@@ -1658,40 +1570,31 @@
     </w:p>
     <w:p>
       <w:pPr>
-        <w:pStyle w:val="u1"/>
-        <w:numPr>
-          <w:ilvl w:val="0"/>
-          <w:numId w:val="33"/>
-        </w:numPr>
-        <w:tabs>
-          <w:tab w:val="left" w:pos="820"/>
-        </w:tabs>
-        <w:spacing w:line="288" w:lineRule="auto"/>
-        <w:rPr>
-          <w:color w:val="548DD4" w:themeColor="text2" w:themeTint="99"/>
-        </w:rPr>
-      </w:pPr>
-      <w:r>
-        <w:rPr>
-          <w:color w:val="548DD4" w:themeColor="text2" w:themeTint="99"/>
+        <w:rPr>
+          <w:szCs w:val="26"/>
+        </w:rPr>
+      </w:pPr>
+      <w:r>
+        <w:rPr>
+          <w:szCs w:val="26"/>
         </w:rPr>
         <w:t>Cơ sở dữ liệu của nhóm đang sử dụng MongoDB lưu tất cả các loại sản phẩm vào trong Document Product. Việc thêm một sản phẩm mới trong cơ sở dữ liệu sẽ gây ra control coupling</w:t>
       </w:r>
       <w:r>
         <w:rPr>
-          <w:color w:val="548DD4" w:themeColor="text2" w:themeTint="99"/>
+          <w:szCs w:val="26"/>
         </w:rPr>
         <w:t>, đồng thời vi phạm tính Open-Close Principle trong SOLID</w:t>
       </w:r>
       <w:r>
         <w:rPr>
-          <w:color w:val="548DD4" w:themeColor="text2" w:themeTint="99"/>
+          <w:szCs w:val="26"/>
         </w:rPr>
         <w:t xml:space="preserve"> minh họa trong đoạn code sau </w:t>
       </w:r>
       <w:r>
         <w:rPr>
-          <w:color w:val="548DD4" w:themeColor="text2" w:themeTint="99"/>
+          <w:szCs w:val="26"/>
         </w:rPr>
         <w:br/>
       </w:r>
@@ -1703,10 +1606,12 @@
           <w:tab w:val="left" w:pos="0"/>
           <w:tab w:val="left" w:pos="820"/>
         </w:tabs>
-        <w:spacing w:line="288" w:lineRule="auto"/>
         <w:jc w:val="center"/>
       </w:pPr>
       <w:r>
+        <w:rPr>
+          <w:noProof/>
+        </w:rPr>
         <w:drawing>
           <wp:inline distT="0" distB="0" distL="0" distR="0" wp14:anchorId="0C2349A0" wp14:editId="7C6C207E">
             <wp:extent cx="6438900" cy="1743710"/>
@@ -1751,7 +1656,6 @@
           <w:tab w:val="left" w:pos="0"/>
           <w:tab w:val="left" w:pos="820"/>
         </w:tabs>
-        <w:spacing w:line="288" w:lineRule="auto"/>
         <w:jc w:val="center"/>
       </w:pPr>
     </w:p>
@@ -1762,7 +1666,6 @@
           <w:tab w:val="left" w:pos="0"/>
           <w:tab w:val="left" w:pos="820"/>
         </w:tabs>
-        <w:spacing w:line="288" w:lineRule="auto"/>
       </w:pPr>
       <w:r>
         <w:rPr>
@@ -1782,7 +1685,6 @@
           <w:tab w:val="left" w:pos="0"/>
           <w:tab w:val="left" w:pos="820"/>
         </w:tabs>
-        <w:spacing w:line="288" w:lineRule="auto"/>
       </w:pPr>
       <w:r>
         <w:rPr>
@@ -1832,7 +1734,6 @@
           <w:tab w:val="left" w:pos="0"/>
           <w:tab w:val="left" w:pos="820"/>
         </w:tabs>
-        <w:spacing w:line="288" w:lineRule="auto"/>
       </w:pPr>
       <w:r>
         <w:t>Đối với mỗi request để tạo loại sản phẩm mới, mỗi loại sản phẩm có các thuộc tính riêng được gửi lên sử dụng extend để kế thừa các thuộc tính chung.</w:t>
@@ -1845,14 +1746,22 @@
           <w:tab w:val="left" w:pos="0"/>
           <w:tab w:val="left" w:pos="820"/>
         </w:tabs>
-        <w:spacing w:line="288" w:lineRule="auto"/>
+      </w:pPr>
+    </w:p>
+    <w:p>
+      <w:pPr>
+        <w:pStyle w:val="ThnVnban"/>
+        <w:tabs>
+          <w:tab w:val="left" w:pos="0"/>
+          <w:tab w:val="left" w:pos="820"/>
+        </w:tabs>
       </w:pPr>
       <w:r>
         <w:rPr>
           <w:noProof/>
         </w:rPr>
         <w:drawing>
-          <wp:anchor distT="0" distB="0" distL="114300" distR="114300" simplePos="0" relativeHeight="486734848" behindDoc="0" locked="0" layoutInCell="1" allowOverlap="1" wp14:anchorId="013DC8E7" wp14:editId="57649A03">
+          <wp:anchor distT="0" distB="0" distL="114300" distR="114300" simplePos="0" relativeHeight="486734848" behindDoc="0" locked="0" layoutInCell="1" allowOverlap="1" wp14:anchorId="013DC8E7" wp14:editId="12036F4F">
             <wp:simplePos x="0" y="0"/>
             <wp:positionH relativeFrom="column">
               <wp:posOffset>2540</wp:posOffset>
@@ -1907,9 +1816,6 @@
           </wp:anchor>
         </w:drawing>
       </w:r>
-      <w:r>
-        <w:t>Phương thức createMedia được gọi có triển khai như sau</w:t>
-      </w:r>
     </w:p>
     <w:p>
       <w:pPr>
@@ -1918,7 +1824,18 @@
           <w:tab w:val="left" w:pos="0"/>
           <w:tab w:val="left" w:pos="820"/>
         </w:tabs>
-        <w:spacing w:line="288" w:lineRule="auto"/>
+      </w:pPr>
+      <w:r>
+        <w:t>Phương thức createMedia được gọi có triển khai như sau</w:t>
+      </w:r>
+    </w:p>
+    <w:p>
+      <w:pPr>
+        <w:pStyle w:val="ThnVnban"/>
+        <w:tabs>
+          <w:tab w:val="left" w:pos="0"/>
+          <w:tab w:val="left" w:pos="820"/>
+        </w:tabs>
       </w:pPr>
       <w:r>
         <w:rPr>
@@ -1968,7 +1885,6 @@
           <w:tab w:val="left" w:pos="0"/>
           <w:tab w:val="left" w:pos="820"/>
         </w:tabs>
-        <w:spacing w:line="288" w:lineRule="auto"/>
       </w:pPr>
       <w:r>
         <w:t xml:space="preserve">Dựa vào type trong product sẽ lấy được các factory như AudioFactory, AudioFactory sẽ </w:t>
@@ -2001,6 +1917,12 @@
       </w:r>
       <w:r>
         <w:t xml:space="preserve"> phương thức createFromRequest() đã được implement</w:t>
+      </w:r>
+      <w:r>
+        <w:t xml:space="preserve">. </w:t>
+      </w:r>
+      <w:r>
+        <w:t>Tạo 1 sản phẩm mới từ request dựa trên request được gửi.</w:t>
       </w:r>
     </w:p>
     <w:p>
@@ -2010,10 +1932,9 @@
           <w:tab w:val="left" w:pos="0"/>
           <w:tab w:val="left" w:pos="820"/>
         </w:tabs>
-        <w:spacing w:line="288" w:lineRule="auto"/>
-      </w:pPr>
-      <w:r>
-        <w:t xml:space="preserve"> Tạo 1 sản phẩm mới từ request dựa trên request được gửi.</w:t>
+      </w:pPr>
+      <w:r>
+        <w:t>Triển khai của các factory như sau</w:t>
       </w:r>
     </w:p>
     <w:p>
@@ -2023,20 +1944,6 @@
           <w:tab w:val="left" w:pos="0"/>
           <w:tab w:val="left" w:pos="820"/>
         </w:tabs>
-        <w:spacing w:line="288" w:lineRule="auto"/>
-      </w:pPr>
-      <w:r>
-        <w:t>Triển khai của các factory như sau</w:t>
-      </w:r>
-    </w:p>
-    <w:p>
-      <w:pPr>
-        <w:pStyle w:val="ThnVnban"/>
-        <w:tabs>
-          <w:tab w:val="left" w:pos="0"/>
-          <w:tab w:val="left" w:pos="820"/>
-        </w:tabs>
-        <w:spacing w:line="288" w:lineRule="auto"/>
       </w:pPr>
       <w:r>
         <w:rPr>
@@ -2086,7 +1993,6 @@
           <w:tab w:val="left" w:pos="0"/>
           <w:tab w:val="left" w:pos="820"/>
         </w:tabs>
-        <w:spacing w:line="288" w:lineRule="auto"/>
       </w:pPr>
       <w:r>
         <w:rPr>
@@ -2136,7 +2042,6 @@
           <w:tab w:val="left" w:pos="0"/>
           <w:tab w:val="left" w:pos="820"/>
         </w:tabs>
-        <w:spacing w:line="288" w:lineRule="auto"/>
       </w:pPr>
       <w:r>
         <w:rPr>
@@ -2182,28 +2087,16 @@
     <w:p>
       <w:pPr>
         <w:pStyle w:val="u1"/>
-        <w:spacing w:before="0" w:line="288" w:lineRule="auto"/>
-        <w:ind w:left="0"/>
-        <w:rPr>
-          <w:color w:val="548DD4" w:themeColor="text2" w:themeTint="99"/>
-        </w:rPr>
-      </w:pPr>
-      <w:r>
-        <w:rPr>
-          <w:color w:val="548DD4" w:themeColor="text2" w:themeTint="99"/>
-        </w:rPr>
+        <w:spacing w:before="0"/>
+        <w:ind w:left="0" w:firstLine="0"/>
+      </w:pPr>
+      <w:r>
         <w:t>V</w:t>
       </w:r>
       <w:r>
-        <w:rPr>
-          <w:color w:val="548DD4" w:themeColor="text2" w:themeTint="99"/>
-        </w:rPr>
         <w:t xml:space="preserve">ấn đề 2: </w:t>
       </w:r>
       <w:r>
-        <w:rPr>
-          <w:color w:val="548DD4" w:themeColor="text2" w:themeTint="99"/>
-        </w:rPr>
         <w:t>Thay đổi cách tính phí vận chuyển</w:t>
       </w:r>
     </w:p>
@@ -2214,7 +2107,6 @@
           <w:tab w:val="left" w:pos="0"/>
           <w:tab w:val="left" w:pos="820"/>
         </w:tabs>
-        <w:spacing w:line="288" w:lineRule="auto"/>
         <w:rPr>
           <w:b/>
           <w:bCs/>
@@ -2235,7 +2127,6 @@
           <w:tab w:val="left" w:pos="0"/>
           <w:tab w:val="left" w:pos="820"/>
         </w:tabs>
-        <w:spacing w:line="288" w:lineRule="auto"/>
       </w:pPr>
       <w:r>
         <w:t>Trong hệ thống hiện tại, phí vận chuyển được tính dựa trên khối lượng thực tế của kiện hàng. Tuy nhiên, yêu cầu mới đòi hỏi phải xem xét thêm khối lượng quy đổi (dựa trên kích thước) và tính phí dựa trên giá trị lớn hơn giữa hai khối lượng. Việc tích hợp logic này vào các phương thức tính phí có thể gây ra "control coupling", làm hệ thống khó bảo trì.</w:t>
@@ -2248,7 +2139,6 @@
           <w:tab w:val="left" w:pos="0"/>
           <w:tab w:val="left" w:pos="820"/>
         </w:tabs>
-        <w:spacing w:line="288" w:lineRule="auto"/>
         <w:rPr>
           <w:b/>
           <w:bCs/>
@@ -2269,7 +2159,6 @@
           <w:tab w:val="left" w:pos="0"/>
           <w:tab w:val="left" w:pos="820"/>
         </w:tabs>
-        <w:spacing w:line="288" w:lineRule="auto"/>
       </w:pPr>
       <w:r>
         <w:t>Nhóm đã áp dụng Factory Method để tách biệt việc quyết định cách tính khối lượng và logic tính phí. Factory Method được sử dụng để tạo các đối tượng thực hiện tính khối lượng phù hợp dựa trên dữ liệu đầu vào.</w:t>
@@ -2282,7 +2171,6 @@
           <w:tab w:val="left" w:pos="0"/>
           <w:tab w:val="left" w:pos="820"/>
         </w:tabs>
-        <w:spacing w:line="288" w:lineRule="auto"/>
         <w:rPr>
           <w:b/>
           <w:bCs/>
@@ -2307,8 +2195,7 @@
           <w:tab w:val="left" w:pos="0"/>
           <w:tab w:val="left" w:pos="820"/>
         </w:tabs>
-        <w:spacing w:line="288" w:lineRule="auto"/>
-        <w:ind w:left="0"/>
+        <w:ind w:left="0" w:firstLine="0"/>
       </w:pPr>
       <w:r>
         <w:t>Factory Method để chọn chiến lược tính khối lượng:</w:t>
@@ -2321,7 +2208,6 @@
           <w:tab w:val="left" w:pos="0"/>
           <w:tab w:val="left" w:pos="820"/>
         </w:tabs>
-        <w:spacing w:line="288" w:lineRule="auto"/>
       </w:pPr>
       <w:r>
         <w:t>Phương pháp này quyết định sử dụng cách tính khối lượng dựa trên trọng lượng thực tế hoặc khối lượng quy đổi bằng cách tạo các đối tượng chiến lược.</w:t>
@@ -2334,7 +2220,6 @@
           <w:tab w:val="left" w:pos="0"/>
           <w:tab w:val="left" w:pos="820"/>
         </w:tabs>
-        <w:spacing w:line="288" w:lineRule="auto"/>
       </w:pPr>
       <w:r>
         <w:rPr>
@@ -2388,8 +2273,7 @@
           <w:tab w:val="left" w:pos="0"/>
           <w:tab w:val="left" w:pos="820"/>
         </w:tabs>
-        <w:spacing w:line="288" w:lineRule="auto"/>
-        <w:ind w:left="0"/>
+        <w:ind w:left="0" w:firstLine="0"/>
       </w:pPr>
       <w:r>
         <w:t>Hàm getWeight trong lớp Product:</w:t>
@@ -2402,7 +2286,6 @@
           <w:tab w:val="left" w:pos="0"/>
           <w:tab w:val="left" w:pos="820"/>
         </w:tabs>
-        <w:spacing w:line="288" w:lineRule="auto"/>
       </w:pPr>
       <w:r>
         <w:t>Để đơn giản hóa việc truy xuất khối lượng, phương thức getWeight sử dụng WeightCalculatorFactory để tạo chiến lược và tính toán khối lượng phù hợp.</w:t>
@@ -2415,7 +2298,6 @@
           <w:tab w:val="left" w:pos="0"/>
           <w:tab w:val="left" w:pos="820"/>
         </w:tabs>
-        <w:spacing w:line="288" w:lineRule="auto"/>
       </w:pPr>
       <w:r>
         <w:rPr>
@@ -2469,8 +2351,7 @@
           <w:tab w:val="left" w:pos="0"/>
           <w:tab w:val="left" w:pos="820"/>
         </w:tabs>
-        <w:spacing w:line="288" w:lineRule="auto"/>
-        <w:ind w:left="0"/>
+        <w:ind w:left="0" w:firstLine="0"/>
       </w:pPr>
       <w:r>
         <w:t>Hàm calculateShippingFee:</w:t>
@@ -2483,7 +2364,6 @@
           <w:tab w:val="left" w:pos="0"/>
           <w:tab w:val="left" w:pos="820"/>
         </w:tabs>
-        <w:spacing w:line="288" w:lineRule="auto"/>
       </w:pPr>
       <w:r>
         <w:t>Hàm này tính phí vận chuyển dựa trên các tham số đầu vào như ID giỏ hàng, tỉnh thành, và yêu cầu giao gấp. Logic bao gồm:</w:t>
@@ -2500,8 +2380,7 @@
           <w:tab w:val="left" w:pos="0"/>
           <w:tab w:val="left" w:pos="820"/>
         </w:tabs>
-        <w:spacing w:line="288" w:lineRule="auto"/>
-        <w:ind w:left="0"/>
+        <w:ind w:left="0" w:firstLine="0"/>
       </w:pPr>
       <w:r>
         <w:t xml:space="preserve">Xác định khối lượng tổng: Sử dụng phương thức </w:t>
@@ -2526,8 +2405,7 @@
           <w:tab w:val="left" w:pos="0"/>
           <w:tab w:val="left" w:pos="820"/>
         </w:tabs>
-        <w:spacing w:line="288" w:lineRule="auto"/>
-        <w:ind w:left="0"/>
+        <w:ind w:left="0" w:firstLine="0"/>
       </w:pPr>
       <w:r>
         <w:t>Tính phí giao hàng nội tỉnh hoặc ngoại tỉnh: Phí giao hàng được tính theo quy tắc có sẵn, có tính đến khối lượng tổng và các ngưỡng phụ phí.</w:t>
@@ -2544,8 +2422,7 @@
           <w:tab w:val="left" w:pos="0"/>
           <w:tab w:val="left" w:pos="820"/>
         </w:tabs>
-        <w:spacing w:line="288" w:lineRule="auto"/>
-        <w:ind w:left="0"/>
+        <w:ind w:left="0" w:firstLine="0"/>
       </w:pPr>
       <w:r>
         <w:t>Tính phí giao gấp: Thêm phí giao gấp dựa trên số lượng sản phẩm.</w:t>
@@ -2562,8 +2439,7 @@
           <w:tab w:val="left" w:pos="0"/>
           <w:tab w:val="left" w:pos="820"/>
         </w:tabs>
-        <w:spacing w:line="288" w:lineRule="auto"/>
-        <w:ind w:left="0"/>
+        <w:ind w:left="0" w:firstLine="0"/>
       </w:pPr>
       <w:r>
         <w:t>Miễn phí vận chuyển: Giảm trừ phí giao hàng nếu tổng giá trị giỏ hàng đạt ngưỡng quy định.</w:t>
@@ -2576,7 +2452,6 @@
           <w:tab w:val="left" w:pos="0"/>
           <w:tab w:val="left" w:pos="820"/>
         </w:tabs>
-        <w:spacing w:line="288" w:lineRule="auto"/>
       </w:pPr>
       <w:r>
         <w:rPr>
@@ -2626,7 +2501,6 @@
           <w:tab w:val="left" w:pos="0"/>
           <w:tab w:val="left" w:pos="820"/>
         </w:tabs>
-        <w:spacing w:line="288" w:lineRule="auto"/>
         <w:rPr>
           <w:b/>
           <w:bCs/>
@@ -2647,7 +2521,6 @@
           <w:tab w:val="left" w:pos="0"/>
           <w:tab w:val="left" w:pos="820"/>
         </w:tabs>
-        <w:spacing w:line="288" w:lineRule="auto"/>
       </w:pPr>
       <w:r>
         <w:t>Thiết kế này giúp tích hợp logic tính khối lượng và phí vận chuyển một cách tách biệt và linh hoạt. Việc áp dụng Factory Method đảm bảo rằng việc tạo và chọn chiến lược tính toán khối lượng được thực hiện chính xác và dễ bảo trì.</w:t>
@@ -2656,16 +2529,10 @@
     <w:p>
       <w:pPr>
         <w:pStyle w:val="u1"/>
-        <w:spacing w:before="0" w:line="288" w:lineRule="auto"/>
-        <w:ind w:left="0"/>
-        <w:rPr>
-          <w:color w:val="548DD4" w:themeColor="text2" w:themeTint="99"/>
-        </w:rPr>
-      </w:pPr>
-      <w:r>
-        <w:rPr>
-          <w:color w:val="548DD4" w:themeColor="text2" w:themeTint="99"/>
-        </w:rPr>
+        <w:spacing w:before="0"/>
+        <w:ind w:left="0" w:firstLine="0"/>
+      </w:pPr>
+      <w:r>
         <w:t>Vấn đề 3 Thêm phương thức thanh toán mới</w:t>
       </w:r>
     </w:p>
@@ -2676,7 +2543,6 @@
           <w:tab w:val="left" w:pos="0"/>
           <w:tab w:val="left" w:pos="820"/>
         </w:tabs>
-        <w:spacing w:line="288" w:lineRule="auto"/>
       </w:pPr>
       <w:r>
         <w:t xml:space="preserve">Đối với vấn đề </w:t>
@@ -2689,7 +2555,6 @@
           <w:tab w:val="left" w:pos="0"/>
           <w:tab w:val="left" w:pos="820"/>
         </w:tabs>
-        <w:spacing w:line="288" w:lineRule="auto"/>
       </w:pPr>
       <w:r>
         <w:t xml:space="preserve">3.  Thêm phương thức thanh toán mới: Thẻ nội địa (Domestic Card) </w:t>
@@ -2702,7 +2567,6 @@
           <w:tab w:val="left" w:pos="0"/>
           <w:tab w:val="left" w:pos="820"/>
         </w:tabs>
-        <w:spacing w:line="288" w:lineRule="auto"/>
       </w:pPr>
       <w:r>
         <w:t xml:space="preserve">Khách hàng có thể lựa chọn phương thức thanh toán thẻ tín dụng (credit card) hoặc </w:t>
@@ -2715,7 +2579,6 @@
           <w:tab w:val="left" w:pos="0"/>
           <w:tab w:val="left" w:pos="820"/>
         </w:tabs>
-        <w:spacing w:line="288" w:lineRule="auto"/>
       </w:pPr>
       <w:r>
         <w:t xml:space="preserve">thẻ nội địa (domestic card). Thông tin về loại thẻ thanh toán mới như sau: </w:t>
@@ -2728,7 +2591,6 @@
           <w:tab w:val="left" w:pos="0"/>
           <w:tab w:val="left" w:pos="820"/>
         </w:tabs>
-        <w:spacing w:line="288" w:lineRule="auto"/>
       </w:pPr>
       <w:r>
         <w:t xml:space="preserve">+ Type: Domestic Debit Card </w:t>
@@ -2741,7 +2603,6 @@
           <w:tab w:val="left" w:pos="0"/>
           <w:tab w:val="left" w:pos="820"/>
         </w:tabs>
-        <w:spacing w:line="288" w:lineRule="auto"/>
       </w:pPr>
       <w:r>
         <w:t xml:space="preserve">+ Issuing Bank, ví dụ VietinBank </w:t>
@@ -2754,7 +2615,6 @@
           <w:tab w:val="left" w:pos="0"/>
           <w:tab w:val="left" w:pos="820"/>
         </w:tabs>
-        <w:spacing w:line="288" w:lineRule="auto"/>
       </w:pPr>
       <w:r>
         <w:t xml:space="preserve">+ Card number 16 kí tự là chữ số </w:t>
@@ -2767,7 +2627,6 @@
           <w:tab w:val="left" w:pos="0"/>
           <w:tab w:val="left" w:pos="820"/>
         </w:tabs>
-        <w:spacing w:line="288" w:lineRule="auto"/>
       </w:pPr>
       <w:r>
         <w:t xml:space="preserve">+ Valid-from date, ví dụ: 12/33 </w:t>
@@ -2780,7 +2639,6 @@
           <w:tab w:val="left" w:pos="0"/>
           <w:tab w:val="left" w:pos="820"/>
         </w:tabs>
-        <w:spacing w:line="288" w:lineRule="auto"/>
       </w:pPr>
       <w:r>
         <w:t xml:space="preserve">+ Cardholder’s name, ví dụ: DO MINH HIEU </w:t>
@@ -2793,7 +2651,6 @@
           <w:tab w:val="left" w:pos="0"/>
           <w:tab w:val="left" w:pos="820"/>
         </w:tabs>
-        <w:spacing w:line="288" w:lineRule="auto"/>
       </w:pPr>
       <w:r>
         <w:t xml:space="preserve">Với thẻ nội địa, chương trình vẫn kết nối với API của Interbank, chỉ thay đổi </w:t>
@@ -2806,7 +2663,6 @@
           <w:tab w:val="left" w:pos="0"/>
           <w:tab w:val="left" w:pos="820"/>
         </w:tabs>
-        <w:spacing w:line="288" w:lineRule="auto"/>
       </w:pPr>
       <w:r>
         <w:t>thông tin của phương thức thanh toán.</w:t>
@@ -2819,7 +2675,6 @@
           <w:tab w:val="left" w:pos="0"/>
           <w:tab w:val="left" w:pos="820"/>
         </w:tabs>
-        <w:spacing w:line="288" w:lineRule="auto"/>
       </w:pPr>
     </w:p>
     <w:p>
@@ -2829,7 +2684,6 @@
           <w:tab w:val="left" w:pos="0"/>
           <w:tab w:val="left" w:pos="820"/>
         </w:tabs>
-        <w:spacing w:line="288" w:lineRule="auto"/>
       </w:pPr>
       <w:r>
         <w:rPr>
@@ -2849,10 +2703,7 @@
         <w:t xml:space="preserve"> control coupling</w:t>
       </w:r>
       <w:r>
-        <w:t xml:space="preserve"> và </w:t>
-      </w:r>
-      <w:r>
-        <w:t>đồng thời vi phạm tính Open-Close Principle</w:t>
+        <w:t xml:space="preserve"> và đồng thời vi phạm tính Open-Close Principle</w:t>
       </w:r>
       <w:r>
         <w:t xml:space="preserve"> tiếp tục có thể xảy ra minh họa với đoạn code sau:</w:t>
@@ -2865,10 +2716,11 @@
           <w:tab w:val="left" w:pos="-90"/>
           <w:tab w:val="left" w:pos="0"/>
         </w:tabs>
-        <w:spacing w:line="288" w:lineRule="auto"/>
-        <w:ind w:hanging="910"/>
-      </w:pPr>
-      <w:r>
+      </w:pPr>
+      <w:r>
+        <w:rPr>
+          <w:noProof/>
+        </w:rPr>
         <w:drawing>
           <wp:inline distT="0" distB="0" distL="0" distR="0" wp14:anchorId="08A1A258" wp14:editId="523BE6BC">
             <wp:extent cx="6438900" cy="1616710"/>
@@ -2913,8 +2765,6 @@
           <w:tab w:val="left" w:pos="-90"/>
           <w:tab w:val="left" w:pos="0"/>
         </w:tabs>
-        <w:spacing w:line="288" w:lineRule="auto"/>
-        <w:ind w:hanging="910"/>
       </w:pPr>
     </w:p>
     <w:p>
@@ -2924,8 +2774,6 @@
           <w:tab w:val="left" w:pos="-90"/>
           <w:tab w:val="left" w:pos="0"/>
         </w:tabs>
-        <w:spacing w:line="288" w:lineRule="auto"/>
-        <w:ind w:hanging="910"/>
       </w:pPr>
       <w:r>
         <w:rPr>
@@ -2945,8 +2793,6 @@
           <w:tab w:val="left" w:pos="-90"/>
           <w:tab w:val="left" w:pos="0"/>
         </w:tabs>
-        <w:spacing w:line="288" w:lineRule="auto"/>
-        <w:ind w:hanging="910"/>
       </w:pPr>
       <w:r>
         <w:t>Đối với mỗi yêu cầu thanh toán</w:t>
@@ -2959,8 +2805,6 @@
           <w:tab w:val="left" w:pos="-90"/>
           <w:tab w:val="left" w:pos="0"/>
         </w:tabs>
-        <w:spacing w:line="288" w:lineRule="auto"/>
-        <w:ind w:hanging="910"/>
       </w:pPr>
       <w:r>
         <w:rPr>
@@ -3010,8 +2854,6 @@
           <w:tab w:val="left" w:pos="-90"/>
           <w:tab w:val="left" w:pos="0"/>
         </w:tabs>
-        <w:spacing w:line="288" w:lineRule="auto"/>
-        <w:ind w:hanging="910"/>
       </w:pPr>
       <w:r>
         <w:t>Trong đó triển khai các strategy như sau:</w:t>
@@ -3024,8 +2866,6 @@
           <w:tab w:val="left" w:pos="-90"/>
           <w:tab w:val="left" w:pos="0"/>
         </w:tabs>
-        <w:spacing w:line="288" w:lineRule="auto"/>
-        <w:ind w:hanging="910"/>
       </w:pPr>
       <w:r>
         <w:rPr>
@@ -3075,8 +2915,6 @@
           <w:tab w:val="left" w:pos="-90"/>
           <w:tab w:val="left" w:pos="0"/>
         </w:tabs>
-        <w:spacing w:line="288" w:lineRule="auto"/>
-        <w:ind w:hanging="910"/>
       </w:pPr>
       <w:r>
         <w:rPr>
@@ -3126,8 +2964,6 @@
           <w:tab w:val="left" w:pos="-90"/>
           <w:tab w:val="left" w:pos="0"/>
         </w:tabs>
-        <w:spacing w:line="288" w:lineRule="auto"/>
-        <w:ind w:hanging="910"/>
       </w:pPr>
       <w:r>
         <w:rPr>
@@ -3177,8 +3013,6 @@
           <w:tab w:val="left" w:pos="-90"/>
           <w:tab w:val="left" w:pos="0"/>
         </w:tabs>
-        <w:spacing w:line="288" w:lineRule="auto"/>
-        <w:ind w:hanging="910"/>
       </w:pPr>
     </w:p>
     <w:p>
@@ -3188,8 +3022,6 @@
           <w:tab w:val="left" w:pos="-90"/>
           <w:tab w:val="left" w:pos="0"/>
         </w:tabs>
-        <w:spacing w:line="288" w:lineRule="auto"/>
-        <w:ind w:left="820" w:hanging="910"/>
       </w:pPr>
       <w:r>
         <w:rPr>
@@ -3238,7 +3070,6 @@
         <w:tabs>
           <w:tab w:val="left" w:pos="-90"/>
         </w:tabs>
-        <w:spacing w:line="288" w:lineRule="auto"/>
       </w:pPr>
       <w:r>
         <w:t xml:space="preserve">VNPayManager và DomesticCard sẽ implements phương thức </w:t>
@@ -3255,30 +3086,20 @@
     <w:p>
       <w:pPr>
         <w:pStyle w:val="u1"/>
-        <w:spacing w:before="0" w:line="288" w:lineRule="auto"/>
-        <w:ind w:left="0"/>
-        <w:rPr>
-          <w:color w:val="548DD4" w:themeColor="text2" w:themeTint="99"/>
-        </w:rPr>
-      </w:pPr>
-      <w:r>
-        <w:rPr>
-          <w:color w:val="548DD4" w:themeColor="text2" w:themeTint="99"/>
-        </w:rPr>
+        <w:spacing w:before="0"/>
+        <w:ind w:left="0" w:firstLine="0"/>
+      </w:pPr>
+      <w:r>
         <w:t>Các design pattern bổ sung</w:t>
       </w:r>
     </w:p>
     <w:p>
       <w:pPr>
         <w:pStyle w:val="u2"/>
-        <w:rPr>
-          <w:color w:val="548DD4" w:themeColor="text2" w:themeTint="99"/>
-        </w:rPr>
-      </w:pPr>
-      <w:r>
-        <w:rPr>
-          <w:color w:val="548DD4" w:themeColor="text2" w:themeTint="99"/>
-        </w:rPr>
+        <w:spacing w:before="0"/>
+        <w:ind w:left="0" w:firstLine="0"/>
+      </w:pPr>
+      <w:r>
         <w:t>Singleton</w:t>
       </w:r>
     </w:p>
@@ -3288,8 +3109,6 @@
         <w:tabs>
           <w:tab w:val="left" w:pos="-90"/>
         </w:tabs>
-        <w:spacing w:line="288" w:lineRule="auto"/>
-        <w:ind w:left="360"/>
       </w:pPr>
     </w:p>
     <w:p>
@@ -3298,8 +3117,6 @@
         <w:tabs>
           <w:tab w:val="left" w:pos="-90"/>
         </w:tabs>
-        <w:spacing w:line="288" w:lineRule="auto"/>
-        <w:ind w:left="360"/>
       </w:pPr>
       <w:r>
         <w:t>Nhóm đã triển khai Singleton bên frontend để đảm bảo mỗi lần vào trang web người dùng chỉ làm việc với 1 cart duy nhất</w:t>
@@ -3332,7 +3149,6 @@
         <w:tabs>
           <w:tab w:val="left" w:pos="-90"/>
         </w:tabs>
-        <w:spacing w:line="288" w:lineRule="auto"/>
       </w:pPr>
     </w:p>
     <w:p>
@@ -3341,7 +3157,6 @@
         <w:tabs>
           <w:tab w:val="left" w:pos="-90"/>
         </w:tabs>
-        <w:spacing w:line="288" w:lineRule="auto"/>
       </w:pPr>
       <w:r>
         <w:rPr>
@@ -3387,14 +3202,10 @@
     <w:p>
       <w:pPr>
         <w:pStyle w:val="u2"/>
-        <w:rPr>
-          <w:color w:val="548DD4" w:themeColor="text2" w:themeTint="99"/>
-        </w:rPr>
-      </w:pPr>
-      <w:r>
-        <w:rPr>
-          <w:color w:val="548DD4" w:themeColor="text2" w:themeTint="99"/>
-        </w:rPr>
+        <w:spacing w:before="0"/>
+        <w:ind w:left="0" w:firstLine="0"/>
+      </w:pPr>
+      <w:r>
         <w:t>Builder Pattern</w:t>
       </w:r>
     </w:p>
@@ -3404,8 +3215,6 @@
         <w:tabs>
           <w:tab w:val="left" w:pos="-90"/>
         </w:tabs>
-        <w:spacing w:line="288" w:lineRule="auto"/>
-        <w:ind w:left="360"/>
       </w:pPr>
       <w:r>
         <w:br/>
@@ -3421,7 +3230,6 @@
         <w:tabs>
           <w:tab w:val="left" w:pos="-90"/>
         </w:tabs>
-        <w:spacing w:line="288" w:lineRule="auto"/>
       </w:pPr>
       <w:r>
         <w:rPr>
@@ -8317,8 +8125,13 @@
   <w:style w:type="paragraph" w:default="1" w:styleId="Binhthng">
     <w:name w:val="Normal"/>
     <w:qFormat/>
+    <w:rsid w:val="00E51195"/>
+    <w:pPr>
+      <w:spacing w:line="288" w:lineRule="auto"/>
+    </w:pPr>
     <w:rPr>
       <w:rFonts w:ascii="Times New Roman" w:eastAsia="Times New Roman" w:hAnsi="Times New Roman" w:cs="Times New Roman"/>
+      <w:sz w:val="26"/>
     </w:rPr>
   </w:style>
   <w:style w:type="paragraph" w:styleId="u1">
@@ -8376,7 +8189,6 @@
     <w:rPr>
       <w:b/>
       <w:bCs/>
-      <w:sz w:val="26"/>
       <w:szCs w:val="26"/>
     </w:rPr>
   </w:style>
@@ -8471,7 +8283,6 @@
     <w:uiPriority w:val="1"/>
     <w:qFormat/>
     <w:rPr>
-      <w:sz w:val="26"/>
       <w:szCs w:val="26"/>
     </w:rPr>
   </w:style>

</xml_diff>

<commit_message>
docs: design patter v1.3
</commit_message>
<xml_diff>
--- a/Documents/Report/TKXDPM_20241_20_Design_Patterns.docx
+++ b/Documents/Report/TKXDPM_20241_20_Design_Patterns.docx
@@ -375,7 +375,7 @@
           </mc:Choice>
           <mc:Fallback>
             <w:pict>
-              <v:group w14:anchorId="127DF583" id="Group 2" o:spid="_x0000_s1026" style="position:absolute;margin-left:75.8pt;margin-top:50.5pt;width:488.65pt;height:711.6pt;z-index:-16582656;mso-wrap-distance-left:0;mso-wrap-distance-right:0;mso-position-horizontal-relative:page;mso-position-vertical-relative:page" coordsize="62058,90373" o:gfxdata="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">
+              <v:group w14:anchorId="4DF4E1F7" id="Group 2" o:spid="_x0000_s1026" style="position:absolute;margin-left:75.8pt;margin-top:50.5pt;width:488.65pt;height:711.6pt;z-index:-16582656;mso-wrap-distance-left:0;mso-wrap-distance-right:0;mso-position-horizontal-relative:page;mso-position-vertical-relative:page" coordsize="62058,90373" o:gfxdata="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">
                 <v:shape id="Graphic 3" o:spid="_x0000_s1027" style="position:absolute;width:660;height:660;visibility:visible;mso-wrap-style:square;v-text-anchor:top" coordsize="66040,66040" o:gfxdata="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" path="m65532,47244r-18288,l47244,65532r18288,l65532,47244xem65532,l,,,65532r9144,l9144,9144r56388,l65532,xe" fillcolor="black" stroked="f">
                   <v:path arrowok="t"/>
                 </v:shape>
@@ -1691,6 +1691,73 @@
           <w:noProof/>
         </w:rPr>
         <w:drawing>
+          <wp:inline distT="0" distB="0" distL="0" distR="0" wp14:anchorId="278E9128" wp14:editId="37F021F4">
+            <wp:extent cx="6438900" cy="3169920"/>
+            <wp:effectExtent l="0" t="0" r="0" b="0"/>
+            <wp:docPr id="1679866918" name="Hình ảnh 7" descr="Ảnh có chứa văn bản, ảnh chụp màn hình, hàng, biểu đồ"/>
+            <wp:cNvGraphicFramePr>
+              <a:graphicFrameLocks xmlns:a="http://schemas.openxmlformats.org/drawingml/2006/main" noChangeAspect="1"/>
+            </wp:cNvGraphicFramePr>
+            <a:graphic xmlns:a="http://schemas.openxmlformats.org/drawingml/2006/main">
+              <a:graphicData uri="http://schemas.openxmlformats.org/drawingml/2006/picture">
+                <pic:pic xmlns:pic="http://schemas.openxmlformats.org/drawingml/2006/picture">
+                  <pic:nvPicPr>
+                    <pic:cNvPr id="1679866918" name="Hình ảnh 7" descr="Ảnh có chứa văn bản, ảnh chụp màn hình, hàng, biểu đồ"/>
+                    <pic:cNvPicPr/>
+                  </pic:nvPicPr>
+                  <pic:blipFill>
+                    <a:blip r:embed="rId13">
+                      <a:extLst>
+                        <a:ext uri="{28A0092B-C50C-407E-A947-70E740481C1C}">
+                          <a14:useLocalDpi xmlns:a14="http://schemas.microsoft.com/office/drawing/2010/main" val="0"/>
+                        </a:ext>
+                      </a:extLst>
+                    </a:blip>
+                    <a:stretch>
+                      <a:fillRect/>
+                    </a:stretch>
+                  </pic:blipFill>
+                  <pic:spPr>
+                    <a:xfrm>
+                      <a:off x="0" y="0"/>
+                      <a:ext cx="6438900" cy="3169920"/>
+                    </a:xfrm>
+                    <a:prstGeom prst="rect">
+                      <a:avLst/>
+                    </a:prstGeom>
+                  </pic:spPr>
+                </pic:pic>
+              </a:graphicData>
+            </a:graphic>
+          </wp:inline>
+        </w:drawing>
+      </w:r>
+    </w:p>
+    <w:p>
+      <w:pPr>
+        <w:pStyle w:val="ThnVnban"/>
+        <w:tabs>
+          <w:tab w:val="left" w:pos="0"/>
+          <w:tab w:val="left" w:pos="820"/>
+        </w:tabs>
+      </w:pPr>
+      <w:r>
+        <w:t>Triển khai cụ thể</w:t>
+      </w:r>
+    </w:p>
+    <w:p>
+      <w:pPr>
+        <w:pStyle w:val="ThnVnban"/>
+        <w:tabs>
+          <w:tab w:val="left" w:pos="0"/>
+          <w:tab w:val="left" w:pos="820"/>
+        </w:tabs>
+      </w:pPr>
+      <w:r>
+        <w:rPr>
+          <w:noProof/>
+        </w:rPr>
+        <w:drawing>
           <wp:inline distT="0" distB="0" distL="0" distR="0" wp14:anchorId="5BD9CD9E" wp14:editId="09A7BE87">
             <wp:extent cx="6438900" cy="1099185"/>
             <wp:effectExtent l="0" t="0" r="0" b="5715"/>
@@ -1706,7 +1773,7 @@
                     <pic:cNvPicPr/>
                   </pic:nvPicPr>
                   <pic:blipFill>
-                    <a:blip r:embed="rId13"/>
+                    <a:blip r:embed="rId14"/>
                     <a:stretch>
                       <a:fillRect/>
                     </a:stretch>
@@ -1784,7 +1851,7 @@
                     <pic:cNvPicPr/>
                   </pic:nvPicPr>
                   <pic:blipFill>
-                    <a:blip r:embed="rId14">
+                    <a:blip r:embed="rId15">
                       <a:extLst>
                         <a:ext uri="{28A0092B-C50C-407E-A947-70E740481C1C}">
                           <a14:useLocalDpi xmlns:a14="http://schemas.microsoft.com/office/drawing/2010/main" val="0"/>
@@ -1857,7 +1924,7 @@
                     <pic:cNvPicPr/>
                   </pic:nvPicPr>
                   <pic:blipFill>
-                    <a:blip r:embed="rId15"/>
+                    <a:blip r:embed="rId16"/>
                     <a:stretch>
                       <a:fillRect/>
                     </a:stretch>
@@ -1965,7 +2032,7 @@
                     <pic:cNvPicPr/>
                   </pic:nvPicPr>
                   <pic:blipFill>
-                    <a:blip r:embed="rId16"/>
+                    <a:blip r:embed="rId17"/>
                     <a:stretch>
                       <a:fillRect/>
                     </a:stretch>
@@ -2014,7 +2081,7 @@
                     <pic:cNvPicPr/>
                   </pic:nvPicPr>
                   <pic:blipFill>
-                    <a:blip r:embed="rId17"/>
+                    <a:blip r:embed="rId18"/>
                     <a:stretch>
                       <a:fillRect/>
                     </a:stretch>
@@ -2063,7 +2130,7 @@
                     <pic:cNvPicPr/>
                   </pic:nvPicPr>
                   <pic:blipFill>
-                    <a:blip r:embed="rId18"/>
+                    <a:blip r:embed="rId19"/>
                     <a:stretch>
                       <a:fillRect/>
                     </a:stretch>
@@ -2171,6 +2238,61 @@
           <w:tab w:val="left" w:pos="0"/>
           <w:tab w:val="left" w:pos="820"/>
         </w:tabs>
+      </w:pPr>
+      <w:r>
+        <w:rPr>
+          <w:noProof/>
+        </w:rPr>
+        <w:drawing>
+          <wp:inline distT="0" distB="0" distL="0" distR="0" wp14:anchorId="14A47908" wp14:editId="1FE854F9">
+            <wp:extent cx="6438900" cy="4366260"/>
+            <wp:effectExtent l="0" t="0" r="0" b="0"/>
+            <wp:docPr id="2143486244" name="Hình ảnh 6" descr="Ảnh có chứa văn bản, ảnh chụp màn hình, biểu đồ, hàng"/>
+            <wp:cNvGraphicFramePr>
+              <a:graphicFrameLocks xmlns:a="http://schemas.openxmlformats.org/drawingml/2006/main" noChangeAspect="1"/>
+            </wp:cNvGraphicFramePr>
+            <a:graphic xmlns:a="http://schemas.openxmlformats.org/drawingml/2006/main">
+              <a:graphicData uri="http://schemas.openxmlformats.org/drawingml/2006/picture">
+                <pic:pic xmlns:pic="http://schemas.openxmlformats.org/drawingml/2006/picture">
+                  <pic:nvPicPr>
+                    <pic:cNvPr id="2143486244" name="Hình ảnh 6" descr="Ảnh có chứa văn bản, ảnh chụp màn hình, biểu đồ, hàng"/>
+                    <pic:cNvPicPr/>
+                  </pic:nvPicPr>
+                  <pic:blipFill>
+                    <a:blip r:embed="rId20">
+                      <a:extLst>
+                        <a:ext uri="{28A0092B-C50C-407E-A947-70E740481C1C}">
+                          <a14:useLocalDpi xmlns:a14="http://schemas.microsoft.com/office/drawing/2010/main" val="0"/>
+                        </a:ext>
+                      </a:extLst>
+                    </a:blip>
+                    <a:stretch>
+                      <a:fillRect/>
+                    </a:stretch>
+                  </pic:blipFill>
+                  <pic:spPr>
+                    <a:xfrm>
+                      <a:off x="0" y="0"/>
+                      <a:ext cx="6438900" cy="4366260"/>
+                    </a:xfrm>
+                    <a:prstGeom prst="rect">
+                      <a:avLst/>
+                    </a:prstGeom>
+                  </pic:spPr>
+                </pic:pic>
+              </a:graphicData>
+            </a:graphic>
+          </wp:inline>
+        </w:drawing>
+      </w:r>
+    </w:p>
+    <w:p>
+      <w:pPr>
+        <w:pStyle w:val="ThnVnban"/>
+        <w:tabs>
+          <w:tab w:val="left" w:pos="0"/>
+          <w:tab w:val="left" w:pos="820"/>
+        </w:tabs>
         <w:rPr>
           <w:b/>
           <w:bCs/>
@@ -2241,7 +2363,7 @@
                     <pic:cNvPicPr/>
                   </pic:nvPicPr>
                   <pic:blipFill>
-                    <a:blip r:embed="rId19"/>
+                    <a:blip r:embed="rId21"/>
                     <a:stretch>
                       <a:fillRect/>
                     </a:stretch>
@@ -2319,7 +2441,7 @@
                     <pic:cNvPicPr/>
                   </pic:nvPicPr>
                   <pic:blipFill>
-                    <a:blip r:embed="rId20"/>
+                    <a:blip r:embed="rId22"/>
                     <a:stretch>
                       <a:fillRect/>
                     </a:stretch>
@@ -2473,7 +2595,7 @@
                     <pic:cNvPicPr/>
                   </pic:nvPicPr>
                   <pic:blipFill>
-                    <a:blip r:embed="rId21"/>
+                    <a:blip r:embed="rId23"/>
                     <a:stretch>
                       <a:fillRect/>
                     </a:stretch>
@@ -2737,7 +2859,7 @@
                     <pic:cNvPicPr/>
                   </pic:nvPicPr>
                   <pic:blipFill>
-                    <a:blip r:embed="rId22"/>
+                    <a:blip r:embed="rId24"/>
                     <a:stretch>
                       <a:fillRect/>
                     </a:stretch>
@@ -2795,6 +2917,70 @@
         </w:tabs>
       </w:pPr>
       <w:r>
+        <w:rPr>
+          <w:noProof/>
+        </w:rPr>
+        <w:drawing>
+          <wp:inline distT="0" distB="0" distL="0" distR="0" wp14:anchorId="30294B6D" wp14:editId="4B1EBAA7">
+            <wp:extent cx="6438900" cy="3514090"/>
+            <wp:effectExtent l="0" t="0" r="0" b="0"/>
+            <wp:docPr id="1056554681" name="Hình ảnh 8" descr="Ảnh có chứa văn bản, ảnh chụp màn hình, hàng, biểu đồ"/>
+            <wp:cNvGraphicFramePr>
+              <a:graphicFrameLocks xmlns:a="http://schemas.openxmlformats.org/drawingml/2006/main" noChangeAspect="1"/>
+            </wp:cNvGraphicFramePr>
+            <a:graphic xmlns:a="http://schemas.openxmlformats.org/drawingml/2006/main">
+              <a:graphicData uri="http://schemas.openxmlformats.org/drawingml/2006/picture">
+                <pic:pic xmlns:pic="http://schemas.openxmlformats.org/drawingml/2006/picture">
+                  <pic:nvPicPr>
+                    <pic:cNvPr id="1056554681" name="Hình ảnh 8" descr="Ảnh có chứa văn bản, ảnh chụp màn hình, hàng, biểu đồ"/>
+                    <pic:cNvPicPr/>
+                  </pic:nvPicPr>
+                  <pic:blipFill>
+                    <a:blip r:embed="rId25">
+                      <a:extLst>
+                        <a:ext uri="{28A0092B-C50C-407E-A947-70E740481C1C}">
+                          <a14:useLocalDpi xmlns:a14="http://schemas.microsoft.com/office/drawing/2010/main" val="0"/>
+                        </a:ext>
+                      </a:extLst>
+                    </a:blip>
+                    <a:stretch>
+                      <a:fillRect/>
+                    </a:stretch>
+                  </pic:blipFill>
+                  <pic:spPr>
+                    <a:xfrm>
+                      <a:off x="0" y="0"/>
+                      <a:ext cx="6438900" cy="3514090"/>
+                    </a:xfrm>
+                    <a:prstGeom prst="rect">
+                      <a:avLst/>
+                    </a:prstGeom>
+                  </pic:spPr>
+                </pic:pic>
+              </a:graphicData>
+            </a:graphic>
+          </wp:inline>
+        </w:drawing>
+      </w:r>
+    </w:p>
+    <w:p>
+      <w:pPr>
+        <w:pStyle w:val="ThnVnban"/>
+        <w:tabs>
+          <w:tab w:val="left" w:pos="-90"/>
+          <w:tab w:val="left" w:pos="0"/>
+        </w:tabs>
+      </w:pPr>
+    </w:p>
+    <w:p>
+      <w:pPr>
+        <w:pStyle w:val="ThnVnban"/>
+        <w:tabs>
+          <w:tab w:val="left" w:pos="-90"/>
+          <w:tab w:val="left" w:pos="0"/>
+        </w:tabs>
+      </w:pPr>
+      <w:r>
         <w:t>Đối với mỗi yêu cầu thanh toán</w:t>
       </w:r>
     </w:p>
@@ -2826,7 +3012,7 @@
                     <pic:cNvPicPr/>
                   </pic:nvPicPr>
                   <pic:blipFill>
-                    <a:blip r:embed="rId23"/>
+                    <a:blip r:embed="rId26"/>
                     <a:stretch>
                       <a:fillRect/>
                     </a:stretch>
@@ -2887,7 +3073,7 @@
                     <pic:cNvPicPr/>
                   </pic:nvPicPr>
                   <pic:blipFill>
-                    <a:blip r:embed="rId24"/>
+                    <a:blip r:embed="rId27"/>
                     <a:stretch>
                       <a:fillRect/>
                     </a:stretch>
@@ -2936,7 +3122,7 @@
                     <pic:cNvPicPr/>
                   </pic:nvPicPr>
                   <pic:blipFill>
-                    <a:blip r:embed="rId25"/>
+                    <a:blip r:embed="rId28"/>
                     <a:stretch>
                       <a:fillRect/>
                     </a:stretch>
@@ -2985,7 +3171,7 @@
                     <pic:cNvPicPr/>
                   </pic:nvPicPr>
                   <pic:blipFill>
-                    <a:blip r:embed="rId26"/>
+                    <a:blip r:embed="rId29"/>
                     <a:stretch>
                       <a:fillRect/>
                     </a:stretch>
@@ -3043,7 +3229,7 @@
                     <pic:cNvPicPr/>
                   </pic:nvPicPr>
                   <pic:blipFill>
-                    <a:blip r:embed="rId27"/>
+                    <a:blip r:embed="rId30"/>
                     <a:stretch>
                       <a:fillRect/>
                     </a:stretch>
@@ -3178,7 +3364,7 @@
                     <pic:cNvPicPr/>
                   </pic:nvPicPr>
                   <pic:blipFill>
-                    <a:blip r:embed="rId28"/>
+                    <a:blip r:embed="rId31"/>
                     <a:stretch>
                       <a:fillRect/>
                     </a:stretch>
@@ -3251,7 +3437,7 @@
                     <pic:cNvPicPr/>
                   </pic:nvPicPr>
                   <pic:blipFill>
-                    <a:blip r:embed="rId29"/>
+                    <a:blip r:embed="rId32"/>
                     <a:stretch>
                       <a:fillRect/>
                     </a:stretch>
@@ -3273,7 +3459,7 @@
       </w:r>
     </w:p>
     <w:sectPr>
-      <w:footerReference w:type="default" r:id="rId30"/>
+      <w:footerReference w:type="default" r:id="rId33"/>
       <w:pgSz w:w="12240" w:h="15840"/>
       <w:pgMar w:top="1300" w:right="520" w:bottom="1040" w:left="1580" w:header="0" w:footer="761" w:gutter="0"/>
       <w:cols w:space="720"/>
@@ -8195,7 +8381,6 @@
   <w:style w:type="character" w:default="1" w:styleId="Phngmcinhcuaoanvn">
     <w:name w:val="Default Paragraph Font"/>
     <w:uiPriority w:val="1"/>
-    <w:semiHidden/>
     <w:unhideWhenUsed/>
   </w:style>
   <w:style w:type="table" w:default="1" w:styleId="BangThngthng">

</xml_diff>